<commit_message>
v1.1: + USB stick for music source; now DietPi inside
</commit_message>
<xml_diff>
--- a/docsource/README.docx
+++ b/docsource/README.docx
@@ -118,6 +118,27 @@
           <w:szCs w:val="20"/>
         </w:rPr>
         <w:t xml:space="preserve"> 2016</w:t>
+      </w:r>
+      <w:r>
+        <w:rPr>
+          <w:szCs w:val="20"/>
+        </w:rPr>
+        <w:t xml:space="preserve">, </w:t>
+      </w:r>
+      <w:hyperlink r:id="rId8" w:history="1">
+        <w:r>
+          <w:rPr>
+            <w:rStyle w:val="Hyperlink"/>
+            <w:szCs w:val="20"/>
+          </w:rPr>
+          <w:t>rosswesleyporter@gmail.com</w:t>
+        </w:r>
+      </w:hyperlink>
+      <w:r>
+        <w:rPr>
+          <w:szCs w:val="20"/>
+        </w:rPr>
+        <w:t xml:space="preserve"> </w:t>
       </w:r>
     </w:p>
     <w:p>
@@ -156,7 +177,7 @@
                     <pic:cNvPicPr/>
                   </pic:nvPicPr>
                   <pic:blipFill>
-                    <a:blip r:embed="rId8" cstate="print">
+                    <a:blip r:embed="rId9" cstate="print">
                       <a:extLst>
                         <a:ext uri="{28A0092B-C50C-407E-A947-70E740481C1C}">
                           <a14:useLocalDpi xmlns:a14="http://schemas.microsoft.com/office/drawing/2010/main" val="0"/>
@@ -246,7 +267,7 @@
         </w:rPr>
         <w:t xml:space="preserve">inspired to design this by the documentary </w:t>
       </w:r>
-      <w:hyperlink r:id="rId9" w:anchor="land" w:history="1">
+      <w:hyperlink r:id="rId10" w:anchor="land" w:history="1">
         <w:r>
           <w:rPr>
             <w:rStyle w:val="Hyperlink"/>
@@ -362,13 +383,13 @@
           <w:noProof/>
         </w:rPr>
         <w:drawing>
-          <wp:anchor distT="0" distB="0" distL="114300" distR="114300" simplePos="0" relativeHeight="251669504" behindDoc="0" locked="0" layoutInCell="1" allowOverlap="1" wp14:anchorId="541865A3" wp14:editId="66A0A738">
+          <wp:anchor distT="0" distB="0" distL="114300" distR="114300" simplePos="0" relativeHeight="251669504" behindDoc="0" locked="0" layoutInCell="1" allowOverlap="1" wp14:anchorId="541865A3" wp14:editId="244F8F4E">
             <wp:simplePos x="0" y="0"/>
             <wp:positionH relativeFrom="margin">
-              <wp:posOffset>6460591</wp:posOffset>
+              <wp:posOffset>6758940</wp:posOffset>
             </wp:positionH>
             <wp:positionV relativeFrom="paragraph">
-              <wp:posOffset>133086</wp:posOffset>
+              <wp:posOffset>253365</wp:posOffset>
             </wp:positionV>
             <wp:extent cx="1804035" cy="1746885"/>
             <wp:effectExtent l="0" t="0" r="5715" b="5715"/>
@@ -385,7 +406,7 @@
                     <pic:cNvPicPr/>
                   </pic:nvPicPr>
                   <pic:blipFill>
-                    <a:blip r:embed="rId10" cstate="print">
+                    <a:blip r:embed="rId11" cstate="print">
                       <a:extLst>
                         <a:ext uri="{28A0092B-C50C-407E-A947-70E740481C1C}">
                           <a14:useLocalDpi xmlns:a14="http://schemas.microsoft.com/office/drawing/2010/main" val="0"/>
@@ -425,26 +446,28 @@
         <w:tblLook w:val="04A0" w:firstRow="1" w:lastRow="0" w:firstColumn="1" w:lastColumn="0" w:noHBand="0" w:noVBand="1"/>
       </w:tblPr>
       <w:tblGrid>
-        <w:gridCol w:w="2335"/>
-        <w:gridCol w:w="6840"/>
+        <w:gridCol w:w="2515"/>
+        <w:gridCol w:w="7740"/>
       </w:tblGrid>
       <w:tr>
         <w:tc>
           <w:tcPr>
-            <w:tcW w:w="2335" w:type="dxa"/>
+            <w:tcW w:w="2515" w:type="dxa"/>
             <w:shd w:val="clear" w:color="auto" w:fill="BFBFBF" w:themeFill="background1" w:themeFillShade="BF"/>
           </w:tcPr>
           <w:p>
             <w:pPr>
               <w:rPr>
                 <w:b/>
-                <w:sz w:val="22"/>
+                <w:sz w:val="24"/>
+                <w:szCs w:val="24"/>
               </w:rPr>
             </w:pPr>
             <w:r>
               <w:rPr>
                 <w:b/>
-                <w:sz w:val="22"/>
+                <w:sz w:val="24"/>
+                <w:szCs w:val="24"/>
               </w:rPr>
               <w:t>Parts cost</w:t>
             </w:r>
@@ -452,41 +475,47 @@
         </w:tc>
         <w:tc>
           <w:tcPr>
-            <w:tcW w:w="6840" w:type="dxa"/>
-          </w:tcPr>
-          <w:p>
-            <w:pPr>
-              <w:rPr>
-                <w:sz w:val="22"/>
-              </w:rPr>
-            </w:pPr>
-            <w:r>
-              <w:rPr>
-                <w:sz w:val="22"/>
+            <w:tcW w:w="7740" w:type="dxa"/>
+          </w:tcPr>
+          <w:p>
+            <w:pPr>
+              <w:rPr>
+                <w:sz w:val="24"/>
+                <w:szCs w:val="24"/>
+              </w:rPr>
+            </w:pPr>
+            <w:r>
+              <w:rPr>
+                <w:sz w:val="24"/>
+                <w:szCs w:val="24"/>
               </w:rPr>
               <w:t>~</w:t>
             </w:r>
             <w:r>
               <w:rPr>
-                <w:sz w:val="22"/>
+                <w:sz w:val="24"/>
+                <w:szCs w:val="24"/>
               </w:rPr>
               <w:t>$1</w:t>
             </w:r>
             <w:r>
               <w:rPr>
-                <w:sz w:val="22"/>
+                <w:sz w:val="24"/>
+                <w:szCs w:val="24"/>
               </w:rPr>
               <w:t>7</w:t>
             </w:r>
             <w:r>
               <w:rPr>
-                <w:sz w:val="22"/>
+                <w:sz w:val="24"/>
+                <w:szCs w:val="24"/>
               </w:rPr>
               <w:t xml:space="preserve">0 + tax + shipping (most parts from Amazon), </w:t>
             </w:r>
             <w:r>
               <w:rPr>
-                <w:sz w:val="22"/>
+                <w:sz w:val="24"/>
+                <w:szCs w:val="24"/>
               </w:rPr>
               <w:t>includes headphones.</w:t>
             </w:r>
@@ -496,20 +525,22 @@
       <w:tr>
         <w:tc>
           <w:tcPr>
-            <w:tcW w:w="2335" w:type="dxa"/>
+            <w:tcW w:w="2515" w:type="dxa"/>
             <w:shd w:val="clear" w:color="auto" w:fill="BFBFBF" w:themeFill="background1" w:themeFillShade="BF"/>
           </w:tcPr>
           <w:p>
             <w:pPr>
               <w:rPr>
                 <w:b/>
-                <w:sz w:val="22"/>
+                <w:sz w:val="24"/>
+                <w:szCs w:val="24"/>
               </w:rPr>
             </w:pPr>
             <w:r>
               <w:rPr>
                 <w:b/>
-                <w:sz w:val="22"/>
+                <w:sz w:val="24"/>
+                <w:szCs w:val="24"/>
               </w:rPr>
               <w:t>Music cost</w:t>
             </w:r>
@@ -517,17 +548,19 @@
         </w:tc>
         <w:tc>
           <w:tcPr>
-            <w:tcW w:w="6840" w:type="dxa"/>
-          </w:tcPr>
-          <w:p>
-            <w:pPr>
-              <w:rPr>
-                <w:sz w:val="22"/>
-              </w:rPr>
-            </w:pPr>
-            <w:r>
-              <w:rPr>
-                <w:sz w:val="22"/>
+            <w:tcW w:w="7740" w:type="dxa"/>
+          </w:tcPr>
+          <w:p>
+            <w:pPr>
+              <w:rPr>
+                <w:sz w:val="24"/>
+                <w:szCs w:val="24"/>
+              </w:rPr>
+            </w:pPr>
+            <w:r>
+              <w:rPr>
+                <w:sz w:val="24"/>
+                <w:szCs w:val="24"/>
               </w:rPr>
               <w:t>Minimal as you should use the recipient’s existing music collection.</w:t>
             </w:r>
@@ -537,20 +570,22 @@
       <w:tr>
         <w:tc>
           <w:tcPr>
-            <w:tcW w:w="2335" w:type="dxa"/>
+            <w:tcW w:w="2515" w:type="dxa"/>
             <w:shd w:val="clear" w:color="auto" w:fill="BFBFBF" w:themeFill="background1" w:themeFillShade="BF"/>
           </w:tcPr>
           <w:p>
             <w:pPr>
               <w:rPr>
                 <w:b/>
-                <w:sz w:val="22"/>
+                <w:sz w:val="24"/>
+                <w:szCs w:val="24"/>
               </w:rPr>
             </w:pPr>
             <w:r>
               <w:rPr>
                 <w:b/>
-                <w:sz w:val="22"/>
+                <w:sz w:val="24"/>
+                <w:szCs w:val="24"/>
               </w:rPr>
               <w:t>Build time</w:t>
             </w:r>
@@ -558,23 +593,26 @@
         </w:tc>
         <w:tc>
           <w:tcPr>
-            <w:tcW w:w="6840" w:type="dxa"/>
-          </w:tcPr>
-          <w:p>
-            <w:pPr>
-              <w:rPr>
-                <w:sz w:val="22"/>
-              </w:rPr>
-            </w:pPr>
-            <w:r>
-              <w:rPr>
-                <w:sz w:val="22"/>
+            <w:tcW w:w="7740" w:type="dxa"/>
+          </w:tcPr>
+          <w:p>
+            <w:pPr>
+              <w:rPr>
+                <w:sz w:val="24"/>
+                <w:szCs w:val="24"/>
+              </w:rPr>
+            </w:pPr>
+            <w:r>
+              <w:rPr>
+                <w:sz w:val="24"/>
+                <w:szCs w:val="24"/>
               </w:rPr>
               <w:t>About three</w:t>
             </w:r>
             <w:r>
               <w:rPr>
-                <w:sz w:val="22"/>
+                <w:sz w:val="24"/>
+                <w:szCs w:val="24"/>
               </w:rPr>
               <w:t xml:space="preserve"> hours, once you have the parts &amp; music.</w:t>
             </w:r>
@@ -584,20 +622,22 @@
       <w:tr>
         <w:tc>
           <w:tcPr>
-            <w:tcW w:w="2335" w:type="dxa"/>
+            <w:tcW w:w="2515" w:type="dxa"/>
             <w:shd w:val="clear" w:color="auto" w:fill="BFBFBF" w:themeFill="background1" w:themeFillShade="BF"/>
           </w:tcPr>
           <w:p>
             <w:pPr>
               <w:rPr>
                 <w:b/>
-                <w:sz w:val="22"/>
+                <w:sz w:val="24"/>
+                <w:szCs w:val="24"/>
               </w:rPr>
             </w:pPr>
             <w:r>
               <w:rPr>
                 <w:b/>
-                <w:sz w:val="22"/>
+                <w:sz w:val="24"/>
+                <w:szCs w:val="24"/>
               </w:rPr>
               <w:t>Parts source</w:t>
             </w:r>
@@ -605,17 +645,19 @@
         </w:tc>
         <w:tc>
           <w:tcPr>
-            <w:tcW w:w="6840" w:type="dxa"/>
-          </w:tcPr>
-          <w:p>
-            <w:pPr>
-              <w:rPr>
-                <w:sz w:val="22"/>
-              </w:rPr>
-            </w:pPr>
-            <w:r>
-              <w:rPr>
-                <w:sz w:val="22"/>
+            <w:tcW w:w="7740" w:type="dxa"/>
+          </w:tcPr>
+          <w:p>
+            <w:pPr>
+              <w:rPr>
+                <w:sz w:val="24"/>
+                <w:szCs w:val="24"/>
+              </w:rPr>
+            </w:pPr>
+            <w:r>
+              <w:rPr>
+                <w:sz w:val="24"/>
+                <w:szCs w:val="24"/>
               </w:rPr>
               <w:t>All parts can be mail ordered, links below.</w:t>
             </w:r>
@@ -625,20 +667,22 @@
       <w:tr>
         <w:tc>
           <w:tcPr>
-            <w:tcW w:w="2335" w:type="dxa"/>
+            <w:tcW w:w="2515" w:type="dxa"/>
             <w:shd w:val="clear" w:color="auto" w:fill="BFBFBF" w:themeFill="background1" w:themeFillShade="BF"/>
           </w:tcPr>
           <w:p>
             <w:pPr>
               <w:rPr>
                 <w:b/>
-                <w:sz w:val="22"/>
+                <w:sz w:val="24"/>
+                <w:szCs w:val="24"/>
               </w:rPr>
             </w:pPr>
             <w:r>
               <w:rPr>
                 <w:b/>
-                <w:sz w:val="22"/>
+                <w:sz w:val="24"/>
+                <w:szCs w:val="24"/>
               </w:rPr>
               <w:t>Soldering?</w:t>
             </w:r>
@@ -646,17 +690,19 @@
         </w:tc>
         <w:tc>
           <w:tcPr>
-            <w:tcW w:w="6840" w:type="dxa"/>
-          </w:tcPr>
-          <w:p>
-            <w:pPr>
-              <w:rPr>
-                <w:sz w:val="22"/>
-              </w:rPr>
-            </w:pPr>
-            <w:r>
-              <w:rPr>
-                <w:sz w:val="22"/>
+            <w:tcW w:w="7740" w:type="dxa"/>
+          </w:tcPr>
+          <w:p>
+            <w:pPr>
+              <w:rPr>
+                <w:sz w:val="24"/>
+                <w:szCs w:val="24"/>
+              </w:rPr>
+            </w:pPr>
+            <w:r>
+              <w:rPr>
+                <w:sz w:val="24"/>
+                <w:szCs w:val="24"/>
               </w:rPr>
               <w:t>No.</w:t>
             </w:r>
@@ -666,20 +712,22 @@
       <w:tr>
         <w:tc>
           <w:tcPr>
-            <w:tcW w:w="2335" w:type="dxa"/>
+            <w:tcW w:w="2515" w:type="dxa"/>
             <w:shd w:val="clear" w:color="auto" w:fill="BFBFBF" w:themeFill="background1" w:themeFillShade="BF"/>
           </w:tcPr>
           <w:p>
             <w:pPr>
               <w:rPr>
                 <w:b/>
-                <w:sz w:val="22"/>
+                <w:sz w:val="24"/>
+                <w:szCs w:val="24"/>
               </w:rPr>
             </w:pPr>
             <w:r>
               <w:rPr>
                 <w:b/>
-                <w:sz w:val="22"/>
+                <w:sz w:val="24"/>
+                <w:szCs w:val="24"/>
               </w:rPr>
               <w:t>Command-line Linux?</w:t>
             </w:r>
@@ -687,17 +735,19 @@
         </w:tc>
         <w:tc>
           <w:tcPr>
-            <w:tcW w:w="6840" w:type="dxa"/>
-          </w:tcPr>
-          <w:p>
-            <w:pPr>
-              <w:rPr>
-                <w:sz w:val="22"/>
-              </w:rPr>
-            </w:pPr>
-            <w:r>
-              <w:rPr>
-                <w:sz w:val="22"/>
+            <w:tcW w:w="7740" w:type="dxa"/>
+          </w:tcPr>
+          <w:p>
+            <w:pPr>
+              <w:rPr>
+                <w:sz w:val="24"/>
+                <w:szCs w:val="24"/>
+              </w:rPr>
+            </w:pPr>
+            <w:r>
+              <w:rPr>
+                <w:sz w:val="24"/>
+                <w:szCs w:val="24"/>
               </w:rPr>
               <w:t>No.</w:t>
             </w:r>
@@ -707,20 +757,22 @@
       <w:tr>
         <w:tc>
           <w:tcPr>
-            <w:tcW w:w="2335" w:type="dxa"/>
+            <w:tcW w:w="2515" w:type="dxa"/>
             <w:shd w:val="clear" w:color="auto" w:fill="BFBFBF" w:themeFill="background1" w:themeFillShade="BF"/>
           </w:tcPr>
           <w:p>
             <w:pPr>
               <w:rPr>
                 <w:b/>
-                <w:sz w:val="22"/>
+                <w:sz w:val="24"/>
+                <w:szCs w:val="24"/>
               </w:rPr>
             </w:pPr>
             <w:r>
               <w:rPr>
                 <w:b/>
-                <w:sz w:val="22"/>
+                <w:sz w:val="24"/>
+                <w:szCs w:val="24"/>
               </w:rPr>
               <w:t>Tools needed</w:t>
             </w:r>
@@ -728,29 +780,33 @@
         </w:tc>
         <w:tc>
           <w:tcPr>
-            <w:tcW w:w="6840" w:type="dxa"/>
-          </w:tcPr>
-          <w:p>
-            <w:pPr>
-              <w:rPr>
-                <w:sz w:val="22"/>
-              </w:rPr>
-            </w:pPr>
-            <w:r>
-              <w:rPr>
-                <w:sz w:val="22"/>
+            <w:tcW w:w="7740" w:type="dxa"/>
+          </w:tcPr>
+          <w:p>
+            <w:pPr>
+              <w:rPr>
+                <w:sz w:val="24"/>
+                <w:szCs w:val="24"/>
+              </w:rPr>
+            </w:pPr>
+            <w:r>
+              <w:rPr>
+                <w:sz w:val="24"/>
+                <w:szCs w:val="24"/>
               </w:rPr>
               <w:t>A co</w:t>
             </w:r>
             <w:r>
               <w:rPr>
-                <w:sz w:val="22"/>
+                <w:sz w:val="24"/>
+                <w:szCs w:val="24"/>
               </w:rPr>
               <w:t>mputer with an SD card reader, f</w:t>
             </w:r>
             <w:r>
               <w:rPr>
-                <w:sz w:val="22"/>
+                <w:sz w:val="24"/>
+                <w:szCs w:val="24"/>
               </w:rPr>
               <w:t>ingers.</w:t>
             </w:r>
@@ -760,20 +816,22 @@
       <w:tr>
         <w:tc>
           <w:tcPr>
-            <w:tcW w:w="2335" w:type="dxa"/>
+            <w:tcW w:w="2515" w:type="dxa"/>
             <w:shd w:val="clear" w:color="auto" w:fill="BFBFBF" w:themeFill="background1" w:themeFillShade="BF"/>
           </w:tcPr>
           <w:p>
             <w:pPr>
               <w:rPr>
                 <w:b/>
-                <w:sz w:val="22"/>
+                <w:sz w:val="24"/>
+                <w:szCs w:val="24"/>
               </w:rPr>
             </w:pPr>
             <w:r>
               <w:rPr>
                 <w:b/>
-                <w:sz w:val="22"/>
+                <w:sz w:val="24"/>
+                <w:szCs w:val="24"/>
               </w:rPr>
               <w:t>Laser cutter needed?</w:t>
             </w:r>
@@ -781,17 +839,19 @@
         </w:tc>
         <w:tc>
           <w:tcPr>
-            <w:tcW w:w="6840" w:type="dxa"/>
-          </w:tcPr>
-          <w:p>
-            <w:pPr>
-              <w:rPr>
-                <w:sz w:val="22"/>
-              </w:rPr>
-            </w:pPr>
-            <w:r>
-              <w:rPr>
-                <w:sz w:val="22"/>
+            <w:tcW w:w="7740" w:type="dxa"/>
+          </w:tcPr>
+          <w:p>
+            <w:pPr>
+              <w:rPr>
+                <w:sz w:val="24"/>
+                <w:szCs w:val="24"/>
+              </w:rPr>
+            </w:pPr>
+            <w:r>
+              <w:rPr>
+                <w:sz w:val="24"/>
+                <w:szCs w:val="24"/>
               </w:rPr>
               <w:t>No. You can mail order the pre-cut pieces for the wood case.</w:t>
             </w:r>
@@ -801,20 +861,22 @@
       <w:tr>
         <w:tc>
           <w:tcPr>
-            <w:tcW w:w="2335" w:type="dxa"/>
+            <w:tcW w:w="2515" w:type="dxa"/>
             <w:shd w:val="clear" w:color="auto" w:fill="BFBFBF" w:themeFill="background1" w:themeFillShade="BF"/>
           </w:tcPr>
           <w:p>
             <w:pPr>
               <w:rPr>
                 <w:b/>
-                <w:sz w:val="22"/>
+                <w:sz w:val="24"/>
+                <w:szCs w:val="24"/>
               </w:rPr>
             </w:pPr>
             <w:r>
               <w:rPr>
                 <w:b/>
-                <w:sz w:val="22"/>
+                <w:sz w:val="24"/>
+                <w:szCs w:val="24"/>
               </w:rPr>
               <w:t>Beverage?</w:t>
             </w:r>
@@ -822,17 +884,19 @@
         </w:tc>
         <w:tc>
           <w:tcPr>
-            <w:tcW w:w="6840" w:type="dxa"/>
-          </w:tcPr>
-          <w:p>
-            <w:pPr>
-              <w:rPr>
-                <w:sz w:val="22"/>
-              </w:rPr>
-            </w:pPr>
-            <w:r>
-              <w:rPr>
-                <w:sz w:val="22"/>
+            <w:tcW w:w="7740" w:type="dxa"/>
+          </w:tcPr>
+          <w:p>
+            <w:pPr>
+              <w:rPr>
+                <w:sz w:val="24"/>
+                <w:szCs w:val="24"/>
+              </w:rPr>
+            </w:pPr>
+            <w:r>
+              <w:rPr>
+                <w:sz w:val="24"/>
+                <w:szCs w:val="24"/>
               </w:rPr>
               <w:t>Yes. I recommend a hoppy IPA while you are assembling.</w:t>
             </w:r>
@@ -979,7 +1043,7 @@
                           <pic:cNvPicPr/>
                         </pic:nvPicPr>
                         <pic:blipFill>
-                          <a:blip r:embed="rId11"/>
+                          <a:blip r:embed="rId12"/>
                           <a:stretch>
                             <a:fillRect/>
                           </a:stretch>
@@ -1031,7 +1095,7 @@
                           <pic:cNvPicPr/>
                         </pic:nvPicPr>
                         <pic:blipFill>
-                          <a:blip r:embed="rId12"/>
+                          <a:blip r:embed="rId13"/>
                           <a:stretch>
                             <a:fillRect/>
                           </a:stretch>
@@ -1135,7 +1199,7 @@
                           </pic:cNvPicPr>
                         </pic:nvPicPr>
                         <pic:blipFill>
-                          <a:blip r:embed="rId13" cstate="print">
+                          <a:blip r:embed="rId14" cstate="print">
                             <a:extLst>
                               <a:ext uri="{28A0092B-C50C-407E-A947-70E740481C1C}">
                                 <a14:useLocalDpi xmlns:a14="http://schemas.microsoft.com/office/drawing/2010/main" val="0"/>
@@ -1238,7 +1302,7 @@
                           </pic:cNvPicPr>
                         </pic:nvPicPr>
                         <pic:blipFill rotWithShape="1">
-                          <a:blip r:embed="rId14" cstate="print">
+                          <a:blip r:embed="rId15" cstate="print">
                             <a:extLst>
                               <a:ext uri="{28A0092B-C50C-407E-A947-70E740481C1C}">
                                 <a14:useLocalDpi xmlns:a14="http://schemas.microsoft.com/office/drawing/2010/main" val="0"/>
@@ -1351,7 +1415,7 @@
                           <pic:cNvPicPr/>
                         </pic:nvPicPr>
                         <pic:blipFill rotWithShape="1">
-                          <a:blip r:embed="rId15" cstate="print">
+                          <a:blip r:embed="rId16" cstate="print">
                             <a:extLst>
                               <a:ext uri="{28A0092B-C50C-407E-A947-70E740481C1C}">
                                 <a14:useLocalDpi xmlns:a14="http://schemas.microsoft.com/office/drawing/2010/main" val="0"/>
@@ -1480,7 +1544,7 @@
                           <pic:cNvPicPr/>
                         </pic:nvPicPr>
                         <pic:blipFill>
-                          <a:blip r:embed="rId16" cstate="print">
+                          <a:blip r:embed="rId17" cstate="print">
                             <a:extLst>
                               <a:ext uri="{28A0092B-C50C-407E-A947-70E740481C1C}">
                                 <a14:useLocalDpi xmlns:a14="http://schemas.microsoft.com/office/drawing/2010/main" val="0"/>
@@ -1578,7 +1642,7 @@
                           <pic:cNvPicPr/>
                         </pic:nvPicPr>
                         <pic:blipFill>
-                          <a:blip r:embed="rId17" cstate="print">
+                          <a:blip r:embed="rId18" cstate="print">
                             <a:extLst>
                               <a:ext uri="{28A0092B-C50C-407E-A947-70E740481C1C}">
                                 <a14:useLocalDpi xmlns:a14="http://schemas.microsoft.com/office/drawing/2010/main" val="0"/>
@@ -1671,7 +1735,7 @@
                           <pic:cNvPicPr/>
                         </pic:nvPicPr>
                         <pic:blipFill>
-                          <a:blip r:embed="rId18" cstate="print">
+                          <a:blip r:embed="rId19" cstate="print">
                             <a:extLst>
                               <a:ext uri="{28A0092B-C50C-407E-A947-70E740481C1C}">
                                 <a14:useLocalDpi xmlns:a14="http://schemas.microsoft.com/office/drawing/2010/main" val="0"/>
@@ -1771,7 +1835,7 @@
                           <pic:cNvPicPr/>
                         </pic:nvPicPr>
                         <pic:blipFill>
-                          <a:blip r:embed="rId19" cstate="print">
+                          <a:blip r:embed="rId20" cstate="print">
                             <a:extLst>
                               <a:ext uri="{28A0092B-C50C-407E-A947-70E740481C1C}">
                                 <a14:useLocalDpi xmlns:a14="http://schemas.microsoft.com/office/drawing/2010/main" val="0"/>
@@ -1849,7 +1913,7 @@
                           <pic:cNvPicPr/>
                         </pic:nvPicPr>
                         <pic:blipFill>
-                          <a:blip r:embed="rId20" cstate="print">
+                          <a:blip r:embed="rId21" cstate="print">
                             <a:extLst>
                               <a:ext uri="{28A0092B-C50C-407E-A947-70E740481C1C}">
                                 <a14:useLocalDpi xmlns:a14="http://schemas.microsoft.com/office/drawing/2010/main" val="0"/>
@@ -1923,7 +1987,12 @@
         <w:t xml:space="preserve">PLANS OR </w:t>
       </w:r>
       <w:r>
-        <w:t xml:space="preserve">SYSTEM PROVE DEFECTIVE, YOU ASSUME THE COST OF ALL NECESSARY SERVICING, REPAIR OR CORRECTION. IN NO EVENT WILL ANY PARTY BE LIABLE TO YOU FOR DAMAGES, INCLUDING ANY GENERAL, SPECIAL, INCIDENTAL OR CONSEQUENTIAL DAMAGES ARISING OUT OF THE USE OR INABILITY TO USE THE </w:t>
+        <w:t>SYSTEM PROVE DEFECTIVE, YOU ASSUME THE COST OF ALL NECESSARY SERVICING, REPAIR OR CORRECTION. IN NO EVENT WILL AN</w:t>
+      </w:r>
+      <w:bookmarkStart w:id="0" w:name="_GoBack"/>
+      <w:bookmarkEnd w:id="0"/>
+      <w:r>
+        <w:t xml:space="preserve">Y PARTY BE LIABLE TO YOU FOR DAMAGES, INCLUDING ANY GENERAL, SPECIAL, INCIDENTAL OR CONSEQUENTIAL DAMAGES ARISING OUT OF THE USE OR INABILITY TO USE THE </w:t>
       </w:r>
       <w:r>
         <w:t xml:space="preserve">PLANS OR </w:t>
@@ -1944,7 +2013,7 @@
       <w:r>
         <w:t xml:space="preserve">People were very generous with their time, and I really enjoyed the experience. This is certainly an incomplete list: Alex &amp; Mike &amp; others at </w:t>
       </w:r>
-      <w:hyperlink r:id="rId21" w:history="1">
+      <w:hyperlink r:id="rId22" w:history="1">
         <w:r>
           <w:rPr>
             <w:rStyle w:val="Hyperlink"/>
@@ -1955,7 +2024,7 @@
       <w:r>
         <w:t xml:space="preserve">, the super smart staff at </w:t>
       </w:r>
-      <w:hyperlink r:id="rId22" w:history="1">
+      <w:hyperlink r:id="rId23" w:history="1">
         <w:r>
           <w:rPr>
             <w:rStyle w:val="Hyperlink"/>
@@ -1966,7 +2035,7 @@
       <w:r>
         <w:t xml:space="preserve">, neighbor Randy, </w:t>
       </w:r>
-      <w:hyperlink r:id="rId23" w:history="1">
+      <w:hyperlink r:id="rId24" w:history="1">
         <w:r>
           <w:rPr>
             <w:rStyle w:val="Hyperlink"/>
@@ -1977,7 +2046,7 @@
       <w:r>
         <w:t xml:space="preserve">, </w:t>
       </w:r>
-      <w:hyperlink r:id="rId24" w:history="1">
+      <w:hyperlink r:id="rId25" w:history="1">
         <w:r>
           <w:rPr>
             <w:rStyle w:val="Hyperlink"/>
@@ -1988,7 +2057,7 @@
       <w:r>
         <w:t xml:space="preserve">, </w:t>
       </w:r>
-      <w:hyperlink r:id="rId25" w:history="1">
+      <w:hyperlink r:id="rId26" w:history="1">
         <w:r>
           <w:rPr>
             <w:rStyle w:val="Hyperlink"/>
@@ -1999,7 +2068,7 @@
       <w:r>
         <w:t xml:space="preserve">, </w:t>
       </w:r>
-      <w:hyperlink r:id="rId26" w:history="1">
+      <w:hyperlink r:id="rId27" w:history="1">
         <w:r>
           <w:rPr>
             <w:rStyle w:val="Hyperlink"/>
@@ -2010,7 +2079,7 @@
       <w:r>
         <w:t xml:space="preserve">, support at </w:t>
       </w:r>
-      <w:hyperlink r:id="rId27" w:history="1">
+      <w:hyperlink r:id="rId28" w:history="1">
         <w:r>
           <w:rPr>
             <w:rStyle w:val="Hyperlink"/>
@@ -2028,6 +2097,25 @@
       </w:pPr>
       <w:r>
         <w:t>Change log</w:t>
+      </w:r>
+    </w:p>
+    <w:p>
+      <w:pPr>
+        <w:spacing w:after="0"/>
+      </w:pPr>
+      <w:r>
+        <w:t xml:space="preserve">If the information below isn’t enough for you, check </w:t>
+      </w:r>
+      <w:hyperlink r:id="rId29" w:history="1">
+        <w:r>
+          <w:rPr>
+            <w:rStyle w:val="Hyperlink"/>
+          </w:rPr>
+          <w:t>https://github.com/rosswesleyporter/dqmusicbox</w:t>
+        </w:r>
+      </w:hyperlink>
+      <w:r>
+        <w:t xml:space="preserve">. </w:t>
       </w:r>
     </w:p>
     <w:tbl>
@@ -2100,7 +2188,7 @@
             <w:r>
               <w:t xml:space="preserve">Changed the base Operating System from full Raspbian (Wheezy) to </w:t>
             </w:r>
-            <w:hyperlink r:id="rId28" w:history="1">
+            <w:hyperlink r:id="rId30" w:history="1">
               <w:r>
                 <w:rPr>
                   <w:rStyle w:val="Hyperlink"/>
@@ -2492,7 +2580,7 @@
       <w:r>
         <w:t xml:space="preserve">Go to </w:t>
       </w:r>
-      <w:hyperlink r:id="rId29" w:history="1">
+      <w:hyperlink r:id="rId31" w:history="1">
         <w:r>
           <w:rPr>
             <w:rStyle w:val="Hyperlink"/>
@@ -2618,7 +2706,7 @@
                 <w:szCs w:val="20"/>
               </w:rPr>
             </w:pPr>
-            <w:hyperlink r:id="rId30" w:history="1">
+            <w:hyperlink r:id="rId32" w:history="1">
               <w:r>
                 <w:rPr>
                   <w:rStyle w:val="Hyperlink"/>
@@ -2705,7 +2793,7 @@
               </w:rPr>
               <w:t xml:space="preserve">plans from </w:t>
             </w:r>
-            <w:hyperlink r:id="rId31" w:history="1">
+            <w:hyperlink r:id="rId33" w:history="1">
               <w:r>
                 <w:rPr>
                   <w:rStyle w:val="Hyperlink"/>
@@ -2752,7 +2840,7 @@
                 <w:szCs w:val="20"/>
               </w:rPr>
             </w:pPr>
-            <w:hyperlink r:id="rId32" w:history="1">
+            <w:hyperlink r:id="rId34" w:history="1">
               <w:r>
                 <w:rPr>
                   <w:rStyle w:val="Hyperlink"/>
@@ -2823,7 +2911,7 @@
                 <w:szCs w:val="20"/>
               </w:rPr>
             </w:pPr>
-            <w:hyperlink r:id="rId33" w:history="1">
+            <w:hyperlink r:id="rId35" w:history="1">
               <w:r>
                 <w:rPr>
                   <w:rStyle w:val="Hyperlink"/>
@@ -2882,7 +2970,7 @@
                 <w:szCs w:val="20"/>
               </w:rPr>
             </w:pPr>
-            <w:hyperlink r:id="rId34" w:history="1">
+            <w:hyperlink r:id="rId36" w:history="1">
               <w:r>
                 <w:rPr>
                   <w:rStyle w:val="Hyperlink"/>
@@ -2929,7 +3017,7 @@
                 <w:szCs w:val="20"/>
               </w:rPr>
             </w:pPr>
-            <w:hyperlink r:id="rId35" w:history="1">
+            <w:hyperlink r:id="rId37" w:history="1">
               <w:r>
                 <w:rPr>
                   <w:rStyle w:val="Hyperlink"/>
@@ -2976,7 +3064,7 @@
                 <w:szCs w:val="20"/>
               </w:rPr>
             </w:pPr>
-            <w:hyperlink r:id="rId36" w:history="1">
+            <w:hyperlink r:id="rId38" w:history="1">
               <w:r>
                 <w:rPr>
                   <w:rStyle w:val="Hyperlink"/>
@@ -3023,7 +3111,7 @@
                 <w:szCs w:val="20"/>
               </w:rPr>
             </w:pPr>
-            <w:hyperlink r:id="rId37" w:history="1">
+            <w:hyperlink r:id="rId39" w:history="1">
               <w:r>
                 <w:rPr>
                   <w:rStyle w:val="Hyperlink"/>
@@ -3100,7 +3188,7 @@
                 <w:szCs w:val="20"/>
               </w:rPr>
             </w:pPr>
-            <w:hyperlink r:id="rId38" w:history="1">
+            <w:hyperlink r:id="rId40" w:history="1">
               <w:r>
                 <w:rPr>
                   <w:rStyle w:val="Hyperlink"/>
@@ -3147,7 +3235,7 @@
                 <w:szCs w:val="20"/>
               </w:rPr>
             </w:pPr>
-            <w:hyperlink r:id="rId39" w:history="1">
+            <w:hyperlink r:id="rId41" w:history="1">
               <w:r>
                 <w:rPr>
                   <w:rStyle w:val="Hyperlink"/>
@@ -3194,7 +3282,7 @@
                 <w:szCs w:val="20"/>
               </w:rPr>
             </w:pPr>
-            <w:hyperlink r:id="rId40" w:history="1">
+            <w:hyperlink r:id="rId42" w:history="1">
               <w:r>
                 <w:rPr>
                   <w:rStyle w:val="Hyperlink"/>
@@ -3241,7 +3329,7 @@
                 <w:szCs w:val="20"/>
               </w:rPr>
             </w:pPr>
-            <w:hyperlink r:id="rId41" w:history="1">
+            <w:hyperlink r:id="rId43" w:history="1">
               <w:r>
                 <w:rPr>
                   <w:rStyle w:val="Hyperlink"/>
@@ -3300,7 +3388,7 @@
                 <w:szCs w:val="20"/>
               </w:rPr>
             </w:pPr>
-            <w:hyperlink r:id="rId42" w:history="1">
+            <w:hyperlink r:id="rId44" w:history="1">
               <w:r>
                 <w:rPr>
                   <w:rStyle w:val="Hyperlink"/>
@@ -3353,7 +3441,7 @@
                 <w:szCs w:val="20"/>
               </w:rPr>
             </w:pPr>
-            <w:hyperlink r:id="rId43" w:history="1">
+            <w:hyperlink r:id="rId45" w:history="1">
               <w:r>
                 <w:rPr>
                   <w:rStyle w:val="Hyperlink"/>
@@ -3566,7 +3654,7 @@
                     <pic:cNvPicPr/>
                   </pic:nvPicPr>
                   <pic:blipFill>
-                    <a:blip r:embed="rId44"/>
+                    <a:blip r:embed="rId46"/>
                     <a:stretch>
                       <a:fillRect/>
                     </a:stretch>
@@ -3647,7 +3735,7 @@
       <w:r>
         <w:t xml:space="preserve">If you are using Windows, install </w:t>
       </w:r>
-      <w:hyperlink r:id="rId45" w:history="1">
+      <w:hyperlink r:id="rId47" w:history="1">
         <w:r>
           <w:rPr>
             <w:rStyle w:val="Hyperlink"/>
@@ -3686,7 +3774,7 @@
         <w:lastRenderedPageBreak/>
         <w:t xml:space="preserve">Download the </w:t>
       </w:r>
-      <w:hyperlink r:id="rId46" w:history="1">
+      <w:hyperlink r:id="rId48" w:history="1">
         <w:r>
           <w:rPr>
             <w:rStyle w:val="Hyperlink"/>
@@ -3732,7 +3820,7 @@
                     <pic:cNvPicPr/>
                   </pic:nvPicPr>
                   <pic:blipFill rotWithShape="1">
-                    <a:blip r:embed="rId47"/>
+                    <a:blip r:embed="rId49"/>
                     <a:srcRect b="20451"/>
                     <a:stretch/>
                   </pic:blipFill>
@@ -3790,7 +3878,7 @@
                     <pic:cNvPicPr/>
                   </pic:nvPicPr>
                   <pic:blipFill rotWithShape="1">
-                    <a:blip r:embed="rId48"/>
+                    <a:blip r:embed="rId50"/>
                     <a:srcRect t="25049"/>
                     <a:stretch/>
                   </pic:blipFill>
@@ -3921,7 +4009,7 @@
                     <pic:cNvPicPr/>
                   </pic:nvPicPr>
                   <pic:blipFill>
-                    <a:blip r:embed="rId49"/>
+                    <a:blip r:embed="rId51"/>
                     <a:stretch>
                       <a:fillRect/>
                     </a:stretch>
@@ -4025,7 +4113,7 @@
                     <pic:cNvPicPr/>
                   </pic:nvPicPr>
                   <pic:blipFill>
-                    <a:blip r:embed="rId19" cstate="print">
+                    <a:blip r:embed="rId20" cstate="print">
                       <a:extLst>
                         <a:ext uri="{28A0092B-C50C-407E-A947-70E740481C1C}">
                           <a14:useLocalDpi xmlns:a14="http://schemas.microsoft.com/office/drawing/2010/main" val="0"/>
@@ -4287,7 +4375,7 @@
                     <pic:cNvPicPr/>
                   </pic:nvPicPr>
                   <pic:blipFill rotWithShape="1">
-                    <a:blip r:embed="rId18" cstate="print">
+                    <a:blip r:embed="rId19" cstate="print">
                       <a:extLst>
                         <a:ext uri="{28A0092B-C50C-407E-A947-70E740481C1C}">
                           <a14:useLocalDpi xmlns:a14="http://schemas.microsoft.com/office/drawing/2010/main" val="0"/>
@@ -4366,9 +4454,9 @@
             <o:lock v:ext="edit" aspectratio="t"/>
           </v:shapetype>
           <v:shape id="_x0000_i1025" type="#_x0000_t75" style="width:595.5pt;height:345pt" o:ole="">
-            <v:imagedata r:id="rId50" o:title=""/>
+            <v:imagedata r:id="rId52" o:title=""/>
           </v:shape>
-          <o:OLEObject Type="Embed" ProgID="Visio.Drawing.11" ShapeID="_x0000_i1025" DrawAspect="Content" ObjectID="_1535654199" r:id="rId51"/>
+          <o:OLEObject Type="Embed" ProgID="Visio.Drawing.11" ShapeID="_x0000_i1025" DrawAspect="Content" ObjectID="_1535655216" r:id="rId53"/>
         </w:object>
       </w:r>
     </w:p>
@@ -4646,8 +4734,6 @@
       <w:pPr>
         <w:pStyle w:val="Heading1"/>
       </w:pPr>
-      <w:bookmarkStart w:id="0" w:name="_GoBack"/>
-      <w:bookmarkEnd w:id="0"/>
       <w:r>
         <w:t>Congratulations</w:t>
       </w:r>
@@ -4661,7 +4747,7 @@
       </w:r>
     </w:p>
     <w:sectPr>
-      <w:footerReference w:type="default" r:id="rId52"/>
+      <w:footerReference w:type="default" r:id="rId54"/>
       <w:pgSz w:w="15840" w:h="12240" w:orient="landscape"/>
       <w:pgMar w:top="1080" w:right="1080" w:bottom="1080" w:left="1080" w:header="720" w:footer="720" w:gutter="0"/>
       <w:cols w:space="720"/>
@@ -4730,7 +4816,7 @@
           <w:rPr>
             <w:noProof/>
           </w:rPr>
-          <w:t>9</w:t>
+          <w:t>1</w:t>
         </w:r>
         <w:r>
           <w:rPr>
@@ -8291,7 +8377,7 @@
 </file>
 
 <file path=customXml/itemProps1.xml><?xml version="1.0" encoding="utf-8"?>
-<ds:datastoreItem xmlns:ds="http://schemas.openxmlformats.org/officeDocument/2006/customXml" ds:itemID="{0C01E663-D616-4C87-B92E-6C8CB17CC5AA}">
+<ds:datastoreItem xmlns:ds="http://schemas.openxmlformats.org/officeDocument/2006/customXml" ds:itemID="{07D750F3-3B2A-42E9-98CC-991CB4CE05D0}">
   <ds:schemaRefs>
     <ds:schemaRef ds:uri="http://schemas.openxmlformats.org/officeDocument/2006/bibliography"/>
   </ds:schemaRefs>

</xml_diff>

<commit_message>
v1.2 - change to Pi built-in headphone jack
v1.2 - change to Pi built-in headphone jack
</commit_message>
<xml_diff>
--- a/docsource/README.docx
+++ b/docsource/README.docx
@@ -1,6 +1,6 @@
 
 <file path=word/document.xml><?xml version="1.0" encoding="utf-8"?>
-<w:document xmlns:wpc="http://schemas.microsoft.com/office/word/2010/wordprocessingCanvas" xmlns:cx="http://schemas.microsoft.com/office/drawing/2014/chartex" xmlns:cx1="http://schemas.microsoft.com/office/drawing/2015/9/8/chartex" xmlns:cx2="http://schemas.microsoft.com/office/drawing/2015/10/21/chartex" xmlns:mc="http://schemas.openxmlformats.org/markup-compatibility/2006" xmlns:o="urn:schemas-microsoft-com:office:office" xmlns:r="http://schemas.openxmlformats.org/officeDocument/2006/relationships" xmlns:m="http://schemas.openxmlformats.org/officeDocument/2006/math" xmlns:v="urn:schemas-microsoft-com:vml" xmlns:wp14="http://schemas.microsoft.com/office/word/2010/wordprocessingDrawing" xmlns:wp="http://schemas.openxmlformats.org/drawingml/2006/wordprocessingDrawing" xmlns:w10="urn:schemas-microsoft-com:office:word" xmlns:w="http://schemas.openxmlformats.org/wordprocessingml/2006/main" xmlns:w14="http://schemas.microsoft.com/office/word/2010/wordml" xmlns:w15="http://schemas.microsoft.com/office/word/2012/wordml" xmlns:w16se="http://schemas.microsoft.com/office/word/2015/wordml/symex" xmlns:wpg="http://schemas.microsoft.com/office/word/2010/wordprocessingGroup" xmlns:wpi="http://schemas.microsoft.com/office/word/2010/wordprocessingInk" xmlns:wne="http://schemas.microsoft.com/office/word/2006/wordml" xmlns:wps="http://schemas.microsoft.com/office/word/2010/wordprocessingShape" mc:Ignorable="w14 w15 w16se wp14">
+<w:document xmlns:wpc="http://schemas.microsoft.com/office/word/2010/wordprocessingCanvas" xmlns:cx="http://schemas.microsoft.com/office/drawing/2014/chartex" xmlns:cx1="http://schemas.microsoft.com/office/drawing/2015/9/8/chartex" xmlns:cx2="http://schemas.microsoft.com/office/drawing/2015/10/21/chartex" xmlns:cx3="http://schemas.microsoft.com/office/drawing/2016/5/9/chartex" xmlns:cx4="http://schemas.microsoft.com/office/drawing/2016/5/10/chartex" xmlns:cx5="http://schemas.microsoft.com/office/drawing/2016/5/11/chartex" xmlns:mc="http://schemas.openxmlformats.org/markup-compatibility/2006" xmlns:o="urn:schemas-microsoft-com:office:office" xmlns:r="http://schemas.openxmlformats.org/officeDocument/2006/relationships" xmlns:m="http://schemas.openxmlformats.org/officeDocument/2006/math" xmlns:v="urn:schemas-microsoft-com:vml" xmlns:wp14="http://schemas.microsoft.com/office/word/2010/wordprocessingDrawing" xmlns:wp="http://schemas.openxmlformats.org/drawingml/2006/wordprocessingDrawing" xmlns:w10="urn:schemas-microsoft-com:office:word" xmlns:w="http://schemas.openxmlformats.org/wordprocessingml/2006/main" xmlns:w14="http://schemas.microsoft.com/office/word/2010/wordml" xmlns:w15="http://schemas.microsoft.com/office/word/2012/wordml" xmlns:w16se="http://schemas.microsoft.com/office/word/2015/wordml/symex" xmlns:wpg="http://schemas.microsoft.com/office/word/2010/wordprocessingGroup" xmlns:wpi="http://schemas.microsoft.com/office/word/2010/wordprocessingInk" xmlns:wne="http://schemas.microsoft.com/office/word/2006/wordml" xmlns:wps="http://schemas.microsoft.com/office/word/2010/wordprocessingShape" mc:Ignorable="w14 w15 w16se wp14">
   <w:body>
     <w:p>
       <w:pPr>
@@ -99,7 +99,7 @@
         <w:rPr>
           <w:szCs w:val="20"/>
         </w:rPr>
-        <w:t>17</w:t>
+        <w:t>1</w:t>
       </w:r>
       <w:r>
         <w:rPr>
@@ -111,13 +111,7 @@
         <w:rPr>
           <w:szCs w:val="20"/>
         </w:rPr>
-        <w:t>September</w:t>
-      </w:r>
-      <w:r>
-        <w:rPr>
-          <w:szCs w:val="20"/>
-        </w:rPr>
-        <w:t xml:space="preserve"> 2016</w:t>
+        <w:t>January 2017</w:t>
       </w:r>
       <w:r>
         <w:rPr>
@@ -237,7 +231,21 @@
           <w:sz w:val="24"/>
           <w:szCs w:val="24"/>
         </w:rPr>
-        <w:t xml:space="preserve">Dad cannot operate normal music players. But he can operate this music player because it operates like a familiar two-know radio. </w:t>
+        <w:t>Dad cannot operate normal music players. But he can operate this music player because it o</w:t>
+      </w:r>
+      <w:r>
+        <w:rPr>
+          <w:sz w:val="24"/>
+          <w:szCs w:val="24"/>
+        </w:rPr>
+        <w:t>perates like a familiar two-knob</w:t>
+      </w:r>
+      <w:r>
+        <w:rPr>
+          <w:sz w:val="24"/>
+          <w:szCs w:val="24"/>
+        </w:rPr>
+        <w:t xml:space="preserve"> radio. </w:t>
       </w:r>
       <w:r>
         <w:rPr>
@@ -298,21 +306,42 @@
           <w:sz w:val="24"/>
           <w:szCs w:val="24"/>
         </w:rPr>
-        <w:t xml:space="preserve"> </w:t>
+        <w:t>It’s easier than you think to make one</w:t>
       </w:r>
       <w:r>
         <w:rPr>
           <w:sz w:val="24"/>
           <w:szCs w:val="24"/>
         </w:rPr>
-        <w:t>It’s easier than you think to make one</w:t>
+        <w:t>.</w:t>
       </w:r>
       <w:r>
         <w:rPr>
           <w:sz w:val="24"/>
           <w:szCs w:val="24"/>
         </w:rPr>
-        <w:t xml:space="preserve">. You can order the parts </w:t>
+        <w:t xml:space="preserve"> </w:t>
+      </w:r>
+      <w:r>
+        <w:rPr>
+          <w:sz w:val="24"/>
+          <w:szCs w:val="24"/>
+        </w:rPr>
+        <w:t xml:space="preserve">Everything I did (e.g. software, wood case design) is open source. </w:t>
+      </w:r>
+      <w:r>
+        <w:rPr>
+          <w:sz w:val="24"/>
+          <w:szCs w:val="24"/>
+        </w:rPr>
+        <w:t>This document contains all the information you need.</w:t>
+      </w:r>
+      <w:r>
+        <w:rPr>
+          <w:sz w:val="24"/>
+          <w:szCs w:val="24"/>
+        </w:rPr>
+        <w:t xml:space="preserve"> You can order the parts </w:t>
       </w:r>
       <w:r>
         <w:rPr>
@@ -333,35 +362,7 @@
           <w:sz w:val="24"/>
           <w:szCs w:val="24"/>
         </w:rPr>
-        <w:t xml:space="preserve">No soldering required. </w:t>
-      </w:r>
-      <w:r>
-        <w:rPr>
-          <w:sz w:val="24"/>
-          <w:szCs w:val="24"/>
-        </w:rPr>
-        <w:t xml:space="preserve">The hardest part is </w:t>
-      </w:r>
-      <w:r>
-        <w:rPr>
-          <w:sz w:val="24"/>
-          <w:szCs w:val="24"/>
-        </w:rPr>
-        <w:t xml:space="preserve">copying the software to the </w:t>
-      </w:r>
-      <w:r>
-        <w:rPr>
-          <w:sz w:val="24"/>
-          <w:szCs w:val="24"/>
-        </w:rPr>
-        <w:t>memory</w:t>
-      </w:r>
-      <w:r>
-        <w:rPr>
-          <w:sz w:val="24"/>
-          <w:szCs w:val="24"/>
-        </w:rPr>
-        <w:t xml:space="preserve"> card. </w:t>
+        <w:t>No soldering required.</w:t>
       </w:r>
     </w:p>
     <w:p>
@@ -373,11 +374,8 @@
       <w:pPr>
         <w:jc w:val="both"/>
       </w:pPr>
-    </w:p>
-    <w:p>
-      <w:pPr>
-        <w:jc w:val="both"/>
-      </w:pPr>
+      <w:bookmarkStart w:id="0" w:name="_GoBack"/>
+      <w:bookmarkEnd w:id="0"/>
       <w:r>
         <w:rPr>
           <w:noProof/>
@@ -489,35 +487,57 @@
                 <w:sz w:val="24"/>
                 <w:szCs w:val="24"/>
               </w:rPr>
-              <w:t>~</w:t>
+              <w:t>$130</w:t>
             </w:r>
             <w:r>
               <w:rPr>
                 <w:sz w:val="24"/>
                 <w:szCs w:val="24"/>
               </w:rPr>
-              <w:t>$1</w:t>
+              <w:t xml:space="preserve"> - $</w:t>
             </w:r>
             <w:r>
               <w:rPr>
                 <w:sz w:val="24"/>
                 <w:szCs w:val="24"/>
               </w:rPr>
-              <w:t>7</w:t>
+              <w:t>170</w:t>
             </w:r>
             <w:r>
               <w:rPr>
                 <w:sz w:val="24"/>
                 <w:szCs w:val="24"/>
               </w:rPr>
-              <w:t xml:space="preserve">0 + tax + shipping (most parts from Amazon), </w:t>
+              <w:t xml:space="preserve"> depending on options + tax + shipping</w:t>
             </w:r>
             <w:r>
               <w:rPr>
                 <w:sz w:val="24"/>
                 <w:szCs w:val="24"/>
               </w:rPr>
-              <w:t>includes headphones.</w:t>
+              <w:br/>
+              <w:t>most parts from Amazon</w:t>
+            </w:r>
+            <w:r>
+              <w:rPr>
+                <w:sz w:val="24"/>
+                <w:szCs w:val="24"/>
+              </w:rPr>
+              <w:t xml:space="preserve">, </w:t>
+            </w:r>
+            <w:r>
+              <w:rPr>
+                <w:sz w:val="24"/>
+                <w:szCs w:val="24"/>
+              </w:rPr>
+              <w:t>includes headphones</w:t>
+            </w:r>
+            <w:r>
+              <w:rPr>
+                <w:sz w:val="24"/>
+                <w:szCs w:val="24"/>
+              </w:rPr>
+              <w:t>.</w:t>
             </w:r>
           </w:p>
         </w:tc>
@@ -905,15 +925,6 @@
       </w:tr>
     </w:tbl>
     <w:p/>
-    <w:p>
-      <w:pPr>
-        <w:ind w:left="5040" w:firstLine="720"/>
-        <w:rPr>
-          <w:sz w:val="16"/>
-          <w:szCs w:val="16"/>
-        </w:rPr>
-      </w:pPr>
-    </w:p>
     <w:tbl>
       <w:tblPr>
         <w:tblStyle w:val="TableGrid"/>
@@ -1698,7 +1709,7 @@
                 <w:sz w:val="24"/>
                 <w:szCs w:val="24"/>
               </w:rPr>
-              <w:t>7) Place Pi &amp; plastic case</w:t>
+              <w:t>7) Place Pi</w:t>
             </w:r>
             <w:r>
               <w:rPr>
@@ -1720,10 +1731,10 @@
                 <w:szCs w:val="24"/>
               </w:rPr>
               <w:drawing>
-                <wp:inline distT="0" distB="0" distL="0" distR="0" wp14:anchorId="4729951E" wp14:editId="214A68CE">
-                  <wp:extent cx="2221651" cy="1250004"/>
-                  <wp:effectExtent l="0" t="0" r="7620" b="7620"/>
-                  <wp:docPr id="15" name="Picture 15"/>
+                <wp:inline distT="0" distB="0" distL="0" distR="0" wp14:anchorId="744361F2" wp14:editId="656E7A5F">
+                  <wp:extent cx="1977246" cy="1135380"/>
+                  <wp:effectExtent l="0" t="0" r="4445" b="7620"/>
+                  <wp:docPr id="2" name="Picture 2"/>
                   <wp:cNvGraphicFramePr>
                     <a:graphicFrameLocks xmlns:a="http://schemas.openxmlformats.org/drawingml/2006/main" noChangeAspect="1"/>
                   </wp:cNvGraphicFramePr>
@@ -1731,10 +1742,10 @@
                     <a:graphicData uri="http://schemas.openxmlformats.org/drawingml/2006/picture">
                       <pic:pic xmlns:pic="http://schemas.openxmlformats.org/drawingml/2006/picture">
                         <pic:nvPicPr>
-                          <pic:cNvPr id="15" name="maple5-4.jpg"/>
+                          <pic:cNvPr id="2" name="dqm_unwired.JPG"/>
                           <pic:cNvPicPr/>
                         </pic:nvPicPr>
-                        <pic:blipFill>
+                        <pic:blipFill rotWithShape="1">
                           <a:blip r:embed="rId19" cstate="print">
                             <a:extLst>
                               <a:ext uri="{28A0092B-C50C-407E-A947-70E740481C1C}">
@@ -1742,18 +1753,25 @@
                               </a:ext>
                             </a:extLst>
                           </a:blip>
-                          <a:stretch>
-                            <a:fillRect/>
-                          </a:stretch>
+                          <a:srcRect t="7563" b="6076"/>
+                          <a:stretch/>
                         </pic:blipFill>
-                        <pic:spPr>
+                        <pic:spPr bwMode="auto">
                           <a:xfrm>
                             <a:off x="0" y="0"/>
-                            <a:ext cx="2229701" cy="1254533"/>
+                            <a:ext cx="1995404" cy="1145806"/>
                           </a:xfrm>
                           <a:prstGeom prst="rect">
                             <a:avLst/>
                           </a:prstGeom>
+                          <a:ln>
+                            <a:noFill/>
+                          </a:ln>
+                          <a:extLst>
+                            <a:ext uri="{53640926-AAD7-44D8-BBD7-CCE9431645EC}">
+                              <a14:shadowObscured xmlns:a14="http://schemas.microsoft.com/office/drawing/2010/main"/>
+                            </a:ext>
+                          </a:extLst>
                         </pic:spPr>
                       </pic:pic>
                     </a:graphicData>
@@ -1820,10 +1838,10 @@
                 <w:szCs w:val="24"/>
               </w:rPr>
               <w:drawing>
-                <wp:inline distT="0" distB="0" distL="0" distR="0" wp14:anchorId="3EA3768F" wp14:editId="20082FFB">
-                  <wp:extent cx="2178192" cy="1225550"/>
-                  <wp:effectExtent l="0" t="0" r="0" b="0"/>
-                  <wp:docPr id="21" name="Picture 21"/>
+                <wp:inline distT="0" distB="0" distL="0" distR="0" wp14:anchorId="7F319871" wp14:editId="4D7FD31E">
+                  <wp:extent cx="2073859" cy="1135380"/>
+                  <wp:effectExtent l="0" t="0" r="3175" b="7620"/>
+                  <wp:docPr id="3" name="Picture 3"/>
                   <wp:cNvGraphicFramePr>
                     <a:graphicFrameLocks xmlns:a="http://schemas.openxmlformats.org/drawingml/2006/main" noChangeAspect="1"/>
                   </wp:cNvGraphicFramePr>
@@ -1831,10 +1849,10 @@
                     <a:graphicData uri="http://schemas.openxmlformats.org/drawingml/2006/picture">
                       <pic:pic xmlns:pic="http://schemas.openxmlformats.org/drawingml/2006/picture">
                         <pic:nvPicPr>
-                          <pic:cNvPr id="21" name="maple5-5.jpg"/>
+                          <pic:cNvPr id="3" name="dqm_all_wired_up.JPG"/>
                           <pic:cNvPicPr/>
                         </pic:nvPicPr>
-                        <pic:blipFill>
+                        <pic:blipFill rotWithShape="1">
                           <a:blip r:embed="rId20" cstate="print">
                             <a:extLst>
                               <a:ext uri="{28A0092B-C50C-407E-A947-70E740481C1C}">
@@ -1842,18 +1860,25 @@
                               </a:ext>
                             </a:extLst>
                           </a:blip>
-                          <a:stretch>
-                            <a:fillRect/>
-                          </a:stretch>
+                          <a:srcRect t="10383" b="7279"/>
+                          <a:stretch/>
                         </pic:blipFill>
-                        <pic:spPr>
+                        <pic:spPr bwMode="auto">
                           <a:xfrm>
                             <a:off x="0" y="0"/>
-                            <a:ext cx="2188195" cy="1231178"/>
+                            <a:ext cx="2089054" cy="1143699"/>
                           </a:xfrm>
                           <a:prstGeom prst="rect">
                             <a:avLst/>
                           </a:prstGeom>
+                          <a:ln>
+                            <a:noFill/>
+                          </a:ln>
+                          <a:extLst>
+                            <a:ext uri="{53640926-AAD7-44D8-BBD7-CCE9431645EC}">
+                              <a14:shadowObscured xmlns:a14="http://schemas.microsoft.com/office/drawing/2010/main"/>
+                            </a:ext>
+                          </a:extLst>
                         </pic:spPr>
                       </pic:pic>
                     </a:graphicData>
@@ -1886,8 +1911,20 @@
                 <w:sz w:val="24"/>
                 <w:szCs w:val="24"/>
               </w:rPr>
-              <w:t>9) Power up &amp; test</w:t>
-            </w:r>
+              <w:t>9) Enjoy</w:t>
+            </w:r>
+          </w:p>
+          <w:p>
+            <w:pPr>
+              <w:jc w:val="center"/>
+              <w:rPr>
+                <w:rFonts w:asciiTheme="majorHAnsi" w:hAnsiTheme="majorHAnsi"/>
+                <w:b/>
+                <w:color w:val="5B9BD5" w:themeColor="accent1"/>
+                <w:sz w:val="24"/>
+                <w:szCs w:val="24"/>
+              </w:rPr>
+            </w:pPr>
             <w:r>
               <w:rPr>
                 <w:rFonts w:asciiTheme="majorHAnsi" w:hAnsiTheme="majorHAnsi"/>
@@ -1987,12 +2024,7 @@
         <w:t xml:space="preserve">PLANS OR </w:t>
       </w:r>
       <w:r>
-        <w:t>SYSTEM PROVE DEFECTIVE, YOU ASSUME THE COST OF ALL NECESSARY SERVICING, REPAIR OR CORRECTION. IN NO EVENT WILL AN</w:t>
-      </w:r>
-      <w:bookmarkStart w:id="0" w:name="_GoBack"/>
-      <w:bookmarkEnd w:id="0"/>
-      <w:r>
-        <w:t xml:space="preserve">Y PARTY BE LIABLE TO YOU FOR DAMAGES, INCLUDING ANY GENERAL, SPECIAL, INCIDENTAL OR CONSEQUENTIAL DAMAGES ARISING OUT OF THE USE OR INABILITY TO USE THE </w:t>
+        <w:t xml:space="preserve">SYSTEM PROVE DEFECTIVE, YOU ASSUME THE COST OF ALL NECESSARY SERVICING, REPAIR OR CORRECTION. IN NO EVENT WILL ANY PARTY BE LIABLE TO YOU FOR DAMAGES, INCLUDING ANY GENERAL, SPECIAL, INCIDENTAL OR CONSEQUENTIAL DAMAGES ARISING OUT OF THE USE OR INABILITY TO USE THE </w:t>
       </w:r>
       <w:r>
         <w:t xml:space="preserve">PLANS OR </w:t>
@@ -2157,7 +2189,10 @@
           </w:tcPr>
           <w:p>
             <w:r>
-              <w:t>V1.1, September 2016</w:t>
+              <w:t>v</w:t>
+            </w:r>
+            <w:r>
+              <w:t>1.1, September 2016</w:t>
             </w:r>
           </w:p>
         </w:tc>
@@ -2186,7 +2221,13 @@
               </w:numPr>
             </w:pPr>
             <w:r>
-              <w:t xml:space="preserve">Changed the base Operating System from full Raspbian (Wheezy) to </w:t>
+              <w:t>Changed the base Operating</w:t>
+            </w:r>
+            <w:r>
+              <w:t xml:space="preserve"> System from full Raspbian </w:t>
+            </w:r>
+            <w:r>
+              <w:t xml:space="preserve">to </w:t>
             </w:r>
             <w:hyperlink r:id="rId30" w:history="1">
               <w:r>
@@ -2197,7 +2238,39 @@
               </w:r>
             </w:hyperlink>
             <w:r>
-              <w:t xml:space="preserve"> (Jessie) – much smaller, so faster to boot, and less to go wrong.</w:t>
+              <w:t xml:space="preserve"> </w:t>
+            </w:r>
+            <w:r>
+              <w:t xml:space="preserve"> – much smaller, so faster to boot, and less to go wrong.</w:t>
+            </w:r>
+          </w:p>
+        </w:tc>
+      </w:tr>
+      <w:tr>
+        <w:tc>
+          <w:tcPr>
+            <w:tcW w:w="2335" w:type="dxa"/>
+          </w:tcPr>
+          <w:p>
+            <w:r>
+              <w:t>V1.2, January 2017</w:t>
+            </w:r>
+          </w:p>
+        </w:tc>
+        <w:tc>
+          <w:tcPr>
+            <w:tcW w:w="11335" w:type="dxa"/>
+          </w:tcPr>
+          <w:p>
+            <w:pPr>
+              <w:pStyle w:val="ListParagraph"/>
+              <w:numPr>
+                <w:ilvl w:val="0"/>
+                <w:numId w:val="21"/>
+              </w:numPr>
+            </w:pPr>
+            <w:r>
+              <w:t>Changed from USB audio to Pi built-in audio, including a firmware update for excellent audio quality.</w:t>
             </w:r>
           </w:p>
         </w:tc>
@@ -2450,7 +2523,10 @@
           </w:tcPr>
           <w:p>
             <w:r>
-              <w:t xml:space="preserve">Long hold (15-30 seconds) on the </w:t>
+              <w:t>Pull the power plug or l</w:t>
+            </w:r>
+            <w:r>
+              <w:t xml:space="preserve">ong hold (15-30 seconds) on the </w:t>
             </w:r>
             <w:r>
               <w:t>volume</w:t>
@@ -2478,7 +2554,10 @@
           </w:tcPr>
           <w:p>
             <w:r>
-              <w:t>Long hold (15-30 seconds) on the songs knob.</w:t>
+              <w:t>Pull the power plug and re-insert or l</w:t>
+            </w:r>
+            <w:r>
+              <w:t>ong hold (15-30 seconds) on the songs knob.</w:t>
             </w:r>
           </w:p>
         </w:tc>
@@ -2510,37 +2589,6 @@
             </w:r>
             <w:r>
               <w:t>USB memory stick.</w:t>
-            </w:r>
-          </w:p>
-        </w:tc>
-      </w:tr>
-      <w:tr>
-        <w:tc>
-          <w:tcPr>
-            <w:tcW w:w="2695" w:type="dxa"/>
-          </w:tcPr>
-          <w:p>
-            <w:r>
-              <w:t>Troubleshoot</w:t>
-            </w:r>
-          </w:p>
-        </w:tc>
-        <w:tc>
-          <w:tcPr>
-            <w:tcW w:w="10255" w:type="dxa"/>
-          </w:tcPr>
-          <w:p>
-            <w:r>
-              <w:t>Y</w:t>
-            </w:r>
-            <w:r>
-              <w:t>ou can troublesho</w:t>
-            </w:r>
-            <w:r>
-              <w:t>ot by connecting to a DQMusicBox over the network</w:t>
-            </w:r>
-            <w:r>
-              <w:t xml:space="preserve"> and reviewing the verbose logs.</w:t>
             </w:r>
           </w:p>
         </w:tc>
@@ -2566,7 +2614,13 @@
     </w:p>
     <w:p>
       <w:r>
-        <w:t>Ponoko is a company that laser cuts wood and sends you the precisely cut pieces. You don’t need to use Ponoko – you are welcome to take my case designs to your local maker space and cut there. In other words, Ponoko is convenient but not necessary. Ponoko works best if you live in or near NZ, US, UK, IT, DE. To create a Ponoko account:</w:t>
+        <w:t>Ponoko is a company that laser cuts wood and sends you the precisely cut pieces. You don’t need to use Ponoko – you are welcome to take my case designs to your local maker space and cut there. In other words, Ponoko is convenient but not necessar</w:t>
+      </w:r>
+      <w:r>
+        <w:t xml:space="preserve">y. </w:t>
+      </w:r>
+      <w:r>
+        <w:t>To create a Ponoko account:</w:t>
       </w:r>
     </w:p>
     <w:p>
@@ -2692,6 +2746,13 @@
               </w:rPr>
               <w:t>Alternative</w:t>
             </w:r>
+            <w:r>
+              <w:rPr>
+                <w:b/>
+                <w:szCs w:val="20"/>
+              </w:rPr>
+              <w:t>s</w:t>
+            </w:r>
           </w:p>
         </w:tc>
       </w:tr>
@@ -2761,6 +2822,47 @@
               <w:rPr>
                 <w:szCs w:val="20"/>
               </w:rPr>
+              <w:t xml:space="preserve">The </w:t>
+            </w:r>
+            <w:hyperlink r:id="rId33" w:history="1">
+              <w:r>
+                <w:rPr>
+                  <w:rStyle w:val="Hyperlink"/>
+                  <w:szCs w:val="20"/>
+                </w:rPr>
+                <w:t>birch veneer case</w:t>
+              </w:r>
+            </w:hyperlink>
+            <w:r>
+              <w:rPr>
+                <w:szCs w:val="20"/>
+              </w:rPr>
+              <w:t xml:space="preserve"> is $25 less, but the wood is</w:t>
+            </w:r>
+            <w:r>
+              <w:rPr>
+                <w:szCs w:val="20"/>
+              </w:rPr>
+              <w:t xml:space="preserve"> unfinished.</w:t>
+            </w:r>
+          </w:p>
+          <w:p>
+            <w:pPr>
+              <w:rPr>
+                <w:szCs w:val="20"/>
+              </w:rPr>
+            </w:pPr>
+          </w:p>
+          <w:p>
+            <w:pPr>
+              <w:rPr>
+                <w:szCs w:val="20"/>
+              </w:rPr>
+            </w:pPr>
+            <w:r>
+              <w:rPr>
+                <w:szCs w:val="20"/>
+              </w:rPr>
               <w:t xml:space="preserve">Or do the laser cutting yourself </w:t>
             </w:r>
             <w:r>
@@ -2785,15 +2887,21 @@
               <w:rPr>
                 <w:szCs w:val="20"/>
               </w:rPr>
-              <w:t xml:space="preserve"> existing free </w:t>
+              <w:t xml:space="preserve"> open source (free)</w:t>
             </w:r>
             <w:r>
               <w:rPr>
                 <w:szCs w:val="20"/>
               </w:rPr>
+              <w:t xml:space="preserve"> </w:t>
+            </w:r>
+            <w:r>
+              <w:rPr>
+                <w:szCs w:val="20"/>
+              </w:rPr>
               <w:t xml:space="preserve">plans from </w:t>
             </w:r>
-            <w:hyperlink r:id="rId33" w:history="1">
+            <w:hyperlink r:id="rId34" w:history="1">
               <w:r>
                 <w:rPr>
                   <w:rStyle w:val="Hyperlink"/>
@@ -2840,13 +2948,13 @@
                 <w:szCs w:val="20"/>
               </w:rPr>
             </w:pPr>
-            <w:hyperlink r:id="rId34" w:history="1">
+            <w:hyperlink r:id="rId35" w:history="1">
               <w:r>
                 <w:rPr>
                   <w:rStyle w:val="Hyperlink"/>
                   <w:szCs w:val="20"/>
                 </w:rPr>
-                <w:t>Raspberry Pi 3 Basic Starter Kit (the brains)</w:t>
+                <w:t>Raspberry Pi 3 Complete Starter Kit (the brains)</w:t>
               </w:r>
             </w:hyperlink>
             <w:r>
@@ -2871,12 +2979,48 @@
               <w:rPr>
                 <w:szCs w:val="20"/>
               </w:rPr>
-              <w:t>Includes a Pi 3, plastic case, power supply. Also includes a heat sink, but you don’t</w:t>
+              <w:t xml:space="preserve">Includes a </w:t>
             </w:r>
             <w:r>
               <w:rPr>
                 <w:szCs w:val="20"/>
               </w:rPr>
+              <w:t xml:space="preserve">Raspberry </w:t>
+            </w:r>
+            <w:r>
+              <w:rPr>
+                <w:szCs w:val="20"/>
+              </w:rPr>
+              <w:t>Pi 3, plastic case, power supply</w:t>
+            </w:r>
+            <w:r>
+              <w:rPr>
+                <w:szCs w:val="20"/>
+              </w:rPr>
+              <w:t>, micro</w:t>
+            </w:r>
+            <w:r>
+              <w:rPr>
+                <w:szCs w:val="20"/>
+              </w:rPr>
+              <w:t>-</w:t>
+            </w:r>
+            <w:r>
+              <w:rPr>
+                <w:szCs w:val="20"/>
+              </w:rPr>
+              <w:t>SD card</w:t>
+            </w:r>
+            <w:r>
+              <w:rPr>
+                <w:szCs w:val="20"/>
+              </w:rPr>
+              <w:t>. Also includes a heat sink, but you don’t</w:t>
+            </w:r>
+            <w:r>
+              <w:rPr>
+                <w:szCs w:val="20"/>
+              </w:rPr>
               <w:t xml:space="preserve"> need the heat sink</w:t>
             </w:r>
             <w:r>
@@ -2897,6 +3041,12 @@
                 <w:szCs w:val="20"/>
               </w:rPr>
             </w:pPr>
+            <w:r>
+              <w:rPr>
+                <w:szCs w:val="20"/>
+              </w:rPr>
+              <w:t>You can also use a Pi 2 or a Pi A+. You will need a small case, power supply and micro-SD card.</w:t>
+            </w:r>
           </w:p>
         </w:tc>
       </w:tr>
@@ -2911,7 +3061,7 @@
                 <w:szCs w:val="20"/>
               </w:rPr>
             </w:pPr>
-            <w:hyperlink r:id="rId35" w:history="1">
+            <w:hyperlink r:id="rId36" w:history="1">
               <w:r>
                 <w:rPr>
                   <w:rStyle w:val="Hyperlink"/>
@@ -2920,65 +3070,6 @@
                 <w:t>KY-040 rotary encoder knobs</w:t>
               </w:r>
             </w:hyperlink>
-            <w:r>
-              <w:rPr>
-                <w:szCs w:val="20"/>
-              </w:rPr>
-              <w:t xml:space="preserve"> (2)</w:t>
-            </w:r>
-          </w:p>
-        </w:tc>
-        <w:tc>
-          <w:tcPr>
-            <w:tcW w:w="4680" w:type="dxa"/>
-          </w:tcPr>
-          <w:p>
-            <w:pPr>
-              <w:rPr>
-                <w:szCs w:val="20"/>
-              </w:rPr>
-            </w:pPr>
-            <w:r>
-              <w:rPr>
-                <w:szCs w:val="20"/>
-              </w:rPr>
-              <w:t>Order two of these.</w:t>
-            </w:r>
-          </w:p>
-        </w:tc>
-        <w:tc>
-          <w:tcPr>
-            <w:tcW w:w="5130" w:type="dxa"/>
-          </w:tcPr>
-          <w:p>
-            <w:pPr>
-              <w:rPr>
-                <w:szCs w:val="20"/>
-              </w:rPr>
-            </w:pPr>
-          </w:p>
-        </w:tc>
-      </w:tr>
-      <w:tr>
-        <w:tc>
-          <w:tcPr>
-            <w:tcW w:w="3865" w:type="dxa"/>
-          </w:tcPr>
-          <w:p>
-            <w:pPr>
-              <w:rPr>
-                <w:szCs w:val="20"/>
-              </w:rPr>
-            </w:pPr>
-            <w:hyperlink r:id="rId36" w:history="1">
-              <w:r>
-                <w:rPr>
-                  <w:rStyle w:val="Hyperlink"/>
-                  <w:szCs w:val="20"/>
-                </w:rPr>
-                <w:t>Pluggable USB audio adapter</w:t>
-              </w:r>
-            </w:hyperlink>
           </w:p>
         </w:tc>
         <w:tc>
@@ -3023,7 +3114,21 @@
                   <w:rStyle w:val="Hyperlink"/>
                   <w:szCs w:val="20"/>
                 </w:rPr>
-                <w:t>StarTech indictor LED</w:t>
+                <w:t>StarTech indicto</w:t>
+              </w:r>
+              <w:r>
+                <w:rPr>
+                  <w:rStyle w:val="Hyperlink"/>
+                  <w:szCs w:val="20"/>
+                </w:rPr>
+                <w:t>r</w:t>
+              </w:r>
+              <w:r>
+                <w:rPr>
+                  <w:rStyle w:val="Hyperlink"/>
+                  <w:szCs w:val="20"/>
+                </w:rPr>
+                <w:t xml:space="preserve"> LED</w:t>
               </w:r>
             </w:hyperlink>
           </w:p>
@@ -3070,7 +3175,14 @@
                   <w:rStyle w:val="Hyperlink"/>
                   <w:szCs w:val="20"/>
                 </w:rPr>
-                <w:t>Kingston 8GB micro-SD memory card</w:t>
+                <w:t xml:space="preserve">USB 2.0 8GB </w:t>
+              </w:r>
+              <w:r>
+                <w:rPr>
+                  <w:rStyle w:val="Hyperlink"/>
+                  <w:szCs w:val="20"/>
+                </w:rPr>
+                <w:t>thumb drive</w:t>
               </w:r>
             </w:hyperlink>
           </w:p>
@@ -3097,6 +3209,36 @@
                 <w:szCs w:val="20"/>
               </w:rPr>
             </w:pPr>
+            <w:r>
+              <w:rPr>
+                <w:szCs w:val="20"/>
+              </w:rPr>
+              <w:t>Or use your own</w:t>
+            </w:r>
+            <w:r>
+              <w:rPr>
+                <w:szCs w:val="20"/>
+              </w:rPr>
+              <w:t xml:space="preserve"> USB memory stick</w:t>
+            </w:r>
+            <w:r>
+              <w:rPr>
+                <w:szCs w:val="20"/>
+              </w:rPr>
+              <w:t>, but it needs to be physically small</w:t>
+            </w:r>
+            <w:r>
+              <w:rPr>
+                <w:szCs w:val="20"/>
+              </w:rPr>
+              <w:t xml:space="preserve"> as there isn’t much space in the</w:t>
+            </w:r>
+            <w:r>
+              <w:rPr>
+                <w:szCs w:val="20"/>
+              </w:rPr>
+              <w:t xml:space="preserve"> wood case.</w:t>
+            </w:r>
           </w:p>
         </w:tc>
       </w:tr>
@@ -3117,7 +3259,28 @@
                   <w:rStyle w:val="Hyperlink"/>
                   <w:szCs w:val="20"/>
                 </w:rPr>
-                <w:t>Kingston USB 2.0 8GB stick</w:t>
+                <w:t>Fe</w:t>
+              </w:r>
+              <w:r>
+                <w:rPr>
+                  <w:rStyle w:val="Hyperlink"/>
+                  <w:szCs w:val="20"/>
+                </w:rPr>
+                <w:t>male-femal</w:t>
+              </w:r>
+              <w:r>
+                <w:rPr>
+                  <w:rStyle w:val="Hyperlink"/>
+                  <w:szCs w:val="20"/>
+                </w:rPr>
+                <w:t>e</w:t>
+              </w:r>
+              <w:r>
+                <w:rPr>
+                  <w:rStyle w:val="Hyperlink"/>
+                  <w:szCs w:val="20"/>
+                </w:rPr>
+                <w:t xml:space="preserve"> jumper wires</w:t>
               </w:r>
             </w:hyperlink>
           </w:p>
@@ -3144,36 +3307,6 @@
                 <w:szCs w:val="20"/>
               </w:rPr>
             </w:pPr>
-            <w:r>
-              <w:rPr>
-                <w:szCs w:val="20"/>
-              </w:rPr>
-              <w:t>Or use your own</w:t>
-            </w:r>
-            <w:r>
-              <w:rPr>
-                <w:szCs w:val="20"/>
-              </w:rPr>
-              <w:t xml:space="preserve"> USB memory stick</w:t>
-            </w:r>
-            <w:r>
-              <w:rPr>
-                <w:szCs w:val="20"/>
-              </w:rPr>
-              <w:t>, but it needs to be physically small</w:t>
-            </w:r>
-            <w:r>
-              <w:rPr>
-                <w:szCs w:val="20"/>
-              </w:rPr>
-              <w:t xml:space="preserve"> as there isn’t much space in the</w:t>
-            </w:r>
-            <w:r>
-              <w:rPr>
-                <w:szCs w:val="20"/>
-              </w:rPr>
-              <w:t xml:space="preserve"> wood case.</w:t>
-            </w:r>
           </w:p>
         </w:tc>
       </w:tr>
@@ -3194,7 +3327,35 @@
                   <w:rStyle w:val="Hyperlink"/>
                   <w:szCs w:val="20"/>
                 </w:rPr>
-                <w:t>Veewon male-female jumper wires</w:t>
+                <w:t xml:space="preserve">1ft </w:t>
+              </w:r>
+              <w:r>
+                <w:rPr>
+                  <w:rStyle w:val="Hyperlink"/>
+                  <w:szCs w:val="20"/>
+                </w:rPr>
+                <w:t xml:space="preserve">male-male </w:t>
+              </w:r>
+              <w:r>
+                <w:rPr>
+                  <w:rStyle w:val="Hyperlink"/>
+                  <w:szCs w:val="20"/>
+                </w:rPr>
+                <w:t>headphon</w:t>
+              </w:r>
+              <w:r>
+                <w:rPr>
+                  <w:rStyle w:val="Hyperlink"/>
+                  <w:szCs w:val="20"/>
+                </w:rPr>
+                <w:t>e</w:t>
+              </w:r>
+              <w:r>
+                <w:rPr>
+                  <w:rStyle w:val="Hyperlink"/>
+                  <w:szCs w:val="20"/>
+                </w:rPr>
+                <w:t xml:space="preserve"> cable</w:t>
               </w:r>
             </w:hyperlink>
           </w:p>
@@ -3241,7 +3402,21 @@
                   <w:rStyle w:val="Hyperlink"/>
                   <w:szCs w:val="20"/>
                 </w:rPr>
-                <w:t>TRIPP LITE 1ft headphone cable</w:t>
+                <w:t>Panel mount headpho</w:t>
+              </w:r>
+              <w:r>
+                <w:rPr>
+                  <w:rStyle w:val="Hyperlink"/>
+                  <w:szCs w:val="20"/>
+                </w:rPr>
+                <w:t>n</w:t>
+              </w:r>
+              <w:r>
+                <w:rPr>
+                  <w:rStyle w:val="Hyperlink"/>
+                  <w:szCs w:val="20"/>
+                </w:rPr>
+                <w:t>e jack</w:t>
               </w:r>
             </w:hyperlink>
           </w:p>
@@ -3288,7 +3463,21 @@
                   <w:rStyle w:val="Hyperlink"/>
                   <w:szCs w:val="20"/>
                 </w:rPr>
-                <w:t>Panel mount headphone jack</w:t>
+                <w:t>Sticky back velc</w:t>
+              </w:r>
+              <w:r>
+                <w:rPr>
+                  <w:rStyle w:val="Hyperlink"/>
+                  <w:szCs w:val="20"/>
+                </w:rPr>
+                <w:t>r</w:t>
+              </w:r>
+              <w:r>
+                <w:rPr>
+                  <w:rStyle w:val="Hyperlink"/>
+                  <w:szCs w:val="20"/>
+                </w:rPr>
+                <w:t>o</w:t>
               </w:r>
             </w:hyperlink>
           </w:p>
@@ -3315,6 +3504,18 @@
                 <w:szCs w:val="20"/>
               </w:rPr>
             </w:pPr>
+            <w:r>
+              <w:rPr>
+                <w:szCs w:val="20"/>
+              </w:rPr>
+              <w:t>Or use the sticky back Velcro that you already have</w:t>
+            </w:r>
+            <w:r>
+              <w:rPr>
+                <w:szCs w:val="20"/>
+              </w:rPr>
+              <w:t>.</w:t>
+            </w:r>
           </w:p>
         </w:tc>
       </w:tr>
@@ -3335,7 +3536,21 @@
                   <w:rStyle w:val="Hyperlink"/>
                   <w:szCs w:val="20"/>
                 </w:rPr>
-                <w:t>Sticky back velcro</w:t>
+                <w:t>Elmer’s w</w:t>
+              </w:r>
+              <w:r>
+                <w:rPr>
+                  <w:rStyle w:val="Hyperlink"/>
+                  <w:szCs w:val="20"/>
+                </w:rPr>
+                <w:t>o</w:t>
+              </w:r>
+              <w:r>
+                <w:rPr>
+                  <w:rStyle w:val="Hyperlink"/>
+                  <w:szCs w:val="20"/>
+                </w:rPr>
+                <w:t>od glue</w:t>
               </w:r>
             </w:hyperlink>
           </w:p>
@@ -3366,13 +3581,7 @@
               <w:rPr>
                 <w:szCs w:val="20"/>
               </w:rPr>
-              <w:t>Or use the sticky back Velcro that you already have</w:t>
-            </w:r>
-            <w:r>
-              <w:rPr>
-                <w:szCs w:val="20"/>
-              </w:rPr>
-              <w:t>.</w:t>
+              <w:t>Or use the wood glue you already have.</w:t>
             </w:r>
           </w:p>
         </w:tc>
@@ -3394,9 +3603,29 @@
                   <w:rStyle w:val="Hyperlink"/>
                   <w:szCs w:val="20"/>
                 </w:rPr>
-                <w:t>Elmer’s wood glue</w:t>
+                <w:t>AmazonBasics Lightweigh</w:t>
+              </w:r>
+              <w:r>
+                <w:rPr>
+                  <w:rStyle w:val="Hyperlink"/>
+                  <w:szCs w:val="20"/>
+                </w:rPr>
+                <w:t>t</w:t>
+              </w:r>
+              <w:r>
+                <w:rPr>
+                  <w:rStyle w:val="Hyperlink"/>
+                  <w:szCs w:val="20"/>
+                </w:rPr>
+                <w:t xml:space="preserve"> On-Ear Headphones</w:t>
               </w:r>
             </w:hyperlink>
+            <w:r>
+              <w:rPr>
+                <w:szCs w:val="20"/>
+              </w:rPr>
+              <w:t xml:space="preserve"> </w:t>
+            </w:r>
           </w:p>
         </w:tc>
         <w:tc>
@@ -3425,78 +3654,54 @@
               <w:rPr>
                 <w:szCs w:val="20"/>
               </w:rPr>
-              <w:t>Or use the wood glue you already have.</w:t>
-            </w:r>
-          </w:p>
-        </w:tc>
-      </w:tr>
-      <w:tr>
-        <w:tc>
-          <w:tcPr>
-            <w:tcW w:w="3865" w:type="dxa"/>
-          </w:tcPr>
+              <w:t>Or if the recipient already has familiar good</w:t>
+            </w:r>
+            <w:r>
+              <w:rPr>
+                <w:szCs w:val="20"/>
+              </w:rPr>
+              <w:t xml:space="preserve"> </w:t>
+            </w:r>
+            <w:r>
+              <w:rPr>
+                <w:szCs w:val="20"/>
+              </w:rPr>
+              <w:t>headphones, use those instead.</w:t>
+            </w:r>
+          </w:p>
           <w:p>
             <w:pPr>
               <w:rPr>
                 <w:szCs w:val="20"/>
               </w:rPr>
             </w:pPr>
+          </w:p>
+          <w:p>
+            <w:pPr>
+              <w:rPr>
+                <w:szCs w:val="20"/>
+              </w:rPr>
+            </w:pPr>
+            <w:r>
+              <w:rPr>
+                <w:szCs w:val="20"/>
+              </w:rPr>
+              <w:t xml:space="preserve">Or for $9 less, use these not-quite-as-nice </w:t>
+            </w:r>
             <w:hyperlink r:id="rId45" w:history="1">
               <w:r>
                 <w:rPr>
                   <w:rStyle w:val="Hyperlink"/>
                   <w:szCs w:val="20"/>
                 </w:rPr>
-                <w:t>AmazonBasics Lightweight On-Ear Headphones</w:t>
+                <w:t>Panasonic headphones</w:t>
               </w:r>
             </w:hyperlink>
             <w:r>
               <w:rPr>
                 <w:szCs w:val="20"/>
               </w:rPr>
-              <w:t xml:space="preserve"> </w:t>
-            </w:r>
-          </w:p>
-        </w:tc>
-        <w:tc>
-          <w:tcPr>
-            <w:tcW w:w="4680" w:type="dxa"/>
-          </w:tcPr>
-          <w:p>
-            <w:pPr>
-              <w:rPr>
-                <w:szCs w:val="20"/>
-              </w:rPr>
-            </w:pPr>
-          </w:p>
-        </w:tc>
-        <w:tc>
-          <w:tcPr>
-            <w:tcW w:w="5130" w:type="dxa"/>
-          </w:tcPr>
-          <w:p>
-            <w:pPr>
-              <w:rPr>
-                <w:szCs w:val="20"/>
-              </w:rPr>
-            </w:pPr>
-            <w:r>
-              <w:rPr>
-                <w:szCs w:val="20"/>
-              </w:rPr>
-              <w:t>Or if the recipient already has familiar good</w:t>
-            </w:r>
-            <w:r>
-              <w:rPr>
-                <w:szCs w:val="20"/>
-              </w:rPr>
-              <w:t xml:space="preserve"> </w:t>
-            </w:r>
-            <w:r>
-              <w:rPr>
-                <w:szCs w:val="20"/>
-              </w:rPr>
-              <w:t>headphones, use those instead.</w:t>
+              <w:t>.</w:t>
             </w:r>
           </w:p>
         </w:tc>
@@ -3505,10 +3710,29 @@
     <w:p/>
     <w:p>
       <w:r>
-        <w:br w:type="page"/>
+        <w:t xml:space="preserve">Check to see if your computer has an SD-card reader built in – it’s a small narrow slot. If not, your spouse/child/friend probably has one. If not, you can order a </w:t>
+      </w:r>
+      <w:hyperlink r:id="rId46" w:history="1">
+        <w:r>
+          <w:rPr>
+            <w:rStyle w:val="Hyperlink"/>
+          </w:rPr>
+          <w:t>USB SD-card reader</w:t>
+        </w:r>
+      </w:hyperlink>
+      <w:r>
+        <w:t xml:space="preserve"> for your computer</w:t>
+      </w:r>
+      <w:r>
+        <w:t>.</w:t>
       </w:r>
     </w:p>
     <w:p>
+      <w:r>
+        <w:br w:type="page"/>
+      </w:r>
+    </w:p>
+    <w:p>
       <w:pPr>
         <w:pStyle w:val="Heading1"/>
       </w:pPr>
@@ -3615,7 +3839,13 @@
         <w:t xml:space="preserve"> files</w:t>
       </w:r>
       <w:r>
-        <w:t xml:space="preserve"> are supported i.e. files with extensions .mp3, .mp4, .aac, .flac.</w:t>
+        <w:t xml:space="preserve"> are supported i.e. </w:t>
+      </w:r>
+      <w:r>
+        <w:t xml:space="preserve">files with extensions .mp3, .m4a, </w:t>
+      </w:r>
+      <w:r>
+        <w:t>.flac.</w:t>
       </w:r>
       <w:r>
         <w:t xml:space="preserve"> </w:t>
@@ -3654,7 +3884,7 @@
                     <pic:cNvPicPr/>
                   </pic:nvPicPr>
                   <pic:blipFill>
-                    <a:blip r:embed="rId46"/>
+                    <a:blip r:embed="rId47"/>
                     <a:stretch>
                       <a:fillRect/>
                     </a:stretch>
@@ -3709,19 +3939,7 @@
         <w:t>isk image and then write it to the</w:t>
       </w:r>
       <w:r>
-        <w:t xml:space="preserve"> micro-SD card. The instructions below assume that you are using a Windows computer with an SD card reader/writer.</w:t>
-      </w:r>
-      <w:r>
-        <w:t xml:space="preserve"> If you don’t have a computer with an SD card reader/writer, you probably have a frie</w:t>
-      </w:r>
-      <w:r>
-        <w:t>nd who does, and it only takes 1</w:t>
-      </w:r>
-      <w:r>
-        <w:t>0 minutes to write the image (after downloading).</w:t>
-      </w:r>
-      <w:r>
-        <w:t xml:space="preserve"> The steps:</w:t>
+        <w:t xml:space="preserve"> micro-SD card. The steps:</w:t>
       </w:r>
     </w:p>
     <w:p>
@@ -3735,7 +3953,7 @@
       <w:r>
         <w:t xml:space="preserve">If you are using Windows, install </w:t>
       </w:r>
-      <w:hyperlink r:id="rId47" w:history="1">
+      <w:hyperlink r:id="rId48" w:history="1">
         <w:r>
           <w:rPr>
             <w:rStyle w:val="Hyperlink"/>
@@ -3759,7 +3977,21 @@
         </w:numPr>
       </w:pPr>
       <w:r>
-        <w:t>If you are using a Mac, try ApplePi-Baker. I haven’t, but online articles recommend it. If a recent version (e.g. v1.9.4) doesn’t work for you, try v1.5.1.</w:t>
+        <w:t xml:space="preserve">If you are using a Mac, try </w:t>
+      </w:r>
+      <w:hyperlink r:id="rId49" w:history="1">
+        <w:r>
+          <w:rPr>
+            <w:rStyle w:val="Hyperlink"/>
+          </w:rPr>
+          <w:t>ApplePi-Baker</w:t>
+        </w:r>
+      </w:hyperlink>
+      <w:r>
+        <w:t>. I haven’t, but online articles recommend it. If a recent version (e.g. v1.9.4) doesn’t work for you, try v1.5.1.</w:t>
+      </w:r>
+      <w:r>
+        <w:br/>
       </w:r>
     </w:p>
     <w:p>
@@ -3771,10 +4003,9 @@
         </w:numPr>
       </w:pPr>
       <w:r>
-        <w:lastRenderedPageBreak/>
         <w:t xml:space="preserve">Download the </w:t>
       </w:r>
-      <w:hyperlink r:id="rId48" w:history="1">
+      <w:hyperlink r:id="rId50" w:history="1">
         <w:r>
           <w:rPr>
             <w:rStyle w:val="Hyperlink"/>
@@ -3789,7 +4020,7 @@
         <w:t>4</w:t>
       </w:r>
       <w:r>
-        <w:t>75</w:t>
+        <w:t>49</w:t>
       </w:r>
       <w:r>
         <w:t>MB</w:t>
@@ -3805,199 +4036,10 @@
           <w:noProof/>
         </w:rPr>
         <w:drawing>
-          <wp:inline distT="0" distB="0" distL="0" distR="0" wp14:anchorId="0EBDEF83" wp14:editId="05674BE9">
-            <wp:extent cx="3829050" cy="1297146"/>
-            <wp:effectExtent l="19050" t="19050" r="19050" b="17780"/>
+          <wp:inline distT="0" distB="0" distL="0" distR="0" wp14:anchorId="7DCDD367" wp14:editId="4BE9F65F">
+            <wp:extent cx="3841976" cy="746760"/>
+            <wp:effectExtent l="0" t="0" r="6350" b="0"/>
             <wp:docPr id="1" name="Picture 1"/>
-            <wp:cNvGraphicFramePr>
-              <a:graphicFrameLocks xmlns:a="http://schemas.openxmlformats.org/drawingml/2006/main" noChangeAspect="1"/>
-            </wp:cNvGraphicFramePr>
-            <a:graphic xmlns:a="http://schemas.openxmlformats.org/drawingml/2006/main">
-              <a:graphicData uri="http://schemas.openxmlformats.org/drawingml/2006/picture">
-                <pic:pic xmlns:pic="http://schemas.openxmlformats.org/drawingml/2006/picture">
-                  <pic:nvPicPr>
-                    <pic:cNvPr id="1" name=""/>
-                    <pic:cNvPicPr/>
-                  </pic:nvPicPr>
-                  <pic:blipFill rotWithShape="1">
-                    <a:blip r:embed="rId49"/>
-                    <a:srcRect b="20451"/>
-                    <a:stretch/>
-                  </pic:blipFill>
-                  <pic:spPr bwMode="auto">
-                    <a:xfrm>
-                      <a:off x="0" y="0"/>
-                      <a:ext cx="3878111" cy="1313766"/>
-                    </a:xfrm>
-                    <a:prstGeom prst="rect">
-                      <a:avLst/>
-                    </a:prstGeom>
-                    <a:ln w="9525" cap="flat" cmpd="sng" algn="ctr">
-                      <a:solidFill>
-                        <a:sysClr val="windowText" lastClr="000000"/>
-                      </a:solidFill>
-                      <a:prstDash val="solid"/>
-                      <a:round/>
-                      <a:headEnd type="none" w="med" len="med"/>
-                      <a:tailEnd type="none" w="med" len="med"/>
-                    </a:ln>
-                    <a:extLst>
-                      <a:ext uri="{53640926-AAD7-44D8-BBD7-CCE9431645EC}">
-                        <a14:shadowObscured xmlns:a14="http://schemas.microsoft.com/office/drawing/2010/main"/>
-                      </a:ext>
-                    </a:extLst>
-                  </pic:spPr>
-                </pic:pic>
-              </a:graphicData>
-            </a:graphic>
-          </wp:inline>
-        </w:drawing>
-      </w:r>
-    </w:p>
-    <w:p>
-      <w:pPr>
-        <w:ind w:left="720"/>
-      </w:pPr>
-      <w:r>
-        <w:rPr>
-          <w:noProof/>
-        </w:rPr>
-        <w:drawing>
-          <wp:inline distT="0" distB="0" distL="0" distR="0" wp14:anchorId="10BD8211" wp14:editId="027180EF">
-            <wp:extent cx="3822700" cy="1079535"/>
-            <wp:effectExtent l="19050" t="19050" r="25400" b="25400"/>
-            <wp:docPr id="10" name="Picture 10"/>
-            <wp:cNvGraphicFramePr>
-              <a:graphicFrameLocks xmlns:a="http://schemas.openxmlformats.org/drawingml/2006/main" noChangeAspect="1"/>
-            </wp:cNvGraphicFramePr>
-            <a:graphic xmlns:a="http://schemas.openxmlformats.org/drawingml/2006/main">
-              <a:graphicData uri="http://schemas.openxmlformats.org/drawingml/2006/picture">
-                <pic:pic xmlns:pic="http://schemas.openxmlformats.org/drawingml/2006/picture">
-                  <pic:nvPicPr>
-                    <pic:cNvPr id="1" name=""/>
-                    <pic:cNvPicPr/>
-                  </pic:nvPicPr>
-                  <pic:blipFill rotWithShape="1">
-                    <a:blip r:embed="rId50"/>
-                    <a:srcRect t="25049"/>
-                    <a:stretch/>
-                  </pic:blipFill>
-                  <pic:spPr bwMode="auto">
-                    <a:xfrm>
-                      <a:off x="0" y="0"/>
-                      <a:ext cx="3930284" cy="1109917"/>
-                    </a:xfrm>
-                    <a:prstGeom prst="rect">
-                      <a:avLst/>
-                    </a:prstGeom>
-                    <a:ln w="9525" cap="flat" cmpd="sng" algn="ctr">
-                      <a:solidFill>
-                        <a:sysClr val="windowText" lastClr="000000"/>
-                      </a:solidFill>
-                      <a:prstDash val="solid"/>
-                      <a:round/>
-                      <a:headEnd type="none" w="med" len="med"/>
-                      <a:tailEnd type="none" w="med" len="med"/>
-                    </a:ln>
-                    <a:extLst>
-                      <a:ext uri="{53640926-AAD7-44D8-BBD7-CCE9431645EC}">
-                        <a14:shadowObscured xmlns:a14="http://schemas.microsoft.com/office/drawing/2010/main"/>
-                      </a:ext>
-                    </a:extLst>
-                  </pic:spPr>
-                </pic:pic>
-              </a:graphicData>
-            </a:graphic>
-          </wp:inline>
-        </w:drawing>
-      </w:r>
-    </w:p>
-    <w:p>
-      <w:pPr>
-        <w:pStyle w:val="ListParagraph"/>
-        <w:numPr>
-          <w:ilvl w:val="0"/>
-          <w:numId w:val="22"/>
-        </w:numPr>
-      </w:pPr>
-      <w:r>
-        <w:t xml:space="preserve">Unzip </w:t>
-      </w:r>
-      <w:r>
-        <w:t>to</w:t>
-      </w:r>
-      <w:r>
-        <w:t xml:space="preserve"> extract </w:t>
-      </w:r>
-      <w:r>
-        <w:t>dqmusicbox_2016_09_17</w:t>
-      </w:r>
-      <w:r>
-        <w:t>.img.</w:t>
-      </w:r>
-      <w:r>
-        <w:br/>
-      </w:r>
-    </w:p>
-    <w:p>
-      <w:pPr>
-        <w:pStyle w:val="ListParagraph"/>
-        <w:numPr>
-          <w:ilvl w:val="0"/>
-          <w:numId w:val="22"/>
-        </w:numPr>
-      </w:pPr>
-      <w:r>
-        <w:t xml:space="preserve">Put the micro-SD </w:t>
-      </w:r>
-      <w:r>
-        <w:t xml:space="preserve">memory </w:t>
-      </w:r>
-      <w:r>
-        <w:t>card into the SD card adapter i.e. put the tiny card into the larger card.</w:t>
-      </w:r>
-      <w:r>
-        <w:br/>
-      </w:r>
-    </w:p>
-    <w:p>
-      <w:pPr>
-        <w:pStyle w:val="ListParagraph"/>
-        <w:numPr>
-          <w:ilvl w:val="0"/>
-          <w:numId w:val="22"/>
-        </w:numPr>
-      </w:pPr>
-      <w:r>
-        <w:t>Put the SD card adapter into the SD reader/writer in your computer.</w:t>
-      </w:r>
-      <w:r>
-        <w:br/>
-      </w:r>
-    </w:p>
-    <w:p>
-      <w:pPr>
-        <w:pStyle w:val="ListParagraph"/>
-        <w:numPr>
-          <w:ilvl w:val="0"/>
-          <w:numId w:val="22"/>
-        </w:numPr>
-      </w:pPr>
-      <w:r>
-        <w:t>Start the Win32 Disk Imager program, instruct it to write the image file to the SD card:</w:t>
-      </w:r>
-      <w:r>
-        <w:br/>
-      </w:r>
-      <w:r>
-        <w:rPr>
-          <w:noProof/>
-        </w:rPr>
-        <w:drawing>
-          <wp:inline distT="0" distB="0" distL="0" distR="0" wp14:anchorId="125D8FA0" wp14:editId="3D0D3163">
-            <wp:extent cx="3225800" cy="1313780"/>
-            <wp:effectExtent l="19050" t="19050" r="12700" b="20320"/>
-            <wp:docPr id="24" name="Picture 24"/>
             <wp:cNvGraphicFramePr>
               <a:graphicFrameLocks xmlns:a="http://schemas.openxmlformats.org/drawingml/2006/main" noChangeAspect="1"/>
             </wp:cNvGraphicFramePr>
@@ -4017,7 +4059,53 @@
                   <pic:spPr>
                     <a:xfrm>
                       <a:off x="0" y="0"/>
-                      <a:ext cx="3250102" cy="1323678"/>
+                      <a:ext cx="3864988" cy="751233"/>
+                    </a:xfrm>
+                    <a:prstGeom prst="rect">
+                      <a:avLst/>
+                    </a:prstGeom>
+                  </pic:spPr>
+                </pic:pic>
+              </a:graphicData>
+            </a:graphic>
+          </wp:inline>
+        </w:drawing>
+      </w:r>
+    </w:p>
+    <w:p>
+      <w:pPr>
+        <w:ind w:left="720"/>
+      </w:pPr>
+      <w:r>
+        <w:rPr>
+          <w:noProof/>
+        </w:rPr>
+        <w:lastRenderedPageBreak/>
+        <w:drawing>
+          <wp:inline distT="0" distB="0" distL="0" distR="0" wp14:anchorId="23DF12E5" wp14:editId="1E23A6A6">
+            <wp:extent cx="3825240" cy="1045710"/>
+            <wp:effectExtent l="19050" t="19050" r="22860" b="21590"/>
+            <wp:docPr id="6" name="Picture 6"/>
+            <wp:cNvGraphicFramePr>
+              <a:graphicFrameLocks xmlns:a="http://schemas.openxmlformats.org/drawingml/2006/main" noChangeAspect="1"/>
+            </wp:cNvGraphicFramePr>
+            <a:graphic xmlns:a="http://schemas.openxmlformats.org/drawingml/2006/main">
+              <a:graphicData uri="http://schemas.openxmlformats.org/drawingml/2006/picture">
+                <pic:pic xmlns:pic="http://schemas.openxmlformats.org/drawingml/2006/picture">
+                  <pic:nvPicPr>
+                    <pic:cNvPr id="1" name=""/>
+                    <pic:cNvPicPr/>
+                  </pic:nvPicPr>
+                  <pic:blipFill>
+                    <a:blip r:embed="rId52"/>
+                    <a:stretch>
+                      <a:fillRect/>
+                    </a:stretch>
+                  </pic:blipFill>
+                  <pic:spPr>
+                    <a:xfrm>
+                      <a:off x="0" y="0"/>
+                      <a:ext cx="3859474" cy="1055068"/>
                     </a:xfrm>
                     <a:prstGeom prst="rect">
                       <a:avLst/>
@@ -4034,9 +4122,6 @@
           </wp:inline>
         </w:drawing>
       </w:r>
-      <w:r>
-        <w:br/>
-      </w:r>
     </w:p>
     <w:p>
       <w:pPr>
@@ -4047,61 +4132,83 @@
         </w:numPr>
       </w:pPr>
       <w:r>
-        <w:t>Wait for t</w:t>
-      </w:r>
-      <w:r>
-        <w:t>he writing</w:t>
-      </w:r>
-      <w:r>
-        <w:t xml:space="preserve"> to complete. This would be a good time to make a sandwich.</w:t>
+        <w:t xml:space="preserve">Unzip </w:t>
+      </w:r>
+      <w:r>
+        <w:t>to</w:t>
+      </w:r>
+      <w:r>
+        <w:t xml:space="preserve"> extract </w:t>
+      </w:r>
+      <w:r>
+        <w:t>dqmusicbox_2016_12_30</w:t>
+      </w:r>
+      <w:r>
+        <w:t>.img.</w:t>
+      </w:r>
+      <w:r>
+        <w:br/>
       </w:r>
     </w:p>
     <w:p>
       <w:pPr>
-        <w:rPr>
-          <w:rFonts w:ascii="Neubau" w:eastAsiaTheme="majorEastAsia" w:hAnsi="Neubau" w:cstheme="majorBidi"/>
-          <w:b/>
-          <w:color w:val="2E74B5" w:themeColor="accent1" w:themeShade="BF"/>
-          <w:sz w:val="36"/>
-          <w:szCs w:val="36"/>
-        </w:rPr>
-      </w:pPr>
-      <w:r>
-        <w:br w:type="page"/>
+        <w:pStyle w:val="ListParagraph"/>
+        <w:numPr>
+          <w:ilvl w:val="0"/>
+          <w:numId w:val="22"/>
+        </w:numPr>
+      </w:pPr>
+      <w:r>
+        <w:t xml:space="preserve">Put the micro-SD </w:t>
+      </w:r>
+      <w:r>
+        <w:t xml:space="preserve">memory </w:t>
+      </w:r>
+      <w:r>
+        <w:t>card into the SD card adapter i.e. put the tiny card into the larger card.</w:t>
+      </w:r>
+      <w:r>
+        <w:br/>
       </w:r>
     </w:p>
     <w:p>
       <w:pPr>
-        <w:pStyle w:val="Heading1"/>
-      </w:pPr>
-      <w:r>
-        <w:lastRenderedPageBreak/>
-        <w:t>Put it all together</w:t>
+        <w:pStyle w:val="ListParagraph"/>
+        <w:numPr>
+          <w:ilvl w:val="0"/>
+          <w:numId w:val="22"/>
+        </w:numPr>
+      </w:pPr>
+      <w:r>
+        <w:t>Put the SD card adapter into the SD reader/writer in your computer.</w:t>
+      </w:r>
+      <w:r>
+        <w:br/>
       </w:r>
     </w:p>
     <w:p>
-      <w:r>
-        <w:t>What you should end up with</w:t>
-      </w:r>
-      <w:r>
-        <w:t xml:space="preserve"> (with top removed):</w:t>
-      </w:r>
-    </w:p>
-    <w:p>
+      <w:pPr>
+        <w:pStyle w:val="ListParagraph"/>
+        <w:numPr>
+          <w:ilvl w:val="0"/>
+          <w:numId w:val="22"/>
+        </w:numPr>
+      </w:pPr>
+      <w:r>
+        <w:t>Start the Win32 Disk Imager program, instruct it to write the image file to the SD card:</w:t>
+      </w:r>
+      <w:r>
+        <w:br/>
+      </w:r>
       <w:r>
         <w:rPr>
-          <w:rFonts w:asciiTheme="majorHAnsi" w:hAnsiTheme="majorHAnsi"/>
-          <w:b/>
           <w:noProof/>
-          <w:color w:val="5B9BD5" w:themeColor="accent1"/>
-          <w:sz w:val="24"/>
-          <w:szCs w:val="24"/>
         </w:rPr>
         <w:drawing>
-          <wp:inline distT="0" distB="0" distL="0" distR="0" wp14:anchorId="40BFE239" wp14:editId="2AA6EB45">
-            <wp:extent cx="6045200" cy="3401302"/>
-            <wp:effectExtent l="0" t="0" r="0" b="8890"/>
-            <wp:docPr id="9" name="Picture 9"/>
+          <wp:inline distT="0" distB="0" distL="0" distR="0" wp14:anchorId="70873DFE" wp14:editId="208BE9DC">
+            <wp:extent cx="2834640" cy="1336152"/>
+            <wp:effectExtent l="0" t="0" r="3810" b="0"/>
+            <wp:docPr id="7" name="Picture 7"/>
             <wp:cNvGraphicFramePr>
               <a:graphicFrameLocks xmlns:a="http://schemas.openxmlformats.org/drawingml/2006/main" noChangeAspect="1"/>
             </wp:cNvGraphicFramePr>
@@ -4109,17 +4216,11 @@
               <a:graphicData uri="http://schemas.openxmlformats.org/drawingml/2006/picture">
                 <pic:pic xmlns:pic="http://schemas.openxmlformats.org/drawingml/2006/picture">
                   <pic:nvPicPr>
-                    <pic:cNvPr id="21" name="maple5-5.jpg"/>
+                    <pic:cNvPr id="1" name=""/>
                     <pic:cNvPicPr/>
                   </pic:nvPicPr>
                   <pic:blipFill>
-                    <a:blip r:embed="rId20" cstate="print">
-                      <a:extLst>
-                        <a:ext uri="{28A0092B-C50C-407E-A947-70E740481C1C}">
-                          <a14:useLocalDpi xmlns:a14="http://schemas.microsoft.com/office/drawing/2010/main" val="0"/>
-                        </a:ext>
-                      </a:extLst>
-                    </a:blip>
+                    <a:blip r:embed="rId53"/>
                     <a:stretch>
                       <a:fillRect/>
                     </a:stretch>
@@ -4127,7 +4228,7 @@
                   <pic:spPr>
                     <a:xfrm>
                       <a:off x="0" y="0"/>
-                      <a:ext cx="6115635" cy="3440932"/>
+                      <a:ext cx="2842323" cy="1339773"/>
                     </a:xfrm>
                     <a:prstGeom prst="rect">
                       <a:avLst/>
@@ -4144,226 +4245,70 @@
       </w:r>
     </w:p>
     <w:p>
-      <w:r>
-        <w:t>I don’t think you need all the steps listed out. But here are a few tips for putting it all together:</w:t>
-      </w:r>
-    </w:p>
-    <w:p>
       <w:pPr>
         <w:pStyle w:val="ListParagraph"/>
         <w:numPr>
           <w:ilvl w:val="0"/>
-          <w:numId w:val="8"/>
+          <w:numId w:val="22"/>
         </w:numPr>
       </w:pPr>
       <w:r>
-        <w:t>You don’t need to stain or otherwise protect the case.</w:t>
+        <w:t>Wait for t</w:t>
+      </w:r>
+      <w:r>
+        <w:t>he writing</w:t>
+      </w:r>
+      <w:r>
+        <w:t xml:space="preserve"> to complete</w:t>
+      </w:r>
+      <w:r>
+        <w:t>, ~10 minutes</w:t>
+      </w:r>
+      <w:r>
+        <w:t>. This would be a good time to make a sandwich.</w:t>
       </w:r>
     </w:p>
     <w:p>
       <w:pPr>
-        <w:pStyle w:val="ListParagraph"/>
-        <w:numPr>
-          <w:ilvl w:val="0"/>
-          <w:numId w:val="8"/>
-        </w:numPr>
-      </w:pPr>
-      <w:r>
-        <w:t>Glue the bo</w:t>
-      </w:r>
-      <w:r>
-        <w:t>ttom and sides of the wood case.</w:t>
-      </w:r>
-      <w:r>
-        <w:t xml:space="preserve"> Put the t</w:t>
-      </w:r>
-      <w:r>
-        <w:t>op on, but don’t glue it</w:t>
-      </w:r>
-      <w:r>
-        <w:t>.</w:t>
-      </w:r>
-      <w:r>
-        <w:t xml:space="preserve"> </w:t>
-      </w:r>
-      <w:r>
-        <w:t>Use painter’</w:t>
-      </w:r>
-      <w:r>
-        <w:t xml:space="preserve">s tape or other </w:t>
-      </w:r>
-      <w:r>
-        <w:t>to hold the box together while the glue dries.</w:t>
+        <w:rPr>
+          <w:rFonts w:ascii="Neubau" w:eastAsiaTheme="majorEastAsia" w:hAnsi="Neubau" w:cstheme="majorBidi"/>
+          <w:b/>
+          <w:color w:val="2E74B5" w:themeColor="accent1" w:themeShade="BF"/>
+          <w:sz w:val="36"/>
+          <w:szCs w:val="36"/>
+        </w:rPr>
+      </w:pPr>
+      <w:r>
+        <w:br w:type="page"/>
       </w:r>
     </w:p>
     <w:p>
       <w:pPr>
-        <w:pStyle w:val="ListParagraph"/>
-        <w:numPr>
-          <w:ilvl w:val="0"/>
-          <w:numId w:val="8"/>
-        </w:numPr>
-      </w:pPr>
-      <w:r>
-        <w:t>Put the Raspberry</w:t>
-      </w:r>
-      <w:r>
-        <w:t xml:space="preserve"> Pi into the plastic case.</w:t>
+        <w:pStyle w:val="Heading1"/>
+      </w:pPr>
+      <w:r>
+        <w:lastRenderedPageBreak/>
+        <w:t>Put it all together</w:t>
       </w:r>
     </w:p>
     <w:p>
-      <w:pPr>
-        <w:pStyle w:val="ListParagraph"/>
-        <w:numPr>
-          <w:ilvl w:val="0"/>
-          <w:numId w:val="8"/>
-        </w:numPr>
-      </w:pPr>
-      <w:r>
-        <w:t>Insert the USB items (audio adapter, memory stick) into USB ports on the Raspberry Pi.</w:t>
+      <w:r>
+        <w:t>What you should end up with</w:t>
+      </w:r>
+      <w:r>
+        <w:t xml:space="preserve"> (with top removed):</w:t>
       </w:r>
     </w:p>
     <w:p>
-      <w:pPr>
-        <w:pStyle w:val="ListParagraph"/>
-        <w:numPr>
-          <w:ilvl w:val="0"/>
-          <w:numId w:val="8"/>
-        </w:numPr>
-      </w:pPr>
-      <w:r>
-        <w:t>Put the micro-SD memory card into the Raspberry Pi memory card slot.</w:t>
-      </w:r>
-    </w:p>
-    <w:p>
-      <w:pPr>
-        <w:pStyle w:val="ListParagraph"/>
-        <w:numPr>
-          <w:ilvl w:val="0"/>
-          <w:numId w:val="8"/>
-        </w:numPr>
-      </w:pPr>
-      <w:r>
-        <w:t>Use V</w:t>
-      </w:r>
-      <w:r>
-        <w:t xml:space="preserve">elcro to hold the </w:t>
-      </w:r>
-      <w:r>
-        <w:t>plastic case</w:t>
-      </w:r>
-      <w:r>
-        <w:t xml:space="preserve"> (and its contents)</w:t>
-      </w:r>
-      <w:r>
-        <w:t xml:space="preserve"> in place </w:t>
-      </w:r>
-      <w:r>
-        <w:t>i</w:t>
-      </w:r>
-      <w:r>
-        <w:t>n the wood case.</w:t>
-      </w:r>
-    </w:p>
-    <w:p>
-      <w:pPr>
-        <w:pStyle w:val="ListParagraph"/>
-        <w:numPr>
-          <w:ilvl w:val="0"/>
-          <w:numId w:val="8"/>
-        </w:numPr>
-      </w:pPr>
-      <w:r>
-        <w:t>Mount the rotary encoders in the two medium-sized holes in front panel.</w:t>
-      </w:r>
-    </w:p>
-    <w:p>
-      <w:pPr>
-        <w:pStyle w:val="ListParagraph"/>
-        <w:numPr>
-          <w:ilvl w:val="0"/>
-          <w:numId w:val="8"/>
-        </w:numPr>
-      </w:pPr>
-      <w:r>
-        <w:t xml:space="preserve">Find the </w:t>
-      </w:r>
-      <w:r>
-        <w:t xml:space="preserve">indicator </w:t>
-      </w:r>
-      <w:r>
-        <w:t xml:space="preserve">LED labeled HDD. </w:t>
-      </w:r>
-      <w:r>
-        <w:t>Push this LED into</w:t>
-      </w:r>
-      <w:r>
-        <w:t xml:space="preserve"> th</w:t>
-      </w:r>
-      <w:r>
-        <w:t xml:space="preserve">e small hole in the front panel, it should fit snugly. </w:t>
-      </w:r>
-    </w:p>
-    <w:p>
-      <w:pPr>
-        <w:pStyle w:val="ListParagraph"/>
-        <w:numPr>
-          <w:ilvl w:val="0"/>
-          <w:numId w:val="8"/>
-        </w:numPr>
-      </w:pPr>
-      <w:r>
-        <w:t>M</w:t>
-      </w:r>
-      <w:r>
-        <w:t>ount the headphone jack connector in th</w:t>
-      </w:r>
-      <w:r>
-        <w:t>e large hole</w:t>
-      </w:r>
-      <w:r>
-        <w:t xml:space="preserve"> in the front panel.</w:t>
-      </w:r>
-    </w:p>
-    <w:p>
-      <w:pPr>
-        <w:pStyle w:val="ListParagraph"/>
-        <w:numPr>
-          <w:ilvl w:val="0"/>
-          <w:numId w:val="8"/>
-        </w:numPr>
-      </w:pPr>
-      <w:r>
-        <w:t>Now add the wires:</w:t>
-      </w:r>
-    </w:p>
-    <w:p>
-      <w:pPr>
-        <w:ind w:left="720"/>
-      </w:pPr>
-      <w:r>
-        <w:lastRenderedPageBreak/>
-        <w:t>You’ll start from the unused pins on the Pi, which are arranged in two rows of twenty pins:</w:t>
-      </w:r>
-    </w:p>
-    <w:p>
-      <w:pPr>
-        <w:ind w:left="720"/>
-      </w:pPr>
       <w:r>
         <w:rPr>
-          <w:rFonts w:asciiTheme="majorHAnsi" w:hAnsiTheme="majorHAnsi"/>
-          <w:b/>
           <w:noProof/>
-          <w:color w:val="5B9BD5" w:themeColor="accent1"/>
-          <w:sz w:val="24"/>
-          <w:szCs w:val="24"/>
         </w:rPr>
         <w:drawing>
-          <wp:inline distT="0" distB="0" distL="0" distR="0" wp14:anchorId="7428ACBD" wp14:editId="15811AA6">
-            <wp:extent cx="2800350" cy="589915"/>
-            <wp:effectExtent l="0" t="0" r="0" b="635"/>
-            <wp:docPr id="12" name="Picture 12"/>
+          <wp:inline distT="0" distB="0" distL="0" distR="0" wp14:anchorId="55148D99" wp14:editId="3B70D211">
+            <wp:extent cx="5524097" cy="3101340"/>
+            <wp:effectExtent l="0" t="0" r="635" b="3810"/>
+            <wp:docPr id="14" name="Picture 14"/>
             <wp:cNvGraphicFramePr>
               <a:graphicFrameLocks xmlns:a="http://schemas.openxmlformats.org/drawingml/2006/main" noChangeAspect="1"/>
             </wp:cNvGraphicFramePr>
@@ -4371,24 +4316,24 @@
               <a:graphicData uri="http://schemas.openxmlformats.org/drawingml/2006/picture">
                 <pic:pic xmlns:pic="http://schemas.openxmlformats.org/drawingml/2006/picture">
                   <pic:nvPicPr>
-                    <pic:cNvPr id="15" name="maple5-4.jpg"/>
+                    <pic:cNvPr id="14" name="dqm_all_wired_up.JPG"/>
                     <pic:cNvPicPr/>
                   </pic:nvPicPr>
                   <pic:blipFill rotWithShape="1">
-                    <a:blip r:embed="rId19" cstate="print">
+                    <a:blip r:embed="rId54" cstate="print">
                       <a:extLst>
                         <a:ext uri="{28A0092B-C50C-407E-A947-70E740481C1C}">
                           <a14:useLocalDpi xmlns:a14="http://schemas.microsoft.com/office/drawing/2010/main" val="0"/>
                         </a:ext>
                       </a:extLst>
                     </a:blip>
-                    <a:srcRect l="37536" t="52562" r="27507" b="34351"/>
+                    <a:srcRect l="4562" t="13589" r="4035" b="9235"/>
                     <a:stretch/>
                   </pic:blipFill>
                   <pic:spPr bwMode="auto">
                     <a:xfrm>
                       <a:off x="0" y="0"/>
-                      <a:ext cx="2800350" cy="589915"/>
+                      <a:ext cx="5527547" cy="3103277"/>
                     </a:xfrm>
                     <a:prstGeom prst="rect">
                       <a:avLst/>
@@ -4408,21 +4353,401 @@
           </wp:inline>
         </w:drawing>
       </w:r>
+      <w:r>
+        <w:br/>
+      </w:r>
     </w:p>
     <w:p>
-      <w:pPr>
-        <w:ind w:left="720"/>
-      </w:pPr>
+      <w:r>
+        <w:t>I don’t think you need all the steps listed out. But here are a few tips for putting it all together:</w:t>
+      </w:r>
     </w:p>
     <w:p>
       <w:pPr>
+        <w:pStyle w:val="ListParagraph"/>
+        <w:numPr>
+          <w:ilvl w:val="0"/>
+          <w:numId w:val="8"/>
+        </w:numPr>
+      </w:pPr>
+      <w:r>
+        <w:t>If you are using the default maple wood case, y</w:t>
+      </w:r>
+      <w:r>
+        <w:t>ou don’t need to stain or otherwise protect the case.</w:t>
+      </w:r>
+    </w:p>
+    <w:p>
+      <w:pPr>
+        <w:pStyle w:val="ListParagraph"/>
+        <w:numPr>
+          <w:ilvl w:val="0"/>
+          <w:numId w:val="8"/>
+        </w:numPr>
+      </w:pPr>
+      <w:r>
+        <w:t>Glue the bo</w:t>
+      </w:r>
+      <w:r>
+        <w:t>ttom and sides of the wood case.</w:t>
+      </w:r>
+      <w:r>
+        <w:t xml:space="preserve"> Put the t</w:t>
+      </w:r>
+      <w:r>
+        <w:t>op on, but don’t glue it</w:t>
+      </w:r>
+      <w:r>
+        <w:t>.</w:t>
+      </w:r>
+      <w:r>
+        <w:t xml:space="preserve"> </w:t>
+      </w:r>
+      <w:r>
+        <w:t>Use painter’</w:t>
+      </w:r>
+      <w:r>
+        <w:t xml:space="preserve">s tape or other </w:t>
+      </w:r>
+      <w:r>
+        <w:t>to hold the box together while the glue dries.</w:t>
+      </w:r>
+    </w:p>
+    <w:p>
+      <w:pPr>
+        <w:pStyle w:val="ListParagraph"/>
+        <w:numPr>
+          <w:ilvl w:val="0"/>
+          <w:numId w:val="8"/>
+        </w:numPr>
+      </w:pPr>
+      <w:r>
+        <w:t>Put the Raspberry</w:t>
+      </w:r>
+      <w:r>
+        <w:t xml:space="preserve"> Pi into the plastic case.</w:t>
+      </w:r>
+    </w:p>
+    <w:p>
+      <w:pPr>
+        <w:pStyle w:val="ListParagraph"/>
+        <w:numPr>
+          <w:ilvl w:val="0"/>
+          <w:numId w:val="8"/>
+        </w:numPr>
+      </w:pPr>
+      <w:r>
+        <w:t>I</w:t>
+      </w:r>
+      <w:r>
+        <w:t>nsert the USB memory stick into a USB port</w:t>
+      </w:r>
+      <w:r>
+        <w:t xml:space="preserve"> on the Raspberry Pi.</w:t>
+      </w:r>
+    </w:p>
+    <w:p>
+      <w:pPr>
+        <w:pStyle w:val="ListParagraph"/>
+        <w:numPr>
+          <w:ilvl w:val="0"/>
+          <w:numId w:val="8"/>
+        </w:numPr>
+      </w:pPr>
+      <w:r>
+        <w:t>Put the micro-SD memory card into the Raspberry Pi memory card slot.</w:t>
+      </w:r>
+    </w:p>
+    <w:p>
+      <w:pPr>
+        <w:pStyle w:val="ListParagraph"/>
+        <w:numPr>
+          <w:ilvl w:val="0"/>
+          <w:numId w:val="8"/>
+        </w:numPr>
+      </w:pPr>
+      <w:r>
+        <w:t>Use V</w:t>
+      </w:r>
+      <w:r>
+        <w:t xml:space="preserve">elcro to hold the </w:t>
+      </w:r>
+      <w:r>
+        <w:t>plastic case</w:t>
+      </w:r>
+      <w:r>
+        <w:t xml:space="preserve"> (and its contents)</w:t>
+      </w:r>
+      <w:r>
+        <w:t xml:space="preserve"> in place </w:t>
+      </w:r>
+      <w:r>
+        <w:t>i</w:t>
+      </w:r>
+      <w:r>
+        <w:t>n the wood case.</w:t>
+      </w:r>
+    </w:p>
+    <w:p>
+      <w:pPr>
+        <w:pStyle w:val="ListParagraph"/>
+        <w:numPr>
+          <w:ilvl w:val="0"/>
+          <w:numId w:val="8"/>
+        </w:numPr>
+      </w:pPr>
+      <w:r>
+        <w:t>Mount the rotary encoders in the two medium-sized holes in front panel.</w:t>
+      </w:r>
+    </w:p>
+    <w:p>
+      <w:pPr>
+        <w:pStyle w:val="ListParagraph"/>
+        <w:numPr>
+          <w:ilvl w:val="0"/>
+          <w:numId w:val="8"/>
+        </w:numPr>
+      </w:pPr>
+      <w:r>
+        <w:t>Mount the headphone jack in the large hole on the front panel.</w:t>
+      </w:r>
+    </w:p>
+    <w:p>
+      <w:pPr>
+        <w:pStyle w:val="ListParagraph"/>
+        <w:numPr>
+          <w:ilvl w:val="0"/>
+          <w:numId w:val="8"/>
+        </w:numPr>
+      </w:pPr>
+      <w:r>
+        <w:t>Connect the headphone jack on the Pi to the headphone jack that you just installed in the case.</w:t>
+      </w:r>
+    </w:p>
+    <w:p>
+      <w:pPr>
+        <w:pStyle w:val="ListParagraph"/>
+        <w:numPr>
+          <w:ilvl w:val="0"/>
+          <w:numId w:val="8"/>
+        </w:numPr>
+      </w:pPr>
+      <w:r>
+        <w:t xml:space="preserve">Find the </w:t>
+      </w:r>
+      <w:r>
+        <w:t xml:space="preserve">indicator </w:t>
+      </w:r>
+      <w:r>
+        <w:t xml:space="preserve">LED labeled HDD. </w:t>
+      </w:r>
+      <w:r>
+        <w:t>Push this LED into</w:t>
+      </w:r>
+      <w:r>
+        <w:t xml:space="preserve"> th</w:t>
+      </w:r>
+      <w:r>
+        <w:t xml:space="preserve">e small hole in the front panel, it should fit snugly. </w:t>
+      </w:r>
+    </w:p>
+    <w:p>
+      <w:pPr>
+        <w:pStyle w:val="ListParagraph"/>
+        <w:numPr>
+          <w:ilvl w:val="0"/>
+          <w:numId w:val="8"/>
+        </w:numPr>
+      </w:pPr>
+      <w:r>
+        <w:t>M</w:t>
+      </w:r>
+      <w:r>
+        <w:t>ount the headphone jack connector in th</w:t>
+      </w:r>
+      <w:r>
+        <w:t>e large hole</w:t>
+      </w:r>
+      <w:r>
+        <w:t xml:space="preserve"> in the front panel.</w:t>
+      </w:r>
+    </w:p>
+    <w:p>
+      <w:pPr>
+        <w:pStyle w:val="ListParagraph"/>
+        <w:numPr>
+          <w:ilvl w:val="0"/>
+          <w:numId w:val="8"/>
+        </w:numPr>
+      </w:pPr>
+      <w:r>
+        <w:t>Now add the wires:</w:t>
+      </w:r>
+    </w:p>
+    <w:p>
+      <w:pPr>
         <w:ind w:left="720"/>
       </w:pPr>
       <w:r>
+        <w:lastRenderedPageBreak/>
+        <w:t>You’ll start from the unused pins on the Pi, which are arranged in two rows of twenty pins:</w:t>
+      </w:r>
+    </w:p>
+    <w:p>
+      <w:pPr>
+        <w:ind w:left="720"/>
+      </w:pPr>
+      <w:r>
+        <w:rPr>
+          <w:noProof/>
+        </w:rPr>
+        <w:drawing>
+          <wp:inline distT="0" distB="0" distL="0" distR="0" wp14:anchorId="4D99B034" wp14:editId="561906FC">
+            <wp:extent cx="8153400" cy="1783080"/>
+            <wp:effectExtent l="0" t="0" r="0" b="7620"/>
+            <wp:docPr id="25" name="Picture 25"/>
+            <wp:cNvGraphicFramePr>
+              <a:graphicFrameLocks xmlns:a="http://schemas.openxmlformats.org/drawingml/2006/main" noChangeAspect="1"/>
+            </wp:cNvGraphicFramePr>
+            <a:graphic xmlns:a="http://schemas.openxmlformats.org/drawingml/2006/main">
+              <a:graphicData uri="http://schemas.openxmlformats.org/drawingml/2006/picture">
+                <pic:pic xmlns:pic="http://schemas.openxmlformats.org/drawingml/2006/picture">
+                  <pic:nvPicPr>
+                    <pic:cNvPr id="25" name="dqm_gpio2.JPG"/>
+                    <pic:cNvPicPr/>
+                  </pic:nvPicPr>
+                  <pic:blipFill rotWithShape="1">
+                    <a:blip r:embed="rId55" cstate="print">
+                      <a:extLst>
+                        <a:ext uri="{28A0092B-C50C-407E-A947-70E740481C1C}">
+                          <a14:useLocalDpi xmlns:a14="http://schemas.microsoft.com/office/drawing/2010/main" val="0"/>
+                        </a:ext>
+                      </a:extLst>
+                    </a:blip>
+                    <a:srcRect t="31267" r="6140" b="37863"/>
+                    <a:stretch/>
+                  </pic:blipFill>
+                  <pic:spPr bwMode="auto">
+                    <a:xfrm>
+                      <a:off x="0" y="0"/>
+                      <a:ext cx="8153400" cy="1783080"/>
+                    </a:xfrm>
+                    <a:prstGeom prst="rect">
+                      <a:avLst/>
+                    </a:prstGeom>
+                    <a:ln>
+                      <a:noFill/>
+                    </a:ln>
+                    <a:extLst>
+                      <a:ext uri="{53640926-AAD7-44D8-BBD7-CCE9431645EC}">
+                        <a14:shadowObscured xmlns:a14="http://schemas.microsoft.com/office/drawing/2010/main"/>
+                      </a:ext>
+                    </a:extLst>
+                  </pic:spPr>
+                </pic:pic>
+              </a:graphicData>
+            </a:graphic>
+          </wp:inline>
+        </w:drawing>
+      </w:r>
+    </w:p>
+    <w:p>
+      <w:pPr>
+        <w:ind w:left="720"/>
+      </w:pPr>
+    </w:p>
+    <w:p>
+      <w:pPr>
+        <w:ind w:left="720"/>
+        <w:rPr>
+          <w:noProof/>
+        </w:rPr>
+      </w:pPr>
+      <w:r>
+        <w:rPr>
+          <w:noProof/>
+        </w:rPr>
+        <w:t>Your goal is to make it look like this:</w:t>
+      </w:r>
+    </w:p>
+    <w:p>
+      <w:pPr>
+        <w:ind w:left="720"/>
+      </w:pPr>
+      <w:r>
+        <w:rPr>
+          <w:noProof/>
+        </w:rPr>
+        <w:drawing>
+          <wp:inline distT="0" distB="0" distL="0" distR="0" wp14:anchorId="39D07131" wp14:editId="0871F2A0">
+            <wp:extent cx="8168640" cy="3040380"/>
+            <wp:effectExtent l="0" t="0" r="3810" b="7620"/>
+            <wp:docPr id="26" name="Picture 26"/>
+            <wp:cNvGraphicFramePr>
+              <a:graphicFrameLocks xmlns:a="http://schemas.openxmlformats.org/drawingml/2006/main" noChangeAspect="1"/>
+            </wp:cNvGraphicFramePr>
+            <a:graphic xmlns:a="http://schemas.openxmlformats.org/drawingml/2006/main">
+              <a:graphicData uri="http://schemas.openxmlformats.org/drawingml/2006/picture">
+                <pic:pic xmlns:pic="http://schemas.openxmlformats.org/drawingml/2006/picture">
+                  <pic:nvPicPr>
+                    <pic:cNvPr id="26" name="dqm_wire_closeup.JPG"/>
+                    <pic:cNvPicPr/>
+                  </pic:nvPicPr>
+                  <pic:blipFill rotWithShape="1">
+                    <a:blip r:embed="rId56" cstate="print">
+                      <a:extLst>
+                        <a:ext uri="{28A0092B-C50C-407E-A947-70E740481C1C}">
+                          <a14:useLocalDpi xmlns:a14="http://schemas.microsoft.com/office/drawing/2010/main" val="0"/>
+                        </a:ext>
+                      </a:extLst>
+                    </a:blip>
+                    <a:srcRect l="5965" t="32322" b="15039"/>
+                    <a:stretch/>
+                  </pic:blipFill>
+                  <pic:spPr bwMode="auto">
+                    <a:xfrm>
+                      <a:off x="0" y="0"/>
+                      <a:ext cx="8168640" cy="3040380"/>
+                    </a:xfrm>
+                    <a:prstGeom prst="rect">
+                      <a:avLst/>
+                    </a:prstGeom>
+                    <a:ln>
+                      <a:noFill/>
+                    </a:ln>
+                    <a:extLst>
+                      <a:ext uri="{53640926-AAD7-44D8-BBD7-CCE9431645EC}">
+                        <a14:shadowObscured xmlns:a14="http://schemas.microsoft.com/office/drawing/2010/main"/>
+                      </a:ext>
+                    </a:extLst>
+                  </pic:spPr>
+                </pic:pic>
+              </a:graphicData>
+            </a:graphic>
+          </wp:inline>
+        </w:drawing>
+      </w:r>
+    </w:p>
+    <w:p>
+      <w:pPr>
+        <w:ind w:left="720"/>
+      </w:pPr>
+    </w:p>
+    <w:p>
+      <w:pPr>
+        <w:ind w:left="720"/>
+      </w:pPr>
+      <w:r>
         <w:t>Use the</w:t>
       </w:r>
       <w:r>
-        <w:t xml:space="preserve"> wiring diagram to make the rig</w:t>
+        <w:t xml:space="preserve"> wiring diagram</w:t>
+      </w:r>
+      <w:r>
+        <w:t xml:space="preserve"> below</w:t>
+      </w:r>
+      <w:r>
+        <w:t xml:space="preserve"> to make the rig</w:t>
       </w:r>
       <w:r>
         <w:t>ht connections. Just push the jumper cables in place – no soldering unless you really want to.</w:t>
@@ -4453,11 +4778,157 @@
             <v:path o:extrusionok="f" gradientshapeok="t" o:connecttype="rect"/>
             <o:lock v:ext="edit" aspectratio="t"/>
           </v:shapetype>
-          <v:shape id="_x0000_i1025" type="#_x0000_t75" style="width:595.5pt;height:345pt" o:ole="">
-            <v:imagedata r:id="rId52" o:title=""/>
+          <v:shape id="_x0000_i1025" type="#_x0000_t75" style="width:595.2pt;height:345pt" o:ole="">
+            <v:imagedata r:id="rId57" o:title=""/>
           </v:shape>
-          <o:OLEObject Type="Embed" ProgID="Visio.Drawing.11" ShapeID="_x0000_i1025" DrawAspect="Content" ObjectID="_1535655216" r:id="rId53"/>
+          <o:OLEObject Type="Embed" ProgID="Visio.Drawing.11" ShapeID="_x0000_i1025" DrawAspect="Content" ObjectID="_1544795222" r:id="rId58"/>
         </w:object>
+      </w:r>
+    </w:p>
+    <w:p>
+      <w:pPr>
+        <w:ind w:left="432"/>
+      </w:pPr>
+      <w:r>
+        <w:t xml:space="preserve">Note: </w:t>
+      </w:r>
+      <w:r>
+        <w:t>the various rotary encoder manufacturers don’t seem to agree on which pin indicates clockwise and which pin indicates counter-clockwise. If your music box is so reversed (e.g. if a clockwise turn *decreases* volume), then just change the orange &amp; yellow wires on the rotary encode</w:t>
+      </w:r>
+      <w:r>
+        <w:t>rs</w:t>
+      </w:r>
+      <w:r>
+        <w:t>:</w:t>
+      </w:r>
+    </w:p>
+    <w:p>
+      <w:pPr>
+        <w:pStyle w:val="ListParagraph"/>
+        <w:numPr>
+          <w:ilvl w:val="1"/>
+          <w:numId w:val="21"/>
+        </w:numPr>
+      </w:pPr>
+      <w:r>
+        <w:t>For the volume knob rotary enco</w:t>
+      </w:r>
+      <w:r>
+        <w:t>d</w:t>
+      </w:r>
+      <w:r>
+        <w:t>er:</w:t>
+      </w:r>
+    </w:p>
+    <w:p>
+      <w:pPr>
+        <w:pStyle w:val="ListParagraph"/>
+        <w:numPr>
+          <w:ilvl w:val="2"/>
+          <w:numId w:val="21"/>
+        </w:numPr>
+      </w:pPr>
+      <w:r>
+        <w:t xml:space="preserve">Leave the orange wire on </w:t>
+      </w:r>
+      <w:r>
+        <w:t>pin 9</w:t>
+      </w:r>
+      <w:r>
+        <w:t xml:space="preserve"> on the Pi, but now connect the orange wire to the CLK pin on the rotary encoder.</w:t>
+      </w:r>
+    </w:p>
+    <w:p>
+      <w:pPr>
+        <w:pStyle w:val="ListParagraph"/>
+        <w:numPr>
+          <w:ilvl w:val="2"/>
+          <w:numId w:val="21"/>
+        </w:numPr>
+      </w:pPr>
+      <w:r>
+        <w:t>Leave the y</w:t>
+      </w:r>
+      <w:r>
+        <w:t>ellow wire on pin 11</w:t>
+      </w:r>
+      <w:r>
+        <w:t xml:space="preserve"> on</w:t>
+      </w:r>
+      <w:r>
+        <w:t xml:space="preserve"> the Pi, </w:t>
+      </w:r>
+      <w:r>
+        <w:t>but now connect the yellow wire</w:t>
+      </w:r>
+      <w:r>
+        <w:t xml:space="preserve"> to </w:t>
+      </w:r>
+      <w:r>
+        <w:t xml:space="preserve">the </w:t>
+      </w:r>
+      <w:r>
+        <w:t>DT pin on the rotary encoder.</w:t>
+      </w:r>
+    </w:p>
+    <w:p>
+      <w:pPr>
+        <w:pStyle w:val="ListParagraph"/>
+        <w:numPr>
+          <w:ilvl w:val="1"/>
+          <w:numId w:val="21"/>
+        </w:numPr>
+      </w:pPr>
+      <w:r>
+        <w:t xml:space="preserve">For the </w:t>
+      </w:r>
+      <w:r>
+        <w:t>songs</w:t>
+      </w:r>
+      <w:r>
+        <w:t xml:space="preserve"> knob rotary enco</w:t>
+      </w:r>
+      <w:r>
+        <w:t>d</w:t>
+      </w:r>
+      <w:r>
+        <w:t>er:</w:t>
+      </w:r>
+    </w:p>
+    <w:p>
+      <w:pPr>
+        <w:pStyle w:val="ListParagraph"/>
+        <w:numPr>
+          <w:ilvl w:val="2"/>
+          <w:numId w:val="21"/>
+        </w:numPr>
+      </w:pPr>
+      <w:r>
+        <w:t xml:space="preserve">Leave the orange wire on pin </w:t>
+      </w:r>
+      <w:r>
+        <w:t>3</w:t>
+      </w:r>
+      <w:r>
+        <w:t xml:space="preserve"> on the Pi, but now connect the orange wire to the CLK pin on the rotary encoder.</w:t>
+      </w:r>
+    </w:p>
+    <w:p>
+      <w:pPr>
+        <w:pStyle w:val="ListParagraph"/>
+        <w:numPr>
+          <w:ilvl w:val="2"/>
+          <w:numId w:val="21"/>
+        </w:numPr>
+      </w:pPr>
+      <w:r>
+        <w:t xml:space="preserve">Leave the yellow wire on pin </w:t>
+      </w:r>
+      <w:r>
+        <w:t>4</w:t>
+      </w:r>
+      <w:r>
+        <w:t xml:space="preserve"> on the Pi, but now connect the yellow wire to the DT pin on the rotary encoder.</w:t>
       </w:r>
     </w:p>
     <w:p>
@@ -4747,7 +5218,7 @@
       </w:r>
     </w:p>
     <w:sectPr>
-      <w:footerReference w:type="default" r:id="rId54"/>
+      <w:footerReference w:type="default" r:id="rId59"/>
       <w:pgSz w:w="15840" w:h="12240" w:orient="landscape"/>
       <w:pgMar w:top="1080" w:right="1080" w:bottom="1080" w:left="1080" w:header="720" w:footer="720" w:gutter="0"/>
       <w:cols w:space="720"/>
@@ -4758,7 +5229,7 @@
 </file>
 
 <file path=word/endnotes.xml><?xml version="1.0" encoding="utf-8"?>
-<w:endnotes xmlns:wpc="http://schemas.microsoft.com/office/word/2010/wordprocessingCanvas" xmlns:cx="http://schemas.microsoft.com/office/drawing/2014/chartex" xmlns:cx1="http://schemas.microsoft.com/office/drawing/2015/9/8/chartex" xmlns:cx2="http://schemas.microsoft.com/office/drawing/2015/10/21/chartex" xmlns:mc="http://schemas.openxmlformats.org/markup-compatibility/2006" xmlns:o="urn:schemas-microsoft-com:office:office" xmlns:r="http://schemas.openxmlformats.org/officeDocument/2006/relationships" xmlns:m="http://schemas.openxmlformats.org/officeDocument/2006/math" xmlns:v="urn:schemas-microsoft-com:vml" xmlns:wp14="http://schemas.microsoft.com/office/word/2010/wordprocessingDrawing" xmlns:wp="http://schemas.openxmlformats.org/drawingml/2006/wordprocessingDrawing" xmlns:w10="urn:schemas-microsoft-com:office:word" xmlns:w="http://schemas.openxmlformats.org/wordprocessingml/2006/main" xmlns:w14="http://schemas.microsoft.com/office/word/2010/wordml" xmlns:w15="http://schemas.microsoft.com/office/word/2012/wordml" xmlns:w16se="http://schemas.microsoft.com/office/word/2015/wordml/symex" xmlns:wpg="http://schemas.microsoft.com/office/word/2010/wordprocessingGroup" xmlns:wpi="http://schemas.microsoft.com/office/word/2010/wordprocessingInk" xmlns:wne="http://schemas.microsoft.com/office/word/2006/wordml" xmlns:wps="http://schemas.microsoft.com/office/word/2010/wordprocessingShape" mc:Ignorable="w14 w15 w16se wp14">
+<w:endnotes xmlns:wpc="http://schemas.microsoft.com/office/word/2010/wordprocessingCanvas" xmlns:cx="http://schemas.microsoft.com/office/drawing/2014/chartex" xmlns:cx1="http://schemas.microsoft.com/office/drawing/2015/9/8/chartex" xmlns:cx2="http://schemas.microsoft.com/office/drawing/2015/10/21/chartex" xmlns:cx3="http://schemas.microsoft.com/office/drawing/2016/5/9/chartex" xmlns:cx4="http://schemas.microsoft.com/office/drawing/2016/5/10/chartex" xmlns:cx5="http://schemas.microsoft.com/office/drawing/2016/5/11/chartex" xmlns:mc="http://schemas.openxmlformats.org/markup-compatibility/2006" xmlns:o="urn:schemas-microsoft-com:office:office" xmlns:r="http://schemas.openxmlformats.org/officeDocument/2006/relationships" xmlns:m="http://schemas.openxmlformats.org/officeDocument/2006/math" xmlns:v="urn:schemas-microsoft-com:vml" xmlns:wp14="http://schemas.microsoft.com/office/word/2010/wordprocessingDrawing" xmlns:wp="http://schemas.openxmlformats.org/drawingml/2006/wordprocessingDrawing" xmlns:w10="urn:schemas-microsoft-com:office:word" xmlns:w="http://schemas.openxmlformats.org/wordprocessingml/2006/main" xmlns:w14="http://schemas.microsoft.com/office/word/2010/wordml" xmlns:w15="http://schemas.microsoft.com/office/word/2012/wordml" xmlns:w16se="http://schemas.microsoft.com/office/word/2015/wordml/symex" xmlns:wpg="http://schemas.microsoft.com/office/word/2010/wordprocessingGroup" xmlns:wpi="http://schemas.microsoft.com/office/word/2010/wordprocessingInk" xmlns:wne="http://schemas.microsoft.com/office/word/2006/wordml" xmlns:wps="http://schemas.microsoft.com/office/word/2010/wordprocessingShape" mc:Ignorable="w14 w15 w16se wp14">
   <w:endnote w:type="separator" w:id="-1">
     <w:p>
       <w:pPr>
@@ -4783,7 +5254,7 @@
 </file>
 
 <file path=word/footer1.xml><?xml version="1.0" encoding="utf-8"?>
-<w:ftr xmlns:wpc="http://schemas.microsoft.com/office/word/2010/wordprocessingCanvas" xmlns:cx="http://schemas.microsoft.com/office/drawing/2014/chartex" xmlns:cx1="http://schemas.microsoft.com/office/drawing/2015/9/8/chartex" xmlns:cx2="http://schemas.microsoft.com/office/drawing/2015/10/21/chartex" xmlns:mc="http://schemas.openxmlformats.org/markup-compatibility/2006" xmlns:o="urn:schemas-microsoft-com:office:office" xmlns:r="http://schemas.openxmlformats.org/officeDocument/2006/relationships" xmlns:m="http://schemas.openxmlformats.org/officeDocument/2006/math" xmlns:v="urn:schemas-microsoft-com:vml" xmlns:wp14="http://schemas.microsoft.com/office/word/2010/wordprocessingDrawing" xmlns:wp="http://schemas.openxmlformats.org/drawingml/2006/wordprocessingDrawing" xmlns:w10="urn:schemas-microsoft-com:office:word" xmlns:w="http://schemas.openxmlformats.org/wordprocessingml/2006/main" xmlns:w14="http://schemas.microsoft.com/office/word/2010/wordml" xmlns:w15="http://schemas.microsoft.com/office/word/2012/wordml" xmlns:w16se="http://schemas.microsoft.com/office/word/2015/wordml/symex" xmlns:wpg="http://schemas.microsoft.com/office/word/2010/wordprocessingGroup" xmlns:wpi="http://schemas.microsoft.com/office/word/2010/wordprocessingInk" xmlns:wne="http://schemas.microsoft.com/office/word/2006/wordml" xmlns:wps="http://schemas.microsoft.com/office/word/2010/wordprocessingShape" mc:Ignorable="w14 w15 w16se wp14">
+<w:ftr xmlns:wpc="http://schemas.microsoft.com/office/word/2010/wordprocessingCanvas" xmlns:cx="http://schemas.microsoft.com/office/drawing/2014/chartex" xmlns:cx1="http://schemas.microsoft.com/office/drawing/2015/9/8/chartex" xmlns:cx2="http://schemas.microsoft.com/office/drawing/2015/10/21/chartex" xmlns:cx3="http://schemas.microsoft.com/office/drawing/2016/5/9/chartex" xmlns:cx4="http://schemas.microsoft.com/office/drawing/2016/5/10/chartex" xmlns:cx5="http://schemas.microsoft.com/office/drawing/2016/5/11/chartex" xmlns:mc="http://schemas.openxmlformats.org/markup-compatibility/2006" xmlns:o="urn:schemas-microsoft-com:office:office" xmlns:r="http://schemas.openxmlformats.org/officeDocument/2006/relationships" xmlns:m="http://schemas.openxmlformats.org/officeDocument/2006/math" xmlns:v="urn:schemas-microsoft-com:vml" xmlns:wp14="http://schemas.microsoft.com/office/word/2010/wordprocessingDrawing" xmlns:wp="http://schemas.openxmlformats.org/drawingml/2006/wordprocessingDrawing" xmlns:w10="urn:schemas-microsoft-com:office:word" xmlns:w="http://schemas.openxmlformats.org/wordprocessingml/2006/main" xmlns:w14="http://schemas.microsoft.com/office/word/2010/wordml" xmlns:w15="http://schemas.microsoft.com/office/word/2012/wordml" xmlns:w16se="http://schemas.microsoft.com/office/word/2015/wordml/symex" xmlns:wpg="http://schemas.microsoft.com/office/word/2010/wordprocessingGroup" xmlns:wpi="http://schemas.microsoft.com/office/word/2010/wordprocessingInk" xmlns:wne="http://schemas.microsoft.com/office/word/2006/wordml" xmlns:wps="http://schemas.microsoft.com/office/word/2010/wordprocessingShape" mc:Ignorable="w14 w15 w16se wp14">
   <w:sdt>
     <w:sdtPr>
       <w:id w:val="-820347136"/>
@@ -4836,7 +5307,7 @@
 </file>
 
 <file path=word/footnotes.xml><?xml version="1.0" encoding="utf-8"?>
-<w:footnotes xmlns:wpc="http://schemas.microsoft.com/office/word/2010/wordprocessingCanvas" xmlns:cx="http://schemas.microsoft.com/office/drawing/2014/chartex" xmlns:cx1="http://schemas.microsoft.com/office/drawing/2015/9/8/chartex" xmlns:cx2="http://schemas.microsoft.com/office/drawing/2015/10/21/chartex" xmlns:mc="http://schemas.openxmlformats.org/markup-compatibility/2006" xmlns:o="urn:schemas-microsoft-com:office:office" xmlns:r="http://schemas.openxmlformats.org/officeDocument/2006/relationships" xmlns:m="http://schemas.openxmlformats.org/officeDocument/2006/math" xmlns:v="urn:schemas-microsoft-com:vml" xmlns:wp14="http://schemas.microsoft.com/office/word/2010/wordprocessingDrawing" xmlns:wp="http://schemas.openxmlformats.org/drawingml/2006/wordprocessingDrawing" xmlns:w10="urn:schemas-microsoft-com:office:word" xmlns:w="http://schemas.openxmlformats.org/wordprocessingml/2006/main" xmlns:w14="http://schemas.microsoft.com/office/word/2010/wordml" xmlns:w15="http://schemas.microsoft.com/office/word/2012/wordml" xmlns:w16se="http://schemas.microsoft.com/office/word/2015/wordml/symex" xmlns:wpg="http://schemas.microsoft.com/office/word/2010/wordprocessingGroup" xmlns:wpi="http://schemas.microsoft.com/office/word/2010/wordprocessingInk" xmlns:wne="http://schemas.microsoft.com/office/word/2006/wordml" xmlns:wps="http://schemas.microsoft.com/office/word/2010/wordprocessingShape" mc:Ignorable="w14 w15 w16se wp14">
+<w:footnotes xmlns:wpc="http://schemas.microsoft.com/office/word/2010/wordprocessingCanvas" xmlns:cx="http://schemas.microsoft.com/office/drawing/2014/chartex" xmlns:cx1="http://schemas.microsoft.com/office/drawing/2015/9/8/chartex" xmlns:cx2="http://schemas.microsoft.com/office/drawing/2015/10/21/chartex" xmlns:cx3="http://schemas.microsoft.com/office/drawing/2016/5/9/chartex" xmlns:cx4="http://schemas.microsoft.com/office/drawing/2016/5/10/chartex" xmlns:cx5="http://schemas.microsoft.com/office/drawing/2016/5/11/chartex" xmlns:mc="http://schemas.openxmlformats.org/markup-compatibility/2006" xmlns:o="urn:schemas-microsoft-com:office:office" xmlns:r="http://schemas.openxmlformats.org/officeDocument/2006/relationships" xmlns:m="http://schemas.openxmlformats.org/officeDocument/2006/math" xmlns:v="urn:schemas-microsoft-com:vml" xmlns:wp14="http://schemas.microsoft.com/office/word/2010/wordprocessingDrawing" xmlns:wp="http://schemas.openxmlformats.org/drawingml/2006/wordprocessingDrawing" xmlns:w10="urn:schemas-microsoft-com:office:word" xmlns:w="http://schemas.openxmlformats.org/wordprocessingml/2006/main" xmlns:w14="http://schemas.microsoft.com/office/word/2010/wordml" xmlns:w15="http://schemas.microsoft.com/office/word/2012/wordml" xmlns:w16se="http://schemas.microsoft.com/office/word/2015/wordml/symex" xmlns:wpg="http://schemas.microsoft.com/office/word/2010/wordprocessingGroup" xmlns:wpi="http://schemas.microsoft.com/office/word/2010/wordprocessingInk" xmlns:wne="http://schemas.microsoft.com/office/word/2006/wordml" xmlns:wps="http://schemas.microsoft.com/office/word/2010/wordprocessingShape" mc:Ignorable="w14 w15 w16se wp14">
   <w:footnote w:type="separator" w:id="-1">
     <w:p>
       <w:pPr>
@@ -4861,7 +5332,7 @@
 </file>
 
 <file path=word/numbering.xml><?xml version="1.0" encoding="utf-8"?>
-<w:numbering xmlns:wpc="http://schemas.microsoft.com/office/word/2010/wordprocessingCanvas" xmlns:cx="http://schemas.microsoft.com/office/drawing/2014/chartex" xmlns:cx1="http://schemas.microsoft.com/office/drawing/2015/9/8/chartex" xmlns:cx2="http://schemas.microsoft.com/office/drawing/2015/10/21/chartex" xmlns:mc="http://schemas.openxmlformats.org/markup-compatibility/2006" xmlns:o="urn:schemas-microsoft-com:office:office" xmlns:r="http://schemas.openxmlformats.org/officeDocument/2006/relationships" xmlns:m="http://schemas.openxmlformats.org/officeDocument/2006/math" xmlns:v="urn:schemas-microsoft-com:vml" xmlns:wp14="http://schemas.microsoft.com/office/word/2010/wordprocessingDrawing" xmlns:wp="http://schemas.openxmlformats.org/drawingml/2006/wordprocessingDrawing" xmlns:w10="urn:schemas-microsoft-com:office:word" xmlns:w="http://schemas.openxmlformats.org/wordprocessingml/2006/main" xmlns:w14="http://schemas.microsoft.com/office/word/2010/wordml" xmlns:w15="http://schemas.microsoft.com/office/word/2012/wordml" xmlns:w16se="http://schemas.microsoft.com/office/word/2015/wordml/symex" xmlns:wpg="http://schemas.microsoft.com/office/word/2010/wordprocessingGroup" xmlns:wpi="http://schemas.microsoft.com/office/word/2010/wordprocessingInk" xmlns:wne="http://schemas.microsoft.com/office/word/2006/wordml" xmlns:wps="http://schemas.microsoft.com/office/word/2010/wordprocessingShape" mc:Ignorable="w14 w15 w16se wp14">
+<w:numbering xmlns:wpc="http://schemas.microsoft.com/office/word/2010/wordprocessingCanvas" xmlns:cx="http://schemas.microsoft.com/office/drawing/2014/chartex" xmlns:cx1="http://schemas.microsoft.com/office/drawing/2015/9/8/chartex" xmlns:cx2="http://schemas.microsoft.com/office/drawing/2015/10/21/chartex" xmlns:cx3="http://schemas.microsoft.com/office/drawing/2016/5/9/chartex" xmlns:cx4="http://schemas.microsoft.com/office/drawing/2016/5/10/chartex" xmlns:cx5="http://schemas.microsoft.com/office/drawing/2016/5/11/chartex" xmlns:mc="http://schemas.openxmlformats.org/markup-compatibility/2006" xmlns:o="urn:schemas-microsoft-com:office:office" xmlns:r="http://schemas.openxmlformats.org/officeDocument/2006/relationships" xmlns:m="http://schemas.openxmlformats.org/officeDocument/2006/math" xmlns:v="urn:schemas-microsoft-com:vml" xmlns:wp14="http://schemas.microsoft.com/office/word/2010/wordprocessingDrawing" xmlns:wp="http://schemas.openxmlformats.org/drawingml/2006/wordprocessingDrawing" xmlns:w10="urn:schemas-microsoft-com:office:word" xmlns:w="http://schemas.openxmlformats.org/wordprocessingml/2006/main" xmlns:w14="http://schemas.microsoft.com/office/word/2010/wordml" xmlns:w15="http://schemas.microsoft.com/office/word/2012/wordml" xmlns:w16se="http://schemas.microsoft.com/office/word/2015/wordml/symex" xmlns:wpg="http://schemas.microsoft.com/office/word/2010/wordprocessingGroup" xmlns:wpi="http://schemas.microsoft.com/office/word/2010/wordprocessingInk" xmlns:wne="http://schemas.microsoft.com/office/word/2006/wordml" xmlns:wps="http://schemas.microsoft.com/office/word/2010/wordprocessingShape" mc:Ignorable="w14 w15 w16se wp14">
   <w:abstractNum w:abstractNumId="0" w15:restartNumberingAfterBreak="0">
     <w:nsid w:val="0961772C"/>
     <w:multiLevelType w:val="hybridMultilevel"/>
@@ -6074,7 +6545,7 @@
   <w:abstractNum w:abstractNumId="12" w15:restartNumberingAfterBreak="0">
     <w:nsid w:val="507C6A96"/>
     <w:multiLevelType w:val="hybridMultilevel"/>
-    <w:tmpl w:val="71EE10B4"/>
+    <w:tmpl w:val="C9960B48"/>
     <w:lvl w:ilvl="0" w:tplc="04090001">
       <w:start w:val="1"/>
       <w:numFmt w:val="bullet"/>
@@ -6087,7 +6558,7 @@
         <w:rFonts w:ascii="Symbol" w:hAnsi="Symbol" w:hint="default"/>
       </w:rPr>
     </w:lvl>
-    <w:lvl w:ilvl="1" w:tplc="04090003" w:tentative="1">
+    <w:lvl w:ilvl="1" w:tplc="04090003">
       <w:start w:val="1"/>
       <w:numFmt w:val="bullet"/>
       <w:lvlText w:val="o"/>
@@ -6099,7 +6570,7 @@
         <w:rFonts w:ascii="Courier New" w:hAnsi="Courier New" w:cs="Courier New" w:hint="default"/>
       </w:rPr>
     </w:lvl>
-    <w:lvl w:ilvl="2" w:tplc="04090005" w:tentative="1">
+    <w:lvl w:ilvl="2" w:tplc="04090005">
       <w:start w:val="1"/>
       <w:numFmt w:val="bullet"/>
       <w:lvlText w:val=""/>
@@ -7134,7 +7605,7 @@
       </w:pPr>
     </w:pPrDefault>
   </w:docDefaults>
-  <w:latentStyles w:defLockedState="0" w:defUIPriority="99" w:defSemiHidden="0" w:defUnhideWhenUsed="0" w:defQFormat="0" w:count="373">
+  <w:latentStyles w:defLockedState="0" w:defUIPriority="99" w:defSemiHidden="0" w:defUnhideWhenUsed="0" w:defQFormat="0" w:count="374">
     <w:lsdException w:name="Normal" w:uiPriority="0" w:qFormat="1"/>
     <w:lsdException w:name="heading 1" w:uiPriority="9" w:qFormat="1"/>
     <w:lsdException w:name="heading 2" w:semiHidden="1" w:uiPriority="9" w:unhideWhenUsed="1" w:qFormat="1"/>
@@ -7240,7 +7711,6 @@
     <w:lsdException w:name="HTML Sample" w:semiHidden="1" w:unhideWhenUsed="1"/>
     <w:lsdException w:name="HTML Typewriter" w:semiHidden="1" w:unhideWhenUsed="1"/>
     <w:lsdException w:name="HTML Variable" w:semiHidden="1" w:unhideWhenUsed="1"/>
-    <w:lsdException w:name="Normal Table" w:semiHidden="1" w:unhideWhenUsed="1"/>
     <w:lsdException w:name="annotation subject" w:semiHidden="1" w:unhideWhenUsed="1"/>
     <w:lsdException w:name="No List" w:semiHidden="1" w:unhideWhenUsed="1"/>
     <w:lsdException w:name="Outline List 1" w:semiHidden="1" w:unhideWhenUsed="1"/>
@@ -7287,10 +7757,8 @@
     <w:lsdException w:name="Table Subtle 2" w:semiHidden="1" w:unhideWhenUsed="1"/>
     <w:lsdException w:name="Table Web 1" w:semiHidden="1" w:unhideWhenUsed="1"/>
     <w:lsdException w:name="Table Web 2" w:semiHidden="1" w:unhideWhenUsed="1"/>
-    <w:lsdException w:name="Table Web 3" w:semiHidden="1" w:unhideWhenUsed="1"/>
     <w:lsdException w:name="Balloon Text" w:semiHidden="1" w:unhideWhenUsed="1"/>
     <w:lsdException w:name="Table Grid" w:uiPriority="39"/>
-    <w:lsdException w:name="Table Theme" w:semiHidden="1" w:unhideWhenUsed="1"/>
     <w:lsdException w:name="Placeholder Text" w:semiHidden="1"/>
     <w:lsdException w:name="No Spacing" w:uiPriority="1" w:qFormat="1"/>
     <w:lsdException w:name="Light Shading" w:uiPriority="60"/>
@@ -7508,6 +7976,7 @@
     <w:lsdException w:name="List Table 7 Colorful Accent 6" w:uiPriority="52"/>
     <w:lsdException w:name="Mention" w:semiHidden="1" w:unhideWhenUsed="1"/>
     <w:lsdException w:name="Smart Hyperlink" w:semiHidden="1" w:unhideWhenUsed="1"/>
+    <w:lsdException w:name="Hashtag" w:semiHidden="1" w:unhideWhenUsed="1"/>
   </w:latentStyles>
   <w:style w:type="paragraph" w:default="1" w:styleId="Normal">
     <w:name w:val="Normal"/>
@@ -8377,7 +8846,7 @@
 </file>
 
 <file path=customXml/itemProps1.xml><?xml version="1.0" encoding="utf-8"?>
-<ds:datastoreItem xmlns:ds="http://schemas.openxmlformats.org/officeDocument/2006/customXml" ds:itemID="{07D750F3-3B2A-42E9-98CC-991CB4CE05D0}">
+<ds:datastoreItem xmlns:ds="http://schemas.openxmlformats.org/officeDocument/2006/customXml" ds:itemID="{A9C7CCDD-C908-4E39-8887-47E332E4593E}">
   <ds:schemaRefs>
     <ds:schemaRef ds:uri="http://schemas.openxmlformats.org/officeDocument/2006/bibliography"/>
   </ds:schemaRefs>

</xml_diff>

<commit_message>
v1.21 - change from USB audio to built-in audio jack on Pi
Change from USB audio to built-in audio jack on Pi
</commit_message>
<xml_diff>
--- a/docsource/README.docx
+++ b/docsource/README.docx
@@ -290,7 +290,7 @@
           <w:sz w:val="24"/>
           <w:szCs w:val="24"/>
         </w:rPr>
-        <w:t xml:space="preserve"> which shows the profound joy felt by some people with dementia feel when listening to their favorite music.</w:t>
+        <w:t xml:space="preserve"> which shows the profound joy felt by some people with dementia when listening to their favorite music.</w:t>
       </w:r>
     </w:p>
     <w:p>
@@ -374,8 +374,6 @@
       <w:pPr>
         <w:jc w:val="both"/>
       </w:pPr>
-      <w:bookmarkStart w:id="0" w:name="_GoBack"/>
-      <w:bookmarkEnd w:id="0"/>
       <w:r>
         <w:rPr>
           <w:noProof/>
@@ -2849,7 +2847,8 @@
           <w:p>
             <w:pPr>
               <w:rPr>
-                <w:szCs w:val="20"/>
+                <w:sz w:val="8"/>
+                <w:szCs w:val="8"/>
               </w:rPr>
             </w:pPr>
           </w:p>
@@ -3114,21 +3113,7 @@
                   <w:rStyle w:val="Hyperlink"/>
                   <w:szCs w:val="20"/>
                 </w:rPr>
-                <w:t>StarTech indicto</w:t>
-              </w:r>
-              <w:r>
-                <w:rPr>
-                  <w:rStyle w:val="Hyperlink"/>
-                  <w:szCs w:val="20"/>
-                </w:rPr>
-                <w:t>r</w:t>
-              </w:r>
-              <w:r>
-                <w:rPr>
-                  <w:rStyle w:val="Hyperlink"/>
-                  <w:szCs w:val="20"/>
-                </w:rPr>
-                <w:t xml:space="preserve"> LED</w:t>
+                <w:t>StarTech indictor LED</w:t>
               </w:r>
             </w:hyperlink>
           </w:p>
@@ -3266,21 +3251,7 @@
                   <w:rStyle w:val="Hyperlink"/>
                   <w:szCs w:val="20"/>
                 </w:rPr>
-                <w:t>male-femal</w:t>
-              </w:r>
-              <w:r>
-                <w:rPr>
-                  <w:rStyle w:val="Hyperlink"/>
-                  <w:szCs w:val="20"/>
-                </w:rPr>
-                <w:t>e</w:t>
-              </w:r>
-              <w:r>
-                <w:rPr>
-                  <w:rStyle w:val="Hyperlink"/>
-                  <w:szCs w:val="20"/>
-                </w:rPr>
-                <w:t xml:space="preserve"> jumper wires</w:t>
+                <w:t>male-female jumper wires</w:t>
               </w:r>
             </w:hyperlink>
           </w:p>
@@ -3341,21 +3312,7 @@
                   <w:rStyle w:val="Hyperlink"/>
                   <w:szCs w:val="20"/>
                 </w:rPr>
-                <w:t>headphon</w:t>
-              </w:r>
-              <w:r>
-                <w:rPr>
-                  <w:rStyle w:val="Hyperlink"/>
-                  <w:szCs w:val="20"/>
-                </w:rPr>
-                <w:t>e</w:t>
-              </w:r>
-              <w:r>
-                <w:rPr>
-                  <w:rStyle w:val="Hyperlink"/>
-                  <w:szCs w:val="20"/>
-                </w:rPr>
-                <w:t xml:space="preserve"> cable</w:t>
+                <w:t>headphone cable</w:t>
               </w:r>
             </w:hyperlink>
           </w:p>
@@ -3402,21 +3359,7 @@
                   <w:rStyle w:val="Hyperlink"/>
                   <w:szCs w:val="20"/>
                 </w:rPr>
-                <w:t>Panel mount headpho</w:t>
-              </w:r>
-              <w:r>
-                <w:rPr>
-                  <w:rStyle w:val="Hyperlink"/>
-                  <w:szCs w:val="20"/>
-                </w:rPr>
-                <w:t>n</w:t>
-              </w:r>
-              <w:r>
-                <w:rPr>
-                  <w:rStyle w:val="Hyperlink"/>
-                  <w:szCs w:val="20"/>
-                </w:rPr>
-                <w:t>e jack</w:t>
+                <w:t>Panel mount headphone jack</w:t>
               </w:r>
             </w:hyperlink>
           </w:p>
@@ -3463,21 +3406,7 @@
                   <w:rStyle w:val="Hyperlink"/>
                   <w:szCs w:val="20"/>
                 </w:rPr>
-                <w:t>Sticky back velc</w:t>
-              </w:r>
-              <w:r>
-                <w:rPr>
-                  <w:rStyle w:val="Hyperlink"/>
-                  <w:szCs w:val="20"/>
-                </w:rPr>
-                <w:t>r</w:t>
-              </w:r>
-              <w:r>
-                <w:rPr>
-                  <w:rStyle w:val="Hyperlink"/>
-                  <w:szCs w:val="20"/>
-                </w:rPr>
-                <w:t>o</w:t>
+                <w:t>Sticky back velcro</w:t>
               </w:r>
             </w:hyperlink>
           </w:p>
@@ -3536,21 +3465,7 @@
                   <w:rStyle w:val="Hyperlink"/>
                   <w:szCs w:val="20"/>
                 </w:rPr>
-                <w:t>Elmer’s w</w:t>
-              </w:r>
-              <w:r>
-                <w:rPr>
-                  <w:rStyle w:val="Hyperlink"/>
-                  <w:szCs w:val="20"/>
-                </w:rPr>
-                <w:t>o</w:t>
-              </w:r>
-              <w:r>
-                <w:rPr>
-                  <w:rStyle w:val="Hyperlink"/>
-                  <w:szCs w:val="20"/>
-                </w:rPr>
-                <w:t>od glue</w:t>
+                <w:t>Elmer’s wood glue</w:t>
               </w:r>
             </w:hyperlink>
           </w:p>
@@ -3603,21 +3518,7 @@
                   <w:rStyle w:val="Hyperlink"/>
                   <w:szCs w:val="20"/>
                 </w:rPr>
-                <w:t>AmazonBasics Lightweigh</w:t>
-              </w:r>
-              <w:r>
-                <w:rPr>
-                  <w:rStyle w:val="Hyperlink"/>
-                  <w:szCs w:val="20"/>
-                </w:rPr>
-                <w:t>t</w:t>
-              </w:r>
-              <w:r>
-                <w:rPr>
-                  <w:rStyle w:val="Hyperlink"/>
-                  <w:szCs w:val="20"/>
-                </w:rPr>
-                <w:t xml:space="preserve"> On-Ear Headphones</w:t>
+                <w:t>AmazonBasics Lightweight On-Ear Headphones</w:t>
               </w:r>
             </w:hyperlink>
             <w:r>
@@ -3672,7 +3573,8 @@
           <w:p>
             <w:pPr>
               <w:rPr>
-                <w:szCs w:val="20"/>
+                <w:sz w:val="8"/>
+                <w:szCs w:val="8"/>
               </w:rPr>
             </w:pPr>
           </w:p>
@@ -3694,7 +3596,7 @@
                   <w:rStyle w:val="Hyperlink"/>
                   <w:szCs w:val="20"/>
                 </w:rPr>
-                <w:t>Panasonic headphones</w:t>
+                <w:t>Panasonics</w:t>
               </w:r>
             </w:hyperlink>
             <w:r>
@@ -3707,7 +3609,14 @@
         </w:tc>
       </w:tr>
     </w:tbl>
-    <w:p/>
+    <w:p>
+      <w:pPr>
+        <w:rPr>
+          <w:sz w:val="8"/>
+          <w:szCs w:val="8"/>
+        </w:rPr>
+      </w:pPr>
+    </w:p>
     <w:p>
       <w:r>
         <w:t xml:space="preserve">Check to see if your computer has an SD-card reader built in – it’s a small narrow slot. If not, your spouse/child/friend probably has one. If not, you can order a </w:t>
@@ -3726,6 +3635,13 @@
       <w:r>
         <w:t>.</w:t>
       </w:r>
+    </w:p>
+    <w:p>
+      <w:r>
+        <w:t>Note that this project uses the built-in headphone jack on the Raspberry Pi. And it makes use of some new software from the Raspberry Pi Foundation that makes for excellent audio quality. Previous versions of this project used a USB audio adapter, but that’s not necessary any more.</w:t>
+      </w:r>
+      <w:bookmarkStart w:id="0" w:name="_GoBack"/>
+      <w:bookmarkEnd w:id="0"/>
     </w:p>
     <w:p>
       <w:r>
@@ -4778,10 +4694,10 @@
             <v:path o:extrusionok="f" gradientshapeok="t" o:connecttype="rect"/>
             <o:lock v:ext="edit" aspectratio="t"/>
           </v:shapetype>
-          <v:shape id="_x0000_i1025" type="#_x0000_t75" style="width:595.2pt;height:345pt" o:ole="">
+          <v:shape id="_x0000_i1025" type="#_x0000_t75" style="width:595.5pt;height:345pt" o:ole="">
             <v:imagedata r:id="rId57" o:title=""/>
           </v:shape>
-          <o:OLEObject Type="Embed" ProgID="Visio.Drawing.11" ShapeID="_x0000_i1025" DrawAspect="Content" ObjectID="_1544795222" r:id="rId58"/>
+          <o:OLEObject Type="Embed" ProgID="Visio.Drawing.11" ShapeID="_x0000_i1025" DrawAspect="Content" ObjectID="_1544898424" r:id="rId58"/>
         </w:object>
       </w:r>
     </w:p>
@@ -4880,13 +4796,7 @@
         </w:numPr>
       </w:pPr>
       <w:r>
-        <w:t xml:space="preserve">For the </w:t>
-      </w:r>
-      <w:r>
-        <w:t>songs</w:t>
-      </w:r>
-      <w:r>
-        <w:t xml:space="preserve"> knob rotary enco</w:t>
+        <w:t>For the songs knob rotary enco</w:t>
       </w:r>
       <w:r>
         <w:t>d</w:t>
@@ -4904,13 +4814,7 @@
         </w:numPr>
       </w:pPr>
       <w:r>
-        <w:t xml:space="preserve">Leave the orange wire on pin </w:t>
-      </w:r>
-      <w:r>
-        <w:t>3</w:t>
-      </w:r>
-      <w:r>
-        <w:t xml:space="preserve"> on the Pi, but now connect the orange wire to the CLK pin on the rotary encoder.</w:t>
+        <w:t>Leave the orange wire on pin 3 on the Pi, but now connect the orange wire to the CLK pin on the rotary encoder.</w:t>
       </w:r>
     </w:p>
     <w:p>
@@ -4922,13 +4826,7 @@
         </w:numPr>
       </w:pPr>
       <w:r>
-        <w:t xml:space="preserve">Leave the yellow wire on pin </w:t>
-      </w:r>
-      <w:r>
-        <w:t>4</w:t>
-      </w:r>
-      <w:r>
-        <w:t xml:space="preserve"> on the Pi, but now connect the yellow wire to the DT pin on the rotary encoder.</w:t>
+        <w:t>Leave the yellow wire on pin 4 on the Pi, but now connect the yellow wire to the DT pin on the rotary encoder.</w:t>
       </w:r>
     </w:p>
     <w:p>
@@ -5287,7 +5185,7 @@
           <w:rPr>
             <w:noProof/>
           </w:rPr>
-          <w:t>1</w:t>
+          <w:t>4</w:t>
         </w:r>
         <w:r>
           <w:rPr>
@@ -7711,6 +7609,7 @@
     <w:lsdException w:name="HTML Sample" w:semiHidden="1" w:unhideWhenUsed="1"/>
     <w:lsdException w:name="HTML Typewriter" w:semiHidden="1" w:unhideWhenUsed="1"/>
     <w:lsdException w:name="HTML Variable" w:semiHidden="1" w:unhideWhenUsed="1"/>
+    <w:lsdException w:name="Normal Table" w:semiHidden="1" w:unhideWhenUsed="1"/>
     <w:lsdException w:name="annotation subject" w:semiHidden="1" w:unhideWhenUsed="1"/>
     <w:lsdException w:name="No List" w:semiHidden="1" w:unhideWhenUsed="1"/>
     <w:lsdException w:name="Outline List 1" w:semiHidden="1" w:unhideWhenUsed="1"/>
@@ -7757,8 +7656,10 @@
     <w:lsdException w:name="Table Subtle 2" w:semiHidden="1" w:unhideWhenUsed="1"/>
     <w:lsdException w:name="Table Web 1" w:semiHidden="1" w:unhideWhenUsed="1"/>
     <w:lsdException w:name="Table Web 2" w:semiHidden="1" w:unhideWhenUsed="1"/>
+    <w:lsdException w:name="Table Web 3" w:semiHidden="1" w:unhideWhenUsed="1"/>
     <w:lsdException w:name="Balloon Text" w:semiHidden="1" w:unhideWhenUsed="1"/>
     <w:lsdException w:name="Table Grid" w:uiPriority="39"/>
+    <w:lsdException w:name="Table Theme" w:semiHidden="1" w:unhideWhenUsed="1"/>
     <w:lsdException w:name="Placeholder Text" w:semiHidden="1"/>
     <w:lsdException w:name="No Spacing" w:uiPriority="1" w:qFormat="1"/>
     <w:lsdException w:name="Light Shading" w:uiPriority="60"/>
@@ -8846,7 +8747,7 @@
 </file>
 
 <file path=customXml/itemProps1.xml><?xml version="1.0" encoding="utf-8"?>
-<ds:datastoreItem xmlns:ds="http://schemas.openxmlformats.org/officeDocument/2006/customXml" ds:itemID="{A9C7CCDD-C908-4E39-8887-47E332E4593E}">
+<ds:datastoreItem xmlns:ds="http://schemas.openxmlformats.org/officeDocument/2006/customXml" ds:itemID="{E9F7307B-6BB4-4844-8A5A-8136D60C1D28}">
   <ds:schemaRefs>
     <ds:schemaRef ds:uri="http://schemas.openxmlformats.org/officeDocument/2006/bibliography"/>
   </ds:schemaRefs>

</xml_diff>

<commit_message>
v1.22 - documentation tweaks
v1.22 - documentation tweaks
</commit_message>
<xml_diff>
--- a/docsource/README.docx
+++ b/docsource/README.docx
@@ -99,8 +99,10 @@
         <w:rPr>
           <w:szCs w:val="20"/>
         </w:rPr>
-        <w:t>1</w:t>
-      </w:r>
+        <w:t>8</w:t>
+      </w:r>
+      <w:bookmarkStart w:id="0" w:name="_GoBack"/>
+      <w:bookmarkEnd w:id="0"/>
       <w:r>
         <w:rPr>
           <w:szCs w:val="20"/>
@@ -3014,13 +3016,13 @@
               <w:rPr>
                 <w:szCs w:val="20"/>
               </w:rPr>
-              <w:t>. Also includes a heat sink, but you don’t</w:t>
+              <w:t>. And an unneeded</w:t>
             </w:r>
             <w:r>
               <w:rPr>
                 <w:szCs w:val="20"/>
               </w:rPr>
-              <w:t xml:space="preserve"> need the heat sink</w:t>
+              <w:t xml:space="preserve"> heat sink</w:t>
             </w:r>
             <w:r>
               <w:rPr>
@@ -3093,6 +3095,27 @@
                 <w:szCs w:val="20"/>
               </w:rPr>
             </w:pPr>
+            <w:r>
+              <w:rPr>
+                <w:szCs w:val="20"/>
+              </w:rPr>
+              <w:t xml:space="preserve">If no longer available from this source, you can order from </w:t>
+            </w:r>
+            <w:hyperlink r:id="rId37" w:history="1">
+              <w:r>
+                <w:rPr>
+                  <w:rStyle w:val="Hyperlink"/>
+                  <w:szCs w:val="20"/>
+                </w:rPr>
+                <w:t>Amazon</w:t>
+              </w:r>
+            </w:hyperlink>
+            <w:r>
+              <w:rPr>
+                <w:szCs w:val="20"/>
+              </w:rPr>
+              <w:t>, but then follow the instructions below for reversing the yellow and orange wires.</w:t>
+            </w:r>
           </w:p>
         </w:tc>
       </w:tr>
@@ -3107,7 +3130,7 @@
                 <w:szCs w:val="20"/>
               </w:rPr>
             </w:pPr>
-            <w:hyperlink r:id="rId37" w:history="1">
+            <w:hyperlink r:id="rId38" w:history="1">
               <w:r>
                 <w:rPr>
                   <w:rStyle w:val="Hyperlink"/>
@@ -3154,104 +3177,13 @@
                 <w:szCs w:val="20"/>
               </w:rPr>
             </w:pPr>
-            <w:hyperlink r:id="rId38" w:history="1">
-              <w:r>
-                <w:rPr>
-                  <w:rStyle w:val="Hyperlink"/>
-                  <w:szCs w:val="20"/>
-                </w:rPr>
-                <w:t xml:space="preserve">USB 2.0 8GB </w:t>
-              </w:r>
-              <w:r>
-                <w:rPr>
-                  <w:rStyle w:val="Hyperlink"/>
-                  <w:szCs w:val="20"/>
-                </w:rPr>
-                <w:t>thumb drive</w:t>
-              </w:r>
-            </w:hyperlink>
-          </w:p>
-        </w:tc>
-        <w:tc>
-          <w:tcPr>
-            <w:tcW w:w="4680" w:type="dxa"/>
-          </w:tcPr>
-          <w:p>
-            <w:pPr>
-              <w:rPr>
-                <w:szCs w:val="20"/>
-              </w:rPr>
-            </w:pPr>
-          </w:p>
-        </w:tc>
-        <w:tc>
-          <w:tcPr>
-            <w:tcW w:w="5130" w:type="dxa"/>
-          </w:tcPr>
-          <w:p>
-            <w:pPr>
-              <w:rPr>
-                <w:szCs w:val="20"/>
-              </w:rPr>
-            </w:pPr>
-            <w:r>
-              <w:rPr>
-                <w:szCs w:val="20"/>
-              </w:rPr>
-              <w:t>Or use your own</w:t>
-            </w:r>
-            <w:r>
-              <w:rPr>
-                <w:szCs w:val="20"/>
-              </w:rPr>
-              <w:t xml:space="preserve"> USB memory stick</w:t>
-            </w:r>
-            <w:r>
-              <w:rPr>
-                <w:szCs w:val="20"/>
-              </w:rPr>
-              <w:t>, but it needs to be physically small</w:t>
-            </w:r>
-            <w:r>
-              <w:rPr>
-                <w:szCs w:val="20"/>
-              </w:rPr>
-              <w:t xml:space="preserve"> as there isn’t much space in the</w:t>
-            </w:r>
-            <w:r>
-              <w:rPr>
-                <w:szCs w:val="20"/>
-              </w:rPr>
-              <w:t xml:space="preserve"> wood case.</w:t>
-            </w:r>
-          </w:p>
-        </w:tc>
-      </w:tr>
-      <w:tr>
-        <w:tc>
-          <w:tcPr>
-            <w:tcW w:w="3865" w:type="dxa"/>
-          </w:tcPr>
-          <w:p>
-            <w:pPr>
-              <w:rPr>
-                <w:szCs w:val="20"/>
-              </w:rPr>
-            </w:pPr>
             <w:hyperlink r:id="rId39" w:history="1">
               <w:r>
                 <w:rPr>
                   <w:rStyle w:val="Hyperlink"/>
                   <w:szCs w:val="20"/>
                 </w:rPr>
-                <w:t>Fe</w:t>
-              </w:r>
-              <w:r>
-                <w:rPr>
-                  <w:rStyle w:val="Hyperlink"/>
-                  <w:szCs w:val="20"/>
-                </w:rPr>
-                <w:t>male-female jumper wires</w:t>
+                <w:t>USB 2.0 8GB thumb drive</w:t>
               </w:r>
             </w:hyperlink>
           </w:p>
@@ -3278,6 +3210,36 @@
                 <w:szCs w:val="20"/>
               </w:rPr>
             </w:pPr>
+            <w:r>
+              <w:rPr>
+                <w:szCs w:val="20"/>
+              </w:rPr>
+              <w:t>Or use your own</w:t>
+            </w:r>
+            <w:r>
+              <w:rPr>
+                <w:szCs w:val="20"/>
+              </w:rPr>
+              <w:t xml:space="preserve"> USB memory stick</w:t>
+            </w:r>
+            <w:r>
+              <w:rPr>
+                <w:szCs w:val="20"/>
+              </w:rPr>
+              <w:t>, but it needs to be physically small</w:t>
+            </w:r>
+            <w:r>
+              <w:rPr>
+                <w:szCs w:val="20"/>
+              </w:rPr>
+              <w:t xml:space="preserve"> as there isn’t much space in the</w:t>
+            </w:r>
+            <w:r>
+              <w:rPr>
+                <w:szCs w:val="20"/>
+              </w:rPr>
+              <w:t xml:space="preserve"> wood case.</w:t>
+            </w:r>
           </w:p>
         </w:tc>
       </w:tr>
@@ -3298,21 +3260,54 @@
                   <w:rStyle w:val="Hyperlink"/>
                   <w:szCs w:val="20"/>
                 </w:rPr>
-                <w:t xml:space="preserve">1ft </w:t>
+                <w:t>Female-female jumper wires</w:t>
               </w:r>
+            </w:hyperlink>
+          </w:p>
+        </w:tc>
+        <w:tc>
+          <w:tcPr>
+            <w:tcW w:w="4680" w:type="dxa"/>
+          </w:tcPr>
+          <w:p>
+            <w:pPr>
+              <w:rPr>
+                <w:szCs w:val="20"/>
+              </w:rPr>
+            </w:pPr>
+          </w:p>
+        </w:tc>
+        <w:tc>
+          <w:tcPr>
+            <w:tcW w:w="5130" w:type="dxa"/>
+          </w:tcPr>
+          <w:p>
+            <w:pPr>
+              <w:rPr>
+                <w:szCs w:val="20"/>
+              </w:rPr>
+            </w:pPr>
+          </w:p>
+        </w:tc>
+      </w:tr>
+      <w:tr>
+        <w:tc>
+          <w:tcPr>
+            <w:tcW w:w="3865" w:type="dxa"/>
+          </w:tcPr>
+          <w:p>
+            <w:pPr>
+              <w:rPr>
+                <w:szCs w:val="20"/>
+              </w:rPr>
+            </w:pPr>
+            <w:hyperlink r:id="rId41" w:history="1">
               <w:r>
                 <w:rPr>
                   <w:rStyle w:val="Hyperlink"/>
                   <w:szCs w:val="20"/>
                 </w:rPr>
-                <w:t xml:space="preserve">male-male </w:t>
-              </w:r>
-              <w:r>
-                <w:rPr>
-                  <w:rStyle w:val="Hyperlink"/>
-                  <w:szCs w:val="20"/>
-                </w:rPr>
-                <w:t>headphone cable</w:t>
+                <w:t>1ft male-male headphone cable</w:t>
               </w:r>
             </w:hyperlink>
           </w:p>
@@ -3353,7 +3348,7 @@
                 <w:szCs w:val="20"/>
               </w:rPr>
             </w:pPr>
-            <w:hyperlink r:id="rId41" w:history="1">
+            <w:hyperlink r:id="rId42" w:history="1">
               <w:r>
                 <w:rPr>
                   <w:rStyle w:val="Hyperlink"/>
@@ -3400,7 +3395,7 @@
                 <w:szCs w:val="20"/>
               </w:rPr>
             </w:pPr>
-            <w:hyperlink r:id="rId42" w:history="1">
+            <w:hyperlink r:id="rId43" w:history="1">
               <w:r>
                 <w:rPr>
                   <w:rStyle w:val="Hyperlink"/>
@@ -3459,7 +3454,7 @@
                 <w:szCs w:val="20"/>
               </w:rPr>
             </w:pPr>
-            <w:hyperlink r:id="rId43" w:history="1">
+            <w:hyperlink r:id="rId44" w:history="1">
               <w:r>
                 <w:rPr>
                   <w:rStyle w:val="Hyperlink"/>
@@ -3512,7 +3507,7 @@
                 <w:szCs w:val="20"/>
               </w:rPr>
             </w:pPr>
-            <w:hyperlink r:id="rId44" w:history="1">
+            <w:hyperlink r:id="rId45" w:history="1">
               <w:r>
                 <w:rPr>
                   <w:rStyle w:val="Hyperlink"/>
@@ -3590,7 +3585,7 @@
               </w:rPr>
               <w:t xml:space="preserve">Or for $9 less, use these not-quite-as-nice </w:t>
             </w:r>
-            <w:hyperlink r:id="rId45" w:history="1">
+            <w:hyperlink r:id="rId46" w:history="1">
               <w:r>
                 <w:rPr>
                   <w:rStyle w:val="Hyperlink"/>
@@ -3619,9 +3614,21 @@
     </w:p>
     <w:p>
       <w:r>
-        <w:t xml:space="preserve">Check to see if your computer has an SD-card reader built in – it’s a small narrow slot. If not, your spouse/child/friend probably has one. If not, you can order a </w:t>
-      </w:r>
-      <w:hyperlink r:id="rId46" w:history="1">
+        <w:t>Check to see if your co</w:t>
+      </w:r>
+      <w:r>
+        <w:t>mputer has an SD-card reader</w:t>
+      </w:r>
+      <w:r>
+        <w:t>. If not, your spous</w:t>
+      </w:r>
+      <w:r>
+        <w:t>e/child/friend probably has one.</w:t>
+      </w:r>
+      <w:r>
+        <w:t xml:space="preserve"> If not, you can order a </w:t>
+      </w:r>
+      <w:hyperlink r:id="rId47" w:history="1">
         <w:r>
           <w:rPr>
             <w:rStyle w:val="Hyperlink"/>
@@ -3639,13 +3646,6 @@
     <w:p>
       <w:r>
         <w:t>Note that this project uses the built-in headphone jack on the Raspberry Pi. And it makes use of some new software from the Raspberry Pi Foundation that makes for excellent audio quality. Previous versions of this project used a USB audio adapter, but that’s not necessary any more.</w:t>
-      </w:r>
-      <w:bookmarkStart w:id="0" w:name="_GoBack"/>
-      <w:bookmarkEnd w:id="0"/>
-    </w:p>
-    <w:p>
-      <w:r>
-        <w:br w:type="page"/>
       </w:r>
     </w:p>
     <w:p>
@@ -3800,7 +3800,7 @@
                     <pic:cNvPicPr/>
                   </pic:nvPicPr>
                   <pic:blipFill>
-                    <a:blip r:embed="rId47"/>
+                    <a:blip r:embed="rId48"/>
                     <a:stretch>
                       <a:fillRect/>
                     </a:stretch>
@@ -3869,7 +3869,7 @@
       <w:r>
         <w:t xml:space="preserve">If you are using Windows, install </w:t>
       </w:r>
-      <w:hyperlink r:id="rId48" w:history="1">
+      <w:hyperlink r:id="rId49" w:history="1">
         <w:r>
           <w:rPr>
             <w:rStyle w:val="Hyperlink"/>
@@ -3895,7 +3895,7 @@
       <w:r>
         <w:t xml:space="preserve">If you are using a Mac, try </w:t>
       </w:r>
-      <w:hyperlink r:id="rId49" w:history="1">
+      <w:hyperlink r:id="rId50" w:history="1">
         <w:r>
           <w:rPr>
             <w:rStyle w:val="Hyperlink"/>
@@ -3921,7 +3921,7 @@
       <w:r>
         <w:t xml:space="preserve">Download the </w:t>
       </w:r>
-      <w:hyperlink r:id="rId50" w:history="1">
+      <w:hyperlink r:id="rId51" w:history="1">
         <w:r>
           <w:rPr>
             <w:rStyle w:val="Hyperlink"/>
@@ -3967,7 +3967,7 @@
                     <pic:cNvPicPr/>
                   </pic:nvPicPr>
                   <pic:blipFill>
-                    <a:blip r:embed="rId51"/>
+                    <a:blip r:embed="rId52"/>
                     <a:stretch>
                       <a:fillRect/>
                     </a:stretch>
@@ -4013,7 +4013,7 @@
                     <pic:cNvPicPr/>
                   </pic:nvPicPr>
                   <pic:blipFill>
-                    <a:blip r:embed="rId52"/>
+                    <a:blip r:embed="rId53"/>
                     <a:stretch>
                       <a:fillRect/>
                     </a:stretch>
@@ -4136,7 +4136,7 @@
                     <pic:cNvPicPr/>
                   </pic:nvPicPr>
                   <pic:blipFill>
-                    <a:blip r:embed="rId53"/>
+                    <a:blip r:embed="rId54"/>
                     <a:stretch>
                       <a:fillRect/>
                     </a:stretch>
@@ -4236,7 +4236,7 @@
                     <pic:cNvPicPr/>
                   </pic:nvPicPr>
                   <pic:blipFill rotWithShape="1">
-                    <a:blip r:embed="rId54" cstate="print">
+                    <a:blip r:embed="rId55" cstate="print">
                       <a:extLst>
                         <a:ext uri="{28A0092B-C50C-407E-A947-70E740481C1C}">
                           <a14:useLocalDpi xmlns:a14="http://schemas.microsoft.com/office/drawing/2010/main" val="0"/>
@@ -4533,7 +4533,7 @@
                     <pic:cNvPicPr/>
                   </pic:nvPicPr>
                   <pic:blipFill rotWithShape="1">
-                    <a:blip r:embed="rId55" cstate="print">
+                    <a:blip r:embed="rId56" cstate="print">
                       <a:extLst>
                         <a:ext uri="{28A0092B-C50C-407E-A947-70E740481C1C}">
                           <a14:useLocalDpi xmlns:a14="http://schemas.microsoft.com/office/drawing/2010/main" val="0"/>
@@ -4610,7 +4610,7 @@
                     <pic:cNvPicPr/>
                   </pic:nvPicPr>
                   <pic:blipFill rotWithShape="1">
-                    <a:blip r:embed="rId56" cstate="print">
+                    <a:blip r:embed="rId57" cstate="print">
                       <a:extLst>
                         <a:ext uri="{28A0092B-C50C-407E-A947-70E740481C1C}">
                           <a14:useLocalDpi xmlns:a14="http://schemas.microsoft.com/office/drawing/2010/main" val="0"/>
@@ -4694,17 +4694,14 @@
             <v:path o:extrusionok="f" gradientshapeok="t" o:connecttype="rect"/>
             <o:lock v:ext="edit" aspectratio="t"/>
           </v:shapetype>
-          <v:shape id="_x0000_i1025" type="#_x0000_t75" style="width:595.5pt;height:345pt" o:ole="">
-            <v:imagedata r:id="rId57" o:title=""/>
+          <v:shape id="_x0000_i1025" type="#_x0000_t75" style="width:595.2pt;height:345pt" o:ole="">
+            <v:imagedata r:id="rId58" o:title=""/>
           </v:shape>
-          <o:OLEObject Type="Embed" ProgID="Visio.Drawing.11" ShapeID="_x0000_i1025" DrawAspect="Content" ObjectID="_1544898424" r:id="rId58"/>
+          <o:OLEObject Type="Embed" ProgID="Visio.Drawing.11" ShapeID="_x0000_i1025" DrawAspect="Content" ObjectID="_1545414791" r:id="rId59"/>
         </w:object>
       </w:r>
     </w:p>
     <w:p>
-      <w:pPr>
-        <w:ind w:left="432"/>
-      </w:pPr>
       <w:r>
         <w:t xml:space="preserve">Note: </w:t>
       </w:r>
@@ -4725,6 +4722,7 @@
           <w:ilvl w:val="1"/>
           <w:numId w:val="21"/>
         </w:numPr>
+        <w:ind w:left="1008"/>
       </w:pPr>
       <w:r>
         <w:t>For the volume knob rotary enco</w:t>
@@ -4743,6 +4741,7 @@
           <w:ilvl w:val="2"/>
           <w:numId w:val="21"/>
         </w:numPr>
+        <w:ind w:left="1728"/>
       </w:pPr>
       <w:r>
         <w:t xml:space="preserve">Leave the orange wire on </w:t>
@@ -4761,6 +4760,7 @@
           <w:ilvl w:val="2"/>
           <w:numId w:val="21"/>
         </w:numPr>
+        <w:ind w:left="1728"/>
       </w:pPr>
       <w:r>
         <w:t>Leave the y</w:t>
@@ -4794,6 +4794,7 @@
           <w:ilvl w:val="1"/>
           <w:numId w:val="21"/>
         </w:numPr>
+        <w:ind w:left="1008"/>
       </w:pPr>
       <w:r>
         <w:t>For the songs knob rotary enco</w:t>
@@ -4812,6 +4813,7 @@
           <w:ilvl w:val="2"/>
           <w:numId w:val="21"/>
         </w:numPr>
+        <w:ind w:left="1728"/>
       </w:pPr>
       <w:r>
         <w:t>Leave the orange wire on pin 3 on the Pi, but now connect the orange wire to the CLK pin on the rotary encoder.</w:t>
@@ -4824,15 +4826,14 @@
           <w:ilvl w:val="2"/>
           <w:numId w:val="21"/>
         </w:numPr>
-      </w:pPr>
-      <w:r>
-        <w:t>Leave the yellow wire on pin 4 on the Pi, but now connect the yellow wire to the DT pin on the rotary encoder.</w:t>
-      </w:r>
-    </w:p>
-    <w:p>
-      <w:pPr>
-        <w:jc w:val="center"/>
-      </w:pPr>
+        <w:ind w:left="1728"/>
+      </w:pPr>
+      <w:r>
+        <w:t>Leave the yellow wire on pin 4 on the Pi, but now connect the yellow wire to t</w:t>
+      </w:r>
+      <w:r>
+        <w:t>he DT pin on the rotary encoder.</w:t>
+      </w:r>
       <w:r>
         <w:br w:type="page"/>
       </w:r>
@@ -5116,7 +5117,7 @@
       </w:r>
     </w:p>
     <w:sectPr>
-      <w:footerReference w:type="default" r:id="rId59"/>
+      <w:footerReference w:type="default" r:id="rId60"/>
       <w:pgSz w:w="15840" w:h="12240" w:orient="landscape"/>
       <w:pgMar w:top="1080" w:right="1080" w:bottom="1080" w:left="1080" w:header="720" w:footer="720" w:gutter="0"/>
       <w:cols w:space="720"/>
@@ -5185,7 +5186,7 @@
           <w:rPr>
             <w:noProof/>
           </w:rPr>
-          <w:t>4</w:t>
+          <w:t>1</w:t>
         </w:r>
         <w:r>
           <w:rPr>
@@ -8747,7 +8748,7 @@
 </file>
 
 <file path=customXml/itemProps1.xml><?xml version="1.0" encoding="utf-8"?>
-<ds:datastoreItem xmlns:ds="http://schemas.openxmlformats.org/officeDocument/2006/customXml" ds:itemID="{E9F7307B-6BB4-4844-8A5A-8136D60C1D28}">
+<ds:datastoreItem xmlns:ds="http://schemas.openxmlformats.org/officeDocument/2006/customXml" ds:itemID="{586B1015-F569-4410-940E-14001D35F368}">
   <ds:schemaRefs>
     <ds:schemaRef ds:uri="http://schemas.openxmlformats.org/officeDocument/2006/bibliography"/>
   </ds:schemaRefs>

</xml_diff>

<commit_message>
v1.23 - code cleanup, document cleanup
v1.23 - code cleanup, document cleanup
</commit_message>
<xml_diff>
--- a/docsource/README.docx
+++ b/docsource/README.docx
@@ -99,10 +99,8 @@
         <w:rPr>
           <w:szCs w:val="20"/>
         </w:rPr>
-        <w:t>8</w:t>
-      </w:r>
-      <w:bookmarkStart w:id="0" w:name="_GoBack"/>
-      <w:bookmarkEnd w:id="0"/>
+        <w:t>14</w:t>
+      </w:r>
       <w:r>
         <w:rPr>
           <w:szCs w:val="20"/>
@@ -233,7 +231,28 @@
           <w:sz w:val="24"/>
           <w:szCs w:val="24"/>
         </w:rPr>
-        <w:t>Dad cannot operate normal music players. But he can operate this music player because it o</w:t>
+        <w:t>Dad could not</w:t>
+      </w:r>
+      <w:r>
+        <w:rPr>
+          <w:sz w:val="24"/>
+          <w:szCs w:val="24"/>
+        </w:rPr>
+        <w:t xml:space="preserve"> operate </w:t>
+      </w:r>
+      <w:r>
+        <w:rPr>
+          <w:sz w:val="24"/>
+          <w:szCs w:val="24"/>
+        </w:rPr>
+        <w:t>normal music players. But he could</w:t>
+      </w:r>
+      <w:r>
+        <w:rPr>
+          <w:sz w:val="24"/>
+          <w:szCs w:val="24"/>
+        </w:rPr>
+        <w:t xml:space="preserve"> operate this music player because it o</w:t>
       </w:r>
       <w:r>
         <w:rPr>
@@ -336,7 +355,16 @@
           <w:sz w:val="24"/>
           <w:szCs w:val="24"/>
         </w:rPr>
-        <w:t>This document contains all the information you need.</w:t>
+        <w:t>This document contains all</w:t>
+      </w:r>
+      <w:bookmarkStart w:id="0" w:name="_GoBack"/>
+      <w:bookmarkEnd w:id="0"/>
+      <w:r>
+        <w:rPr>
+          <w:sz w:val="24"/>
+          <w:szCs w:val="24"/>
+        </w:rPr>
+        <w:t xml:space="preserve"> the information you need.</w:t>
       </w:r>
       <w:r>
         <w:rPr>
@@ -2131,25 +2159,6 @@
         <w:t>Change log</w:t>
       </w:r>
     </w:p>
-    <w:p>
-      <w:pPr>
-        <w:spacing w:after="0"/>
-      </w:pPr>
-      <w:r>
-        <w:t xml:space="preserve">If the information below isn’t enough for you, check </w:t>
-      </w:r>
-      <w:hyperlink r:id="rId29" w:history="1">
-        <w:r>
-          <w:rPr>
-            <w:rStyle w:val="Hyperlink"/>
-          </w:rPr>
-          <w:t>https://github.com/rosswesleyporter/dqmusicbox</w:t>
-        </w:r>
-      </w:hyperlink>
-      <w:r>
-        <w:t xml:space="preserve">. </w:t>
-      </w:r>
-    </w:p>
     <w:tbl>
       <w:tblPr>
         <w:tblStyle w:val="TableGrid"/>
@@ -2229,7 +2238,7 @@
             <w:r>
               <w:t xml:space="preserve">to </w:t>
             </w:r>
-            <w:hyperlink r:id="rId30" w:history="1">
+            <w:hyperlink r:id="rId29" w:history="1">
               <w:r>
                 <w:rPr>
                   <w:rStyle w:val="Hyperlink"/>
@@ -2601,20 +2610,289 @@
       </w:pPr>
       <w:r>
         <w:lastRenderedPageBreak/>
-        <w:t>Ordering the parts</w:t>
+        <w:t>Things you don’t need to do</w:t>
       </w:r>
     </w:p>
     <w:p>
-      <w:pPr>
-        <w:pStyle w:val="Heading2"/>
-      </w:pPr>
-      <w:r>
-        <w:t>Create a Ponoko account</w:t>
+      <w:r>
+        <w:t>I</w:t>
+      </w:r>
+      <w:r>
+        <w:t xml:space="preserve"> have done a number of things</w:t>
+      </w:r>
+      <w:r>
+        <w:t xml:space="preserve"> for you. If you have done other projects, you might assume that you have to do the things below. But don’t. Unless you want to customize.</w:t>
+      </w:r>
+    </w:p>
+    <w:tbl>
+      <w:tblPr>
+        <w:tblStyle w:val="TableGrid"/>
+        <w:tblW w:w="0" w:type="auto"/>
+        <w:tblLook w:val="04A0" w:firstRow="1" w:lastRow="0" w:firstColumn="1" w:lastColumn="0" w:noHBand="0" w:noVBand="1"/>
+      </w:tblPr>
+      <w:tblGrid>
+        <w:gridCol w:w="2695"/>
+        <w:gridCol w:w="10255"/>
+      </w:tblGrid>
+      <w:tr>
+        <w:tc>
+          <w:tcPr>
+            <w:tcW w:w="2695" w:type="dxa"/>
+            <w:shd w:val="clear" w:color="auto" w:fill="D9D9D9" w:themeFill="background1" w:themeFillShade="D9"/>
+          </w:tcPr>
+          <w:p>
+            <w:pPr>
+              <w:rPr>
+                <w:b/>
+              </w:rPr>
+            </w:pPr>
+            <w:r>
+              <w:rPr>
+                <w:b/>
+              </w:rPr>
+              <w:t>Don’t connect the Pi to a monitor</w:t>
+            </w:r>
+            <w:r>
+              <w:rPr>
+                <w:b/>
+              </w:rPr>
+              <w:t xml:space="preserve"> and keyboard</w:t>
+            </w:r>
+          </w:p>
+        </w:tc>
+        <w:tc>
+          <w:tcPr>
+            <w:tcW w:w="10255" w:type="dxa"/>
+          </w:tcPr>
+          <w:p>
+            <w:r>
+              <w:t>There is no</w:t>
+            </w:r>
+            <w:r>
+              <w:t xml:space="preserve"> need to connect the Pi to a monitor</w:t>
+            </w:r>
+            <w:r>
+              <w:t xml:space="preserve"> and keyboard</w:t>
+            </w:r>
+            <w:r>
+              <w:t xml:space="preserve"> as part of this </w:t>
+            </w:r>
+            <w:r>
+              <w:t xml:space="preserve">build </w:t>
+            </w:r>
+            <w:r>
+              <w:t>process. In fact, the sound system can behave differently if a monitor is connected.</w:t>
+            </w:r>
+          </w:p>
+        </w:tc>
+      </w:tr>
+      <w:tr>
+        <w:tc>
+          <w:tcPr>
+            <w:tcW w:w="2695" w:type="dxa"/>
+            <w:shd w:val="clear" w:color="auto" w:fill="D9D9D9" w:themeFill="background1" w:themeFillShade="D9"/>
+          </w:tcPr>
+          <w:p>
+            <w:pPr>
+              <w:rPr>
+                <w:b/>
+              </w:rPr>
+            </w:pPr>
+            <w:r>
+              <w:rPr>
+                <w:b/>
+              </w:rPr>
+              <w:t>Don’t connect the Pi to a network</w:t>
+            </w:r>
+          </w:p>
+        </w:tc>
+        <w:tc>
+          <w:tcPr>
+            <w:tcW w:w="10255" w:type="dxa"/>
+          </w:tcPr>
+          <w:p>
+            <w:r>
+              <w:t>There is n</w:t>
+            </w:r>
+            <w:r>
+              <w:t>o need to connect the Pi to a network as part of this</w:t>
+            </w:r>
+            <w:r>
+              <w:t xml:space="preserve"> build</w:t>
+            </w:r>
+            <w:r>
+              <w:t xml:space="preserve"> process. Nor does the Pi need to be on a network to operate as a music player. In both cases this is deliberate – want to keep it simple and safe. That said, you can connect it to a network from time to time if you wish.</w:t>
+            </w:r>
+          </w:p>
+        </w:tc>
+      </w:tr>
+      <w:tr>
+        <w:tc>
+          <w:tcPr>
+            <w:tcW w:w="2695" w:type="dxa"/>
+            <w:shd w:val="clear" w:color="auto" w:fill="D9D9D9" w:themeFill="background1" w:themeFillShade="D9"/>
+          </w:tcPr>
+          <w:p>
+            <w:pPr>
+              <w:rPr>
+                <w:b/>
+              </w:rPr>
+            </w:pPr>
+            <w:r>
+              <w:rPr>
+                <w:b/>
+              </w:rPr>
+              <w:t>Don’t login to the Pi</w:t>
+            </w:r>
+          </w:p>
+        </w:tc>
+        <w:tc>
+          <w:tcPr>
+            <w:tcW w:w="10255" w:type="dxa"/>
+          </w:tcPr>
+          <w:p>
+            <w:r>
+              <w:t>You don’t need to. But if you wish to</w:t>
+            </w:r>
+            <w:r>
+              <w:t>,</w:t>
+            </w:r>
+            <w:r>
+              <w:t xml:space="preserve"> the username=root password=dietpi i.e. unchanged from the DietPi defaults.</w:t>
+            </w:r>
+          </w:p>
+        </w:tc>
+      </w:tr>
+      <w:tr>
+        <w:tc>
+          <w:tcPr>
+            <w:tcW w:w="2695" w:type="dxa"/>
+            <w:shd w:val="clear" w:color="auto" w:fill="D9D9D9" w:themeFill="background1" w:themeFillShade="D9"/>
+          </w:tcPr>
+          <w:p>
+            <w:pPr>
+              <w:rPr>
+                <w:b/>
+              </w:rPr>
+            </w:pPr>
+            <w:r>
+              <w:rPr>
+                <w:b/>
+              </w:rPr>
+              <w:t>Don’t go to github</w:t>
+            </w:r>
+          </w:p>
+        </w:tc>
+        <w:tc>
+          <w:tcPr>
+            <w:tcW w:w="10255" w:type="dxa"/>
+          </w:tcPr>
+          <w:p>
+            <w:r>
+              <w:t xml:space="preserve">Everything is in the mini distribution that you will download below. But this is an open source project, so naturally everything is in github if you want to poke around. </w:t>
+            </w:r>
+            <w:hyperlink r:id="rId30" w:history="1">
+              <w:r>
+                <w:rPr>
+                  <w:rStyle w:val="Hyperlink"/>
+                </w:rPr>
+                <w:t>https://github.com/rosswesleyporter/dqmusicbox</w:t>
+              </w:r>
+            </w:hyperlink>
+            <w:r>
+              <w:t xml:space="preserve"> </w:t>
+            </w:r>
+          </w:p>
+        </w:tc>
+      </w:tr>
+      <w:tr>
+        <w:tc>
+          <w:tcPr>
+            <w:tcW w:w="2695" w:type="dxa"/>
+            <w:shd w:val="clear" w:color="auto" w:fill="D9D9D9" w:themeFill="background1" w:themeFillShade="D9"/>
+          </w:tcPr>
+          <w:p>
+            <w:pPr>
+              <w:rPr>
+                <w:b/>
+              </w:rPr>
+            </w:pPr>
+            <w:r>
+              <w:rPr>
+                <w:b/>
+              </w:rPr>
+              <w:t>Don’t put stain on the maple case</w:t>
+            </w:r>
+          </w:p>
+        </w:tc>
+        <w:tc>
+          <w:tcPr>
+            <w:tcW w:w="10255" w:type="dxa"/>
+          </w:tcPr>
+          <w:p>
+            <w:r>
+              <w:t>The maple case is the default wood case (see below). It’s a prefinished maple, so you don’</w:t>
+            </w:r>
+            <w:r>
+              <w:t>t need to stain it</w:t>
+            </w:r>
+            <w:r>
+              <w:t xml:space="preserve">. In fact, I don’t recommend adding stain because darkening the wood will reduce the legibility of the knob labels. </w:t>
+            </w:r>
+          </w:p>
+          <w:p/>
+          <w:p>
+            <w:r>
+              <w:t>If you order the birch case, different story. The birch case is unfinished. I suggest using a soft cloth to rub on some regular olive oil. That will provide a bit of protection and won’t reduce the legibility of the knob labels.</w:t>
+            </w:r>
+            <w:r>
+              <w:t xml:space="preserve"> I am not a woodworker. If you are a woodworker and have a better suggestion, I’d love to hear it.</w:t>
+            </w:r>
+          </w:p>
+        </w:tc>
+      </w:tr>
+    </w:tbl>
+    <w:p/>
+    <w:p>
+      <w:pPr>
+        <w:rPr>
+          <w:rFonts w:ascii="Neubau" w:eastAsiaTheme="majorEastAsia" w:hAnsi="Neubau" w:cstheme="majorBidi"/>
+          <w:b/>
+          <w:color w:val="2E74B5" w:themeColor="accent1" w:themeShade="BF"/>
+          <w:sz w:val="36"/>
+          <w:szCs w:val="36"/>
+        </w:rPr>
+      </w:pPr>
+      <w:r>
+        <w:br w:type="page"/>
       </w:r>
     </w:p>
     <w:p>
-      <w:r>
-        <w:t>Ponoko is a company that laser cuts wood and sends you the precisely cut pieces. You don’t need to use Ponoko – you are welcome to take my case designs to your local maker space and cut there. In other words, Ponoko is convenient but not necessar</w:t>
+      <w:pPr>
+        <w:pStyle w:val="Heading1"/>
+      </w:pPr>
+      <w:r>
+        <w:lastRenderedPageBreak/>
+        <w:t>Ordering the parts</w:t>
+      </w:r>
+    </w:p>
+    <w:p>
+      <w:pPr>
+        <w:pStyle w:val="Heading2"/>
+      </w:pPr>
+      <w:r>
+        <w:t>Create a Ponoko account</w:t>
+      </w:r>
+    </w:p>
+    <w:p>
+      <w:r>
+        <w:t>Ponoko is a company that laser cuts wood and sends you the precisely cut pieces. You don’t need to use Ponoko – you are</w:t>
+      </w:r>
+      <w:r>
+        <w:t xml:space="preserve"> welcome to take my case design files</w:t>
+      </w:r>
+      <w:r>
+        <w:t xml:space="preserve"> to your local maker space and cut there. In other words, Ponoko is convenient but not necessar</w:t>
       </w:r>
       <w:r>
         <w:t xml:space="preserve">y. </w:t>
@@ -2773,7 +3051,21 @@
                   <w:rStyle w:val="Hyperlink"/>
                   <w:szCs w:val="20"/>
                 </w:rPr>
-                <w:t>DQMusicBox wood case (maple veneer)</w:t>
+                <w:t>DQMusicBox wood case (maple ve</w:t>
+              </w:r>
+              <w:r>
+                <w:rPr>
+                  <w:rStyle w:val="Hyperlink"/>
+                  <w:szCs w:val="20"/>
+                </w:rPr>
+                <w:t>n</w:t>
+              </w:r>
+              <w:r>
+                <w:rPr>
+                  <w:rStyle w:val="Hyperlink"/>
+                  <w:szCs w:val="20"/>
+                </w:rPr>
+                <w:t>eer)</w:t>
               </w:r>
             </w:hyperlink>
             <w:r>
@@ -2830,104 +3122,46 @@
                   <w:rStyle w:val="Hyperlink"/>
                   <w:szCs w:val="20"/>
                 </w:rPr>
-                <w:t>birch veneer case</w:t>
+                <w:t>birch v</w:t>
               </w:r>
-            </w:hyperlink>
-            <w:r>
-              <w:rPr>
-                <w:szCs w:val="20"/>
-              </w:rPr>
-              <w:t xml:space="preserve"> is $25 less, but the wood is</w:t>
-            </w:r>
-            <w:r>
-              <w:rPr>
-                <w:szCs w:val="20"/>
-              </w:rPr>
-              <w:t xml:space="preserve"> unfinished.</w:t>
-            </w:r>
-          </w:p>
-          <w:p>
-            <w:pPr>
-              <w:rPr>
-                <w:sz w:val="8"/>
-                <w:szCs w:val="8"/>
-              </w:rPr>
-            </w:pPr>
-          </w:p>
-          <w:p>
-            <w:pPr>
-              <w:rPr>
-                <w:szCs w:val="20"/>
-              </w:rPr>
-            </w:pPr>
-            <w:r>
-              <w:rPr>
-                <w:szCs w:val="20"/>
-              </w:rPr>
-              <w:t xml:space="preserve">Or do the laser cutting yourself </w:t>
-            </w:r>
-            <w:r>
-              <w:rPr>
-                <w:szCs w:val="20"/>
-              </w:rPr>
-              <w:t>using</w:t>
-            </w:r>
-            <w:r>
-              <w:rPr>
-                <w:szCs w:val="20"/>
-              </w:rPr>
-              <w:t xml:space="preserve"> </w:t>
-            </w:r>
-            <w:r>
-              <w:rPr>
-                <w:szCs w:val="20"/>
-              </w:rPr>
-              <w:t>my</w:t>
-            </w:r>
-            <w:r>
-              <w:rPr>
-                <w:szCs w:val="20"/>
-              </w:rPr>
-              <w:t xml:space="preserve"> open source (free)</w:t>
-            </w:r>
-            <w:r>
-              <w:rPr>
-                <w:szCs w:val="20"/>
-              </w:rPr>
-              <w:t xml:space="preserve"> </w:t>
-            </w:r>
-            <w:r>
-              <w:rPr>
-                <w:szCs w:val="20"/>
-              </w:rPr>
-              <w:t xml:space="preserve">plans from </w:t>
-            </w:r>
-            <w:hyperlink r:id="rId34" w:history="1">
               <w:r>
                 <w:rPr>
                   <w:rStyle w:val="Hyperlink"/>
                   <w:szCs w:val="20"/>
                 </w:rPr>
-                <w:t>github</w:t>
+                <w:t>e</w:t>
+              </w:r>
+              <w:r>
+                <w:rPr>
+                  <w:rStyle w:val="Hyperlink"/>
+                  <w:szCs w:val="20"/>
+                </w:rPr>
+                <w:t>neer case</w:t>
               </w:r>
             </w:hyperlink>
             <w:r>
               <w:rPr>
                 <w:szCs w:val="20"/>
               </w:rPr>
-              <w:t xml:space="preserve"> (/case/</w:t>
+              <w:t xml:space="preserve"> is $25 less, but the wood is</w:t>
             </w:r>
             <w:r>
               <w:rPr>
                 <w:szCs w:val="20"/>
               </w:rPr>
-              <w:t>dqmusicbox_maple5.svg</w:t>
+              <w:t xml:space="preserve"> unfinished.</w:t>
             </w:r>
             <w:r>
               <w:rPr>
                 <w:szCs w:val="20"/>
               </w:rPr>
-              <w:t>)</w:t>
+              <w:t xml:space="preserve"> </w:t>
+            </w:r>
+            <w:r>
+              <w:rPr>
+                <w:szCs w:val="20"/>
+              </w:rPr>
+              <w:t>Or do the laser cutting yourself</w:t>
             </w:r>
             <w:r>
               <w:rPr>
@@ -2949,7 +3183,7 @@
                 <w:szCs w:val="20"/>
               </w:rPr>
             </w:pPr>
-            <w:hyperlink r:id="rId35" w:history="1">
+            <w:hyperlink r:id="rId34" w:history="1">
               <w:r>
                 <w:rPr>
                   <w:rStyle w:val="Hyperlink"/>
@@ -3062,7 +3296,7 @@
                 <w:szCs w:val="20"/>
               </w:rPr>
             </w:pPr>
-            <w:hyperlink r:id="rId36" w:history="1">
+            <w:hyperlink r:id="rId35" w:history="1">
               <w:r>
                 <w:rPr>
                   <w:rStyle w:val="Hyperlink"/>
@@ -3101,7 +3335,7 @@
               </w:rPr>
               <w:t xml:space="preserve">If no longer available from this source, you can order from </w:t>
             </w:r>
-            <w:hyperlink r:id="rId37" w:history="1">
+            <w:hyperlink r:id="rId36" w:history="1">
               <w:r>
                 <w:rPr>
                   <w:rStyle w:val="Hyperlink"/>
@@ -3130,7 +3364,7 @@
                 <w:szCs w:val="20"/>
               </w:rPr>
             </w:pPr>
-            <w:hyperlink r:id="rId38" w:history="1">
+            <w:hyperlink r:id="rId37" w:history="1">
               <w:r>
                 <w:rPr>
                   <w:rStyle w:val="Hyperlink"/>
@@ -3177,7 +3411,7 @@
                 <w:szCs w:val="20"/>
               </w:rPr>
             </w:pPr>
-            <w:hyperlink r:id="rId39" w:history="1">
+            <w:hyperlink r:id="rId38" w:history="1">
               <w:r>
                 <w:rPr>
                   <w:rStyle w:val="Hyperlink"/>
@@ -3254,7 +3488,7 @@
                 <w:szCs w:val="20"/>
               </w:rPr>
             </w:pPr>
-            <w:hyperlink r:id="rId40" w:history="1">
+            <w:hyperlink r:id="rId39" w:history="1">
               <w:r>
                 <w:rPr>
                   <w:rStyle w:val="Hyperlink"/>
@@ -3301,7 +3535,7 @@
                 <w:szCs w:val="20"/>
               </w:rPr>
             </w:pPr>
-            <w:hyperlink r:id="rId41" w:history="1">
+            <w:hyperlink r:id="rId40" w:history="1">
               <w:r>
                 <w:rPr>
                   <w:rStyle w:val="Hyperlink"/>
@@ -3348,7 +3582,7 @@
                 <w:szCs w:val="20"/>
               </w:rPr>
             </w:pPr>
-            <w:hyperlink r:id="rId42" w:history="1">
+            <w:hyperlink r:id="rId41" w:history="1">
               <w:r>
                 <w:rPr>
                   <w:rStyle w:val="Hyperlink"/>
@@ -3395,7 +3629,7 @@
                 <w:szCs w:val="20"/>
               </w:rPr>
             </w:pPr>
-            <w:hyperlink r:id="rId43" w:history="1">
+            <w:hyperlink r:id="rId42" w:history="1">
               <w:r>
                 <w:rPr>
                   <w:rStyle w:val="Hyperlink"/>
@@ -3454,7 +3688,7 @@
                 <w:szCs w:val="20"/>
               </w:rPr>
             </w:pPr>
-            <w:hyperlink r:id="rId44" w:history="1">
+            <w:hyperlink r:id="rId43" w:history="1">
               <w:r>
                 <w:rPr>
                   <w:rStyle w:val="Hyperlink"/>
@@ -3507,7 +3741,7 @@
                 <w:szCs w:val="20"/>
               </w:rPr>
             </w:pPr>
-            <w:hyperlink r:id="rId45" w:history="1">
+            <w:hyperlink r:id="rId44" w:history="1">
               <w:r>
                 <w:rPr>
                   <w:rStyle w:val="Hyperlink"/>
@@ -3585,7 +3819,7 @@
               </w:rPr>
               <w:t xml:space="preserve">Or for $9 less, use these not-quite-as-nice </w:t>
             </w:r>
-            <w:hyperlink r:id="rId46" w:history="1">
+            <w:hyperlink r:id="rId45" w:history="1">
               <w:r>
                 <w:rPr>
                   <w:rStyle w:val="Hyperlink"/>
@@ -3628,7 +3862,7 @@
       <w:r>
         <w:t xml:space="preserve"> If not, you can order a </w:t>
       </w:r>
-      <w:hyperlink r:id="rId47" w:history="1">
+      <w:hyperlink r:id="rId46" w:history="1">
         <w:r>
           <w:rPr>
             <w:rStyle w:val="Hyperlink"/>
@@ -3800,7 +4034,7 @@
                     <pic:cNvPicPr/>
                   </pic:nvPicPr>
                   <pic:blipFill>
-                    <a:blip r:embed="rId48"/>
+                    <a:blip r:embed="rId47"/>
                     <a:stretch>
                       <a:fillRect/>
                     </a:stretch>
@@ -3869,7 +4103,7 @@
       <w:r>
         <w:t xml:space="preserve">If you are using Windows, install </w:t>
       </w:r>
-      <w:hyperlink r:id="rId49" w:history="1">
+      <w:hyperlink r:id="rId48" w:history="1">
         <w:r>
           <w:rPr>
             <w:rStyle w:val="Hyperlink"/>
@@ -3881,19 +4115,30 @@
         <w:t>. This is what I use.</w:t>
       </w:r>
       <w:r>
-        <w:br/>
-      </w:r>
-    </w:p>
-    <w:p>
-      <w:pPr>
-        <w:pStyle w:val="ListParagraph"/>
-        <w:numPr>
-          <w:ilvl w:val="0"/>
-          <w:numId w:val="22"/>
-        </w:numPr>
-      </w:pPr>
-      <w:r>
-        <w:t xml:space="preserve">If you are using a Mac, try </w:t>
+        <w:t xml:space="preserve"> </w:t>
+      </w:r>
+      <w:r>
+        <w:t>If you are using a Mac,</w:t>
+      </w:r>
+      <w:r>
+        <w:t xml:space="preserve"> try </w:t>
+      </w:r>
+      <w:hyperlink r:id="rId49" w:history="1">
+        <w:r>
+          <w:rPr>
+            <w:rStyle w:val="Hyperlink"/>
+          </w:rPr>
+          <w:t>Etcher</w:t>
+        </w:r>
+      </w:hyperlink>
+      <w:r>
+        <w:t>.</w:t>
+      </w:r>
+      <w:r>
+        <w:t xml:space="preserve"> Or</w:t>
+      </w:r>
+      <w:r>
+        <w:t xml:space="preserve"> try </w:t>
       </w:r>
       <w:hyperlink r:id="rId50" w:history="1">
         <w:r>
@@ -3904,7 +4149,16 @@
         </w:r>
       </w:hyperlink>
       <w:r>
-        <w:t>. I haven’t, but online articles recommend it. If a recent version (e.g. v1.9.4) doesn’t work for you, try v1.5.1.</w:t>
+        <w:t xml:space="preserve"> (if a recent version e.g. v1.9.4</w:t>
+      </w:r>
+      <w:r>
+        <w:t xml:space="preserve"> doesn’t work for you, try v1.5.1</w:t>
+      </w:r>
+      <w:r>
+        <w:t>)</w:t>
+      </w:r>
+      <w:r>
+        <w:t>.</w:t>
       </w:r>
       <w:r>
         <w:br/>
@@ -4287,21 +4541,6 @@
         </w:numPr>
       </w:pPr>
       <w:r>
-        <w:t>If you are using the default maple wood case, y</w:t>
-      </w:r>
-      <w:r>
-        <w:t>ou don’t need to stain or otherwise protect the case.</w:t>
-      </w:r>
-    </w:p>
-    <w:p>
-      <w:pPr>
-        <w:pStyle w:val="ListParagraph"/>
-        <w:numPr>
-          <w:ilvl w:val="0"/>
-          <w:numId w:val="8"/>
-        </w:numPr>
-      </w:pPr>
-      <w:r>
         <w:t>Glue the bo</w:t>
       </w:r>
       <w:r>
@@ -4697,7 +4936,7 @@
           <v:shape id="_x0000_i1025" type="#_x0000_t75" style="width:595.2pt;height:345pt" o:ole="">
             <v:imagedata r:id="rId58" o:title=""/>
           </v:shape>
-          <o:OLEObject Type="Embed" ProgID="Visio.Drawing.11" ShapeID="_x0000_i1025" DrawAspect="Content" ObjectID="_1545414791" r:id="rId59"/>
+          <o:OLEObject Type="Embed" ProgID="Visio.Drawing.11" ShapeID="_x0000_i1025" DrawAspect="Content" ObjectID="_1545893951" r:id="rId59"/>
         </w:object>
       </w:r>
     </w:p>
@@ -4881,13 +5120,7 @@
               <w:rPr>
                 <w:b/>
               </w:rPr>
-              <w:t>N</w:t>
-            </w:r>
-            <w:r>
-              <w:rPr>
-                <w:b/>
-              </w:rPr>
-              <w:t>ame</w:t>
+              <w:t>Test</w:t>
             </w:r>
           </w:p>
         </w:tc>
@@ -5061,7 +5294,7 @@
           </w:tcPr>
           <w:p>
             <w:r>
-              <w:t>Shut down</w:t>
+              <w:t>Unpause</w:t>
             </w:r>
           </w:p>
         </w:tc>
@@ -5071,29 +5304,7 @@
           </w:tcPr>
           <w:p>
             <w:r>
-              <w:t>Long hold (15-30 seconds) on the volume knob.</w:t>
-            </w:r>
-          </w:p>
-        </w:tc>
-      </w:tr>
-      <w:tr>
-        <w:tc>
-          <w:tcPr>
-            <w:tcW w:w="2425" w:type="dxa"/>
-          </w:tcPr>
-          <w:p>
-            <w:r>
-              <w:t>Reboot</w:t>
-            </w:r>
-          </w:p>
-        </w:tc>
-        <w:tc>
-          <w:tcPr>
-            <w:tcW w:w="10525" w:type="dxa"/>
-          </w:tcPr>
-          <w:p>
-            <w:r>
-              <w:t>Long hold (15-30 seconds) on the songs knob.</w:t>
+              <w:t>Tap a knob</w:t>
             </w:r>
           </w:p>
         </w:tc>
@@ -5186,7 +5397,7 @@
           <w:rPr>
             <w:noProof/>
           </w:rPr>
-          <w:t>1</w:t>
+          <w:t>6</w:t>
         </w:r>
         <w:r>
           <w:rPr>
@@ -8748,7 +8959,7 @@
 </file>
 
 <file path=customXml/itemProps1.xml><?xml version="1.0" encoding="utf-8"?>
-<ds:datastoreItem xmlns:ds="http://schemas.openxmlformats.org/officeDocument/2006/customXml" ds:itemID="{586B1015-F569-4410-940E-14001D35F368}">
+<ds:datastoreItem xmlns:ds="http://schemas.openxmlformats.org/officeDocument/2006/customXml" ds:itemID="{BB96DEA4-2859-4C30-8B50-887E59A57B0B}">
   <ds:schemaRefs>
     <ds:schemaRef ds:uri="http://schemas.openxmlformats.org/officeDocument/2006/bibliography"/>
   </ds:schemaRefs>

</xml_diff>